<commit_message>
Changes in the websocket protocol
</commit_message>
<xml_diff>
--- a/doc/Documentation.docx
+++ b/doc/Documentation.docx
@@ -2845,24 +2845,34 @@
         </w:rPr>
         <w:t>0x87</w:t>
       </w:r>
+      <w:bookmarkStart w:id="4" w:name="_GoBack"/>
+      <w:bookmarkEnd w:id="4"/>
     </w:p>
     <w:p>
       <w:pPr>
         <w:pStyle w:val="Heading3"/>
-      </w:pPr>
-      <w:r>
+        <w:rPr>
+          <w:color w:val="FF0000"/>
+        </w:rPr>
+      </w:pPr>
+      <w:r>
+        <w:rPr>
+          <w:color w:val="FF0000"/>
+        </w:rPr>
         <w:t>Emergency Stop, Admin authority</w:t>
       </w:r>
     </w:p>
     <w:p>
       <w:pPr>
         <w:rPr>
+          <w:color w:val="FF0000"/>
           <w:sz w:val="18"/>
           <w:lang w:val="en-US"/>
         </w:rPr>
       </w:pPr>
       <w:r>
         <w:rPr>
+          <w:color w:val="FF0000"/>
           <w:sz w:val="18"/>
           <w:lang w:val="en-US"/>
         </w:rPr>
@@ -2872,17 +2882,20 @@
     <w:p>
       <w:pPr>
         <w:rPr>
-          <w:lang w:val="en-US"/>
-        </w:rPr>
-      </w:pPr>
-      <w:r>
-        <w:rPr>
+          <w:color w:val="FF0000"/>
+          <w:lang w:val="en-US"/>
+        </w:rPr>
+      </w:pPr>
+      <w:r>
+        <w:rPr>
+          <w:color w:val="FF0000"/>
           <w:lang w:val="en-US"/>
         </w:rPr>
         <w:t>0x90</w:t>
       </w:r>
       <w:r>
         <w:rPr>
+          <w:color w:val="FF0000"/>
           <w:lang w:val="en-US"/>
         </w:rPr>
         <w:tab/>
@@ -2890,6 +2903,7 @@
       </w:r>
       <w:r>
         <w:rPr>
+          <w:color w:val="FF0000"/>
           <w:lang w:val="en-US"/>
         </w:rPr>
         <w:t xml:space="preserve"> </w:t>
@@ -2898,20 +2912,28 @@
     <w:p>
       <w:pPr>
         <w:pStyle w:val="Heading3"/>
-      </w:pPr>
-      <w:r>
+        <w:rPr>
+          <w:color w:val="FF0000"/>
+        </w:rPr>
+      </w:pPr>
+      <w:r>
+        <w:rPr>
+          <w:color w:val="FF0000"/>
+        </w:rPr>
         <w:t>Emergency Release, Admin authority</w:t>
       </w:r>
     </w:p>
     <w:p>
       <w:pPr>
         <w:rPr>
+          <w:color w:val="FF0000"/>
           <w:sz w:val="18"/>
           <w:lang w:val="en-US"/>
         </w:rPr>
       </w:pPr>
       <w:r>
         <w:rPr>
+          <w:color w:val="FF0000"/>
           <w:sz w:val="18"/>
           <w:lang w:val="en-US"/>
         </w:rPr>
@@ -2921,25 +2943,29 @@
     <w:p>
       <w:pPr>
         <w:rPr>
-          <w:lang w:val="en-US"/>
-        </w:rPr>
-      </w:pPr>
-      <w:r>
-        <w:rPr>
+          <w:color w:val="FF0000"/>
+          <w:lang w:val="en-US"/>
+        </w:rPr>
+      </w:pPr>
+      <w:r>
+        <w:rPr>
+          <w:color w:val="FF0000"/>
           <w:lang w:val="en-US"/>
         </w:rPr>
         <w:t>0x91</w:t>
       </w:r>
       <w:r>
         <w:rPr>
+          <w:color w:val="FF0000"/>
           <w:lang w:val="en-US"/>
         </w:rPr>
         <w:tab/>
         <w:t>Admin Code 2 bytes (0-65534)</w:t>
       </w:r>
-      <w:bookmarkStart w:id="4" w:name="_Toc506196250"/>
-      <w:r>
-        <w:rPr>
+      <w:bookmarkStart w:id="5" w:name="_Toc506196250"/>
+      <w:r>
+        <w:rPr>
+          <w:color w:val="FF0000"/>
           <w:lang w:val="en-US"/>
         </w:rPr>
         <w:t xml:space="preserve"> </w:t>
@@ -3066,6 +3092,7 @@
     </w:p>
     <w:p>
       <w:pPr>
+        <w:pStyle w:val="Heading2"/>
         <w:rPr>
           <w:lang w:val="en-US"/>
         </w:rPr>
@@ -3082,37 +3109,7 @@
         </w:rPr>
         <w:t xml:space="preserve"> (0x40 Flag)</w:t>
       </w:r>
-      <w:bookmarkEnd w:id="4"/>
-      <w:r>
-        <w:rPr>
-          <w:lang w:val="en-US"/>
-        </w:rPr>
-        <w:t xml:space="preserve"> </w:t>
-      </w:r>
-    </w:p>
-    <w:p>
-      <w:pPr>
-        <w:pStyle w:val="Heading3"/>
-      </w:pPr>
-      <w:r>
-        <w:t>N</w:t>
-      </w:r>
-      <w:r>
-        <w:t>ew train in library</w:t>
-      </w:r>
-    </w:p>
-    <w:p>
-      <w:pPr>
-        <w:rPr>
-          <w:lang w:val="en-US"/>
-        </w:rPr>
-      </w:pPr>
-      <w:r>
-        <w:rPr>
-          <w:lang w:val="en-US"/>
-        </w:rPr>
-        <w:t>0x40</w:t>
-      </w:r>
+      <w:bookmarkEnd w:id="5"/>
       <w:r>
         <w:rPr>
           <w:lang w:val="en-US"/>
@@ -3478,116 +3475,6 @@
     </w:p>
     <w:p>
       <w:pPr>
-        <w:rPr>
-          <w:i/>
-          <w:sz w:val="18"/>
-          <w:lang w:val="en-US"/>
-        </w:rPr>
-      </w:pPr>
-      <w:r>
-        <w:rPr>
-          <w:i/>
-          <w:sz w:val="18"/>
-          <w:lang w:val="en-US"/>
-        </w:rPr>
-        <w:lastRenderedPageBreak/>
-        <w:t>Message from server to client</w:t>
-      </w:r>
-    </w:p>
-    <w:tbl>
-      <w:tblPr>
-        <w:tblStyle w:val="TableGrid"/>
-        <w:tblW w:w="0" w:type="auto"/>
-        <w:tblLook w:val="04A0" w:firstRow="1" w:lastRow="0" w:firstColumn="1" w:lastColumn="0" w:noHBand="0" w:noVBand="1"/>
-      </w:tblPr>
-      <w:tblGrid>
-        <w:gridCol w:w="704"/>
-        <w:gridCol w:w="1417"/>
-        <w:gridCol w:w="1417"/>
-      </w:tblGrid>
-      <w:tr>
-        <w:tc>
-          <w:tcPr>
-            <w:tcW w:w="704" w:type="dxa"/>
-            <w:tcBorders>
-              <w:right w:val="single" w:sz="4" w:space="0" w:color="auto"/>
-            </w:tcBorders>
-          </w:tcPr>
-          <w:p>
-            <w:pPr>
-              <w:rPr>
-                <w:lang w:val="en-US"/>
-              </w:rPr>
-            </w:pPr>
-            <w:r>
-              <w:rPr>
-                <w:lang w:val="en-US"/>
-              </w:rPr>
-              <w:t>0x41</w:t>
-            </w:r>
-          </w:p>
-        </w:tc>
-        <w:tc>
-          <w:tcPr>
-            <w:tcW w:w="1417" w:type="dxa"/>
-            <w:tcBorders>
-              <w:left w:val="single" w:sz="4" w:space="0" w:color="auto"/>
-            </w:tcBorders>
-          </w:tcPr>
-          <w:p>
-            <w:pPr>
-              <w:jc w:val="center"/>
-              <w:rPr>
-                <w:lang w:val="en-US"/>
-              </w:rPr>
-            </w:pPr>
-            <w:r>
-              <w:rPr>
-                <w:lang w:val="en-US"/>
-              </w:rPr>
-              <w:t xml:space="preserve">AAAA </w:t>
-            </w:r>
-            <w:proofErr w:type="spellStart"/>
-            <w:r>
-              <w:rPr>
-                <w:lang w:val="en-US"/>
-              </w:rPr>
-              <w:t>AAAA</w:t>
-            </w:r>
-            <w:proofErr w:type="spellEnd"/>
-          </w:p>
-        </w:tc>
-        <w:tc>
-          <w:tcPr>
-            <w:tcW w:w="1417" w:type="dxa"/>
-          </w:tcPr>
-          <w:p>
-            <w:pPr>
-              <w:jc w:val="center"/>
-              <w:rPr>
-                <w:lang w:val="en-US"/>
-              </w:rPr>
-            </w:pPr>
-            <w:r>
-              <w:rPr>
-                <w:lang w:val="en-US"/>
-              </w:rPr>
-              <w:t xml:space="preserve">BBBB </w:t>
-            </w:r>
-            <w:proofErr w:type="spellStart"/>
-            <w:r>
-              <w:rPr>
-                <w:lang w:val="en-US"/>
-              </w:rPr>
-              <w:t>BBBB</w:t>
-            </w:r>
-            <w:proofErr w:type="spellEnd"/>
-          </w:p>
-        </w:tc>
-      </w:tr>
-    </w:tbl>
-    <w:p>
-      <w:pPr>
         <w:tabs>
           <w:tab w:val="center" w:pos="284"/>
           <w:tab w:val="center" w:pos="851"/>
@@ -3658,6 +3545,7 @@
         <w:pStyle w:val="Heading3"/>
       </w:pPr>
       <w:r>
+        <w:lastRenderedPageBreak/>
         <w:t>Speed control</w:t>
       </w:r>
     </w:p>
@@ -4211,131 +4099,23 @@
         <w:pStyle w:val="Heading3"/>
       </w:pPr>
       <w:r>
-        <w:t>Add Route</w:t>
-      </w:r>
-    </w:p>
-    <w:p>
-      <w:pPr>
-        <w:rPr>
-          <w:lang w:val="en-US"/>
-        </w:rPr>
-      </w:pPr>
-      <w:r>
-        <w:rPr>
-          <w:lang w:val="en-US"/>
-        </w:rPr>
-        <w:t>0x46</w:t>
-      </w:r>
-    </w:p>
-    <w:p>
-      <w:pPr>
-        <w:pStyle w:val="Heading3"/>
-      </w:pPr>
-      <w:r>
-        <w:t>Delete Route</w:t>
-      </w:r>
-    </w:p>
-    <w:p>
-      <w:pPr>
-        <w:rPr>
-          <w:lang w:val="en-US"/>
-        </w:rPr>
-      </w:pPr>
-      <w:r>
-        <w:rPr>
-          <w:lang w:val="en-US"/>
-        </w:rPr>
-        <w:t>0x47</w:t>
-      </w:r>
-    </w:p>
-    <w:p>
-      <w:pPr>
-        <w:pStyle w:val="Heading2"/>
-        <w:rPr>
-          <w:lang w:val="en-US"/>
-        </w:rPr>
-      </w:pPr>
-      <w:bookmarkStart w:id="5" w:name="_Toc506196251"/>
-      <w:r>
-        <w:rPr>
-          <w:lang w:val="en-US"/>
-        </w:rPr>
-        <w:t>Track</w:t>
-      </w:r>
-      <w:r>
-        <w:rPr>
-          <w:lang w:val="en-US"/>
-        </w:rPr>
-        <w:t xml:space="preserve"> (0x20 Flag)</w:t>
-      </w:r>
-      <w:bookmarkEnd w:id="5"/>
-    </w:p>
-    <w:p>
-      <w:pPr>
-        <w:pStyle w:val="Heading3"/>
-      </w:pPr>
-      <w:r>
-        <w:t>Set switch</w:t>
-      </w:r>
-    </w:p>
-    <w:p>
-      <w:pPr>
-        <w:rPr>
-          <w:i/>
-          <w:sz w:val="18"/>
-          <w:lang w:val="en-US"/>
-        </w:rPr>
-      </w:pPr>
-      <w:r>
-        <w:rPr>
-          <w:i/>
-          <w:sz w:val="18"/>
-          <w:lang w:val="en-US"/>
-        </w:rPr>
-        <w:t xml:space="preserve">Mostly from </w:t>
-      </w:r>
-      <w:r>
-        <w:rPr>
-          <w:i/>
-          <w:sz w:val="18"/>
-          <w:lang w:val="en-US"/>
-        </w:rPr>
-        <w:t xml:space="preserve">(no </w:t>
-      </w:r>
-      <w:proofErr w:type="spellStart"/>
-      <w:r>
-        <w:rPr>
-          <w:i/>
-          <w:sz w:val="18"/>
-          <w:lang w:val="en-US"/>
-        </w:rPr>
-        <w:t>gui</w:t>
-      </w:r>
-      <w:proofErr w:type="spellEnd"/>
-      <w:r>
-        <w:rPr>
-          <w:i/>
-          <w:sz w:val="18"/>
-          <w:lang w:val="en-US"/>
-        </w:rPr>
-        <w:t xml:space="preserve">) </w:t>
-      </w:r>
-      <w:r>
-        <w:rPr>
-          <w:i/>
-          <w:sz w:val="18"/>
-          <w:lang w:val="en-US"/>
-        </w:rPr>
-        <w:t>client to server</w:t>
-      </w:r>
-      <w:r>
-        <w:rPr>
-          <w:i/>
-          <w:sz w:val="18"/>
-          <w:lang w:val="en-US"/>
-        </w:rPr>
-        <w:br/>
-        <w:t>Set a (MS)Switch to a specific state. 0 = Straight, 1 = Diverging.</w:t>
+        <w:t xml:space="preserve">Set </w:t>
+      </w:r>
+      <w:r>
+        <w:t>Route</w:t>
+      </w:r>
+    </w:p>
+    <w:p>
+      <w:pPr>
+        <w:rPr>
+          <w:lang w:val="en-US"/>
+        </w:rPr>
+      </w:pPr>
+      <w:r>
+        <w:rPr>
+          <w:lang w:val="en-US"/>
+        </w:rPr>
+        <w:t>Both ways</w:t>
       </w:r>
     </w:p>
     <w:tbl>
@@ -4368,6 +4148,407 @@
               <w:rPr>
                 <w:lang w:val="en-US"/>
               </w:rPr>
+              <w:t>0x46</w:t>
+            </w:r>
+          </w:p>
+        </w:tc>
+        <w:tc>
+          <w:tcPr>
+            <w:tcW w:w="1417" w:type="dxa"/>
+            <w:tcBorders>
+              <w:left w:val="single" w:sz="4" w:space="0" w:color="auto"/>
+            </w:tcBorders>
+          </w:tcPr>
+          <w:p>
+            <w:pPr>
+              <w:jc w:val="center"/>
+              <w:rPr>
+                <w:lang w:val="en-US"/>
+              </w:rPr>
+            </w:pPr>
+            <w:r>
+              <w:rPr>
+                <w:lang w:val="en-US"/>
+              </w:rPr>
+              <w:t xml:space="preserve">AAAA </w:t>
+            </w:r>
+            <w:proofErr w:type="spellStart"/>
+            <w:r>
+              <w:rPr>
+                <w:lang w:val="en-US"/>
+              </w:rPr>
+              <w:t>AAAA</w:t>
+            </w:r>
+            <w:proofErr w:type="spellEnd"/>
+          </w:p>
+        </w:tc>
+        <w:tc>
+          <w:tcPr>
+            <w:tcW w:w="1417" w:type="dxa"/>
+          </w:tcPr>
+          <w:p>
+            <w:pPr>
+              <w:jc w:val="center"/>
+              <w:rPr>
+                <w:lang w:val="en-US"/>
+              </w:rPr>
+            </w:pPr>
+            <w:r>
+              <w:rPr>
+                <w:lang w:val="en-US"/>
+              </w:rPr>
+              <w:t xml:space="preserve">BBBB </w:t>
+            </w:r>
+            <w:proofErr w:type="spellStart"/>
+            <w:r>
+              <w:rPr>
+                <w:lang w:val="en-US"/>
+              </w:rPr>
+              <w:t>BBBB</w:t>
+            </w:r>
+            <w:proofErr w:type="spellEnd"/>
+          </w:p>
+        </w:tc>
+        <w:tc>
+          <w:tcPr>
+            <w:tcW w:w="1417" w:type="dxa"/>
+          </w:tcPr>
+          <w:p>
+            <w:pPr>
+              <w:jc w:val="center"/>
+              <w:rPr>
+                <w:lang w:val="en-US"/>
+              </w:rPr>
+            </w:pPr>
+            <w:r>
+              <w:rPr>
+                <w:lang w:val="en-US"/>
+              </w:rPr>
+              <w:t xml:space="preserve">CCCC </w:t>
+            </w:r>
+            <w:proofErr w:type="spellStart"/>
+            <w:r>
+              <w:rPr>
+                <w:lang w:val="en-US"/>
+              </w:rPr>
+              <w:t>CCCC</w:t>
+            </w:r>
+            <w:proofErr w:type="spellEnd"/>
+          </w:p>
+        </w:tc>
+      </w:tr>
+    </w:tbl>
+    <w:p>
+      <w:pPr>
+        <w:tabs>
+          <w:tab w:val="center" w:pos="284"/>
+          <w:tab w:val="center" w:pos="567"/>
+          <w:tab w:val="center" w:pos="851"/>
+          <w:tab w:val="left" w:pos="1134"/>
+        </w:tabs>
+        <w:spacing w:after="0"/>
+        <w:rPr>
+          <w:lang w:val="en-US"/>
+        </w:rPr>
+      </w:pPr>
+      <w:r>
+        <w:rPr>
+          <w:lang w:val="en-US"/>
+        </w:rPr>
+        <w:tab/>
+        <w:t>AAAA</w:t>
+      </w:r>
+      <w:r>
+        <w:rPr>
+          <w:lang w:val="en-US"/>
+        </w:rPr>
+        <w:tab/>
+      </w:r>
+      <w:r>
+        <w:rPr>
+          <w:lang w:val="en-US"/>
+        </w:rPr>
+        <w:tab/>
+      </w:r>
+      <w:proofErr w:type="spellStart"/>
+      <w:r>
+        <w:rPr>
+          <w:lang w:val="en-US"/>
+        </w:rPr>
+        <w:t>AAAA</w:t>
+      </w:r>
+      <w:proofErr w:type="spellEnd"/>
+      <w:r>
+        <w:rPr>
+          <w:lang w:val="en-US"/>
+        </w:rPr>
+        <w:tab/>
+        <w:t>= Train ID</w:t>
+      </w:r>
+    </w:p>
+    <w:p>
+      <w:pPr>
+        <w:tabs>
+          <w:tab w:val="center" w:pos="284"/>
+          <w:tab w:val="center" w:pos="567"/>
+          <w:tab w:val="center" w:pos="851"/>
+          <w:tab w:val="left" w:pos="1134"/>
+        </w:tabs>
+        <w:spacing w:after="0"/>
+        <w:rPr>
+          <w:lang w:val="en-US"/>
+        </w:rPr>
+      </w:pPr>
+      <w:r>
+        <w:rPr>
+          <w:lang w:val="en-US"/>
+        </w:rPr>
+        <w:tab/>
+      </w:r>
+      <w:r>
+        <w:rPr>
+          <w:lang w:val="en-US"/>
+        </w:rPr>
+        <w:t>BBBB</w:t>
+      </w:r>
+      <w:r>
+        <w:rPr>
+          <w:lang w:val="en-US"/>
+        </w:rPr>
+        <w:tab/>
+      </w:r>
+      <w:r>
+        <w:rPr>
+          <w:lang w:val="en-US"/>
+        </w:rPr>
+        <w:tab/>
+      </w:r>
+      <w:r>
+        <w:rPr>
+          <w:lang w:val="en-US"/>
+        </w:rPr>
+        <w:t>BBBB</w:t>
+      </w:r>
+      <w:r>
+        <w:rPr>
+          <w:lang w:val="en-US"/>
+        </w:rPr>
+        <w:tab/>
+        <w:t xml:space="preserve">= </w:t>
+      </w:r>
+      <w:r>
+        <w:rPr>
+          <w:lang w:val="en-US"/>
+        </w:rPr>
+        <w:t>Destination Module</w:t>
+      </w:r>
+    </w:p>
+    <w:p>
+      <w:pPr>
+        <w:tabs>
+          <w:tab w:val="center" w:pos="284"/>
+          <w:tab w:val="center" w:pos="567"/>
+          <w:tab w:val="center" w:pos="851"/>
+          <w:tab w:val="left" w:pos="1134"/>
+        </w:tabs>
+        <w:spacing w:after="0"/>
+        <w:rPr>
+          <w:lang w:val="en-US"/>
+        </w:rPr>
+      </w:pPr>
+      <w:r>
+        <w:rPr>
+          <w:lang w:val="en-US"/>
+        </w:rPr>
+        <w:tab/>
+      </w:r>
+      <w:r>
+        <w:rPr>
+          <w:lang w:val="en-US"/>
+        </w:rPr>
+        <w:t>CCCC</w:t>
+      </w:r>
+      <w:r>
+        <w:rPr>
+          <w:lang w:val="en-US"/>
+        </w:rPr>
+        <w:tab/>
+      </w:r>
+      <w:r>
+        <w:rPr>
+          <w:lang w:val="en-US"/>
+        </w:rPr>
+        <w:tab/>
+      </w:r>
+      <w:r>
+        <w:rPr>
+          <w:lang w:val="en-US"/>
+        </w:rPr>
+        <w:t>CCCC</w:t>
+      </w:r>
+      <w:r>
+        <w:rPr>
+          <w:lang w:val="en-US"/>
+        </w:rPr>
+        <w:tab/>
+        <w:t xml:space="preserve">= </w:t>
+      </w:r>
+      <w:r>
+        <w:rPr>
+          <w:lang w:val="en-US"/>
+        </w:rPr>
+        <w:t>Destination Station/Platform number</w:t>
+      </w:r>
+    </w:p>
+    <w:p>
+      <w:pPr>
+        <w:pStyle w:val="Heading3"/>
+      </w:pPr>
+      <w:r>
+        <w:t>Station Library</w:t>
+      </w:r>
+    </w:p>
+    <w:p>
+      <w:pPr>
+        <w:rPr>
+          <w:lang w:val="en-US"/>
+        </w:rPr>
+      </w:pPr>
+      <w:r>
+        <w:rPr>
+          <w:lang w:val="en-US"/>
+        </w:rPr>
+        <w:t>0x4D</w:t>
+      </w:r>
+    </w:p>
+    <w:p>
+      <w:pPr>
+        <w:pStyle w:val="Heading3"/>
+      </w:pPr>
+      <w:r>
+        <w:t>New train in library</w:t>
+      </w:r>
+    </w:p>
+    <w:p>
+      <w:pPr>
+        <w:rPr>
+          <w:lang w:val="en-US"/>
+        </w:rPr>
+      </w:pPr>
+      <w:r>
+        <w:rPr>
+          <w:lang w:val="en-US"/>
+        </w:rPr>
+        <w:t>0x4E</w:t>
+      </w:r>
+    </w:p>
+    <w:p>
+      <w:pPr>
+        <w:pStyle w:val="Heading3"/>
+      </w:pPr>
+      <w:r>
+        <w:t>Train Library</w:t>
+      </w:r>
+    </w:p>
+    <w:p>
+      <w:pPr>
+        <w:rPr>
+          <w:lang w:val="en-US"/>
+        </w:rPr>
+      </w:pPr>
+      <w:r>
+        <w:rPr>
+          <w:lang w:val="en-US"/>
+        </w:rPr>
+        <w:t>0x4F</w:t>
+      </w:r>
+    </w:p>
+    <w:p>
+      <w:pPr>
+        <w:pStyle w:val="Heading2"/>
+        <w:rPr>
+          <w:lang w:val="en-US"/>
+        </w:rPr>
+      </w:pPr>
+      <w:bookmarkStart w:id="6" w:name="_Toc506196251"/>
+      <w:r>
+        <w:rPr>
+          <w:lang w:val="en-US"/>
+        </w:rPr>
+        <w:t>Track</w:t>
+      </w:r>
+      <w:r>
+        <w:rPr>
+          <w:lang w:val="en-US"/>
+        </w:rPr>
+        <w:t xml:space="preserve"> (0x20 Flag)</w:t>
+      </w:r>
+      <w:bookmarkEnd w:id="6"/>
+    </w:p>
+    <w:p>
+      <w:pPr>
+        <w:pStyle w:val="Heading3"/>
+      </w:pPr>
+      <w:r>
+        <w:t>Set switch</w:t>
+      </w:r>
+    </w:p>
+    <w:p>
+      <w:pPr>
+        <w:rPr>
+          <w:i/>
+          <w:sz w:val="18"/>
+          <w:lang w:val="en-US"/>
+        </w:rPr>
+      </w:pPr>
+      <w:r>
+        <w:rPr>
+          <w:i/>
+          <w:sz w:val="18"/>
+          <w:lang w:val="en-US"/>
+        </w:rPr>
+        <w:t>from client to server</w:t>
+      </w:r>
+      <w:r>
+        <w:rPr>
+          <w:i/>
+          <w:sz w:val="18"/>
+          <w:lang w:val="en-US"/>
+        </w:rPr>
+        <w:br/>
+        <w:t>Set a (MS)Switch to a specific state. 0 = Straight, 1 = Diverging.</w:t>
+      </w:r>
+    </w:p>
+    <w:tbl>
+      <w:tblPr>
+        <w:tblStyle w:val="TableGrid"/>
+        <w:tblW w:w="0" w:type="auto"/>
+        <w:tblLook w:val="04A0" w:firstRow="1" w:lastRow="0" w:firstColumn="1" w:lastColumn="0" w:noHBand="0" w:noVBand="1"/>
+      </w:tblPr>
+      <w:tblGrid>
+        <w:gridCol w:w="704"/>
+        <w:gridCol w:w="1417"/>
+        <w:gridCol w:w="1417"/>
+        <w:gridCol w:w="1417"/>
+      </w:tblGrid>
+      <w:tr>
+        <w:tc>
+          <w:tcPr>
+            <w:tcW w:w="704" w:type="dxa"/>
+            <w:tcBorders>
+              <w:right w:val="single" w:sz="4" w:space="0" w:color="auto"/>
+            </w:tcBorders>
+          </w:tcPr>
+          <w:p>
+            <w:pPr>
+              <w:rPr>
+                <w:lang w:val="en-US"/>
+              </w:rPr>
+            </w:pPr>
+            <w:r>
+              <w:rPr>
+                <w:lang w:val="en-US"/>
+              </w:rPr>
               <w:t>0x20</w:t>
             </w:r>
           </w:p>
@@ -4683,6 +4864,7 @@
         <w:pStyle w:val="Heading3"/>
       </w:pPr>
       <w:r>
+        <w:lastRenderedPageBreak/>
         <w:t>Change reserved switch</w:t>
       </w:r>
     </w:p>
@@ -4704,7 +4886,6 @@
         <w:pStyle w:val="Heading3"/>
       </w:pPr>
       <w:r>
-        <w:lastRenderedPageBreak/>
         <w:t>Set switches for route</w:t>
       </w:r>
     </w:p>
@@ -6095,6 +6276,9 @@
       <w:r>
         <w:t>Track Layout</w:t>
       </w:r>
+      <w:r>
+        <w:t xml:space="preserve"> Setup</w:t>
+      </w:r>
     </w:p>
     <w:p>
       <w:pPr>
@@ -6407,8 +6591,6 @@
         </w:rPr>
         <w:t>modules</w:t>
       </w:r>
-      <w:bookmarkStart w:id="6" w:name="_GoBack"/>
-      <w:bookmarkEnd w:id="6"/>
     </w:p>
     <w:p>
       <w:pPr>
@@ -6507,6 +6689,7 @@
               <w:rPr>
                 <w:lang w:val="en-US"/>
               </w:rPr>
+              <w:lastRenderedPageBreak/>
               <w:t>0x10</w:t>
             </w:r>
           </w:p>
@@ -6518,7 +6701,6 @@
         <w:pStyle w:val="Heading3"/>
       </w:pPr>
       <w:r>
-        <w:lastRenderedPageBreak/>
         <w:t xml:space="preserve">Short Circuit </w:t>
       </w:r>
       <w:r>
@@ -7568,6 +7750,33 @@
         </w:rPr>
         <w:t>0x14</w:t>
       </w:r>
+      <w:r>
+        <w:rPr>
+          <w:lang w:val="en-US"/>
+        </w:rPr>
+        <w:tab/>
+        <w:t>Message ID uint16_t</w:t>
+      </w:r>
+      <w:r>
+        <w:rPr>
+          <w:lang w:val="en-US"/>
+        </w:rPr>
+        <w:tab/>
+      </w:r>
+      <w:proofErr w:type="spellStart"/>
+      <w:r>
+        <w:rPr>
+          <w:lang w:val="en-US"/>
+        </w:rPr>
+        <w:t>NewMessage</w:t>
+      </w:r>
+      <w:proofErr w:type="spellEnd"/>
+      <w:r>
+        <w:rPr>
+          <w:lang w:val="en-US"/>
+        </w:rPr>
+        <w:t xml:space="preserve"> data</w:t>
+      </w:r>
     </w:p>
     <w:p>
       <w:pPr>
@@ -7885,6 +8094,14 @@
         <w:t>client</w:t>
       </w:r>
       <w:proofErr w:type="spellEnd"/>
+      <w:r>
+        <w:t xml:space="preserve"> </w:t>
+      </w:r>
+      <w:proofErr w:type="spellStart"/>
+      <w:r>
+        <w:t>only</w:t>
+      </w:r>
+      <w:proofErr w:type="spellEnd"/>
     </w:p>
     <w:tbl>
       <w:tblPr>
@@ -8188,6 +8405,104 @@
         </w:sectPr>
       </w:pPr>
     </w:p>
+    <w:p>
+      <w:pPr>
+        <w:pStyle w:val="Heading3"/>
+      </w:pPr>
+    </w:p>
+    <w:p>
+      <w:pPr>
+        <w:pStyle w:val="Heading3"/>
+      </w:pPr>
+      <w:r>
+        <w:t>Canvas Data</w:t>
+      </w:r>
+    </w:p>
+    <w:p>
+      <w:pPr>
+        <w:rPr>
+          <w:lang w:val="en-US"/>
+        </w:rPr>
+      </w:pPr>
+      <w:r>
+        <w:rPr>
+          <w:lang w:val="en-US"/>
+        </w:rPr>
+        <w:t>From server to client only</w:t>
+      </w:r>
+    </w:p>
+    <w:tbl>
+      <w:tblPr>
+        <w:tblStyle w:val="TableGrid"/>
+        <w:tblW w:w="0" w:type="auto"/>
+        <w:tblLook w:val="04A0" w:firstRow="1" w:lastRow="0" w:firstColumn="1" w:lastColumn="0" w:noHBand="0" w:noVBand="1"/>
+      </w:tblPr>
+      <w:tblGrid>
+        <w:gridCol w:w="704"/>
+        <w:gridCol w:w="1417"/>
+        <w:gridCol w:w="1417"/>
+      </w:tblGrid>
+      <w:tr>
+        <w:tc>
+          <w:tcPr>
+            <w:tcW w:w="704" w:type="dxa"/>
+          </w:tcPr>
+          <w:p>
+            <w:pPr>
+              <w:rPr>
+                <w:lang w:val="en-US"/>
+              </w:rPr>
+            </w:pPr>
+            <w:r>
+              <w:rPr>
+                <w:lang w:val="en-US"/>
+              </w:rPr>
+              <w:t>0x1F</w:t>
+            </w:r>
+          </w:p>
+        </w:tc>
+        <w:tc>
+          <w:tcPr>
+            <w:tcW w:w="1417" w:type="dxa"/>
+          </w:tcPr>
+          <w:p>
+            <w:pPr>
+              <w:jc w:val="center"/>
+              <w:rPr>
+                <w:lang w:val="en-US"/>
+              </w:rPr>
+            </w:pPr>
+            <w:proofErr w:type="spellStart"/>
+            <w:r>
+              <w:rPr>
+                <w:lang w:val="en-US"/>
+              </w:rPr>
+              <w:t>ModuleID</w:t>
+            </w:r>
+            <w:proofErr w:type="spellEnd"/>
+          </w:p>
+        </w:tc>
+        <w:tc>
+          <w:tcPr>
+            <w:tcW w:w="1417" w:type="dxa"/>
+          </w:tcPr>
+          <w:p>
+            <w:pPr>
+              <w:jc w:val="center"/>
+              <w:rPr>
+                <w:lang w:val="en-US"/>
+              </w:rPr>
+            </w:pPr>
+            <w:r>
+              <w:rPr>
+                <w:lang w:val="en-US"/>
+              </w:rPr>
+              <w:t>Data</w:t>
+            </w:r>
+          </w:p>
+        </w:tc>
+      </w:tr>
+    </w:tbl>
     <w:p>
       <w:pPr>
         <w:rPr>
@@ -14768,7 +15083,7 @@
 </file>
 
 <file path=customXml/itemProps1.xml><?xml version="1.0" encoding="utf-8"?>
-<ds:datastoreItem xmlns:ds="http://schemas.openxmlformats.org/officeDocument/2006/customXml" ds:itemID="{D832CF19-2060-4BD1-99A6-BC418B575D43}">
+<ds:datastoreItem xmlns:ds="http://schemas.openxmlformats.org/officeDocument/2006/customXml" ds:itemID="{7EDB4778-419F-440F-B657-23E0FD096323}">
   <ds:schemaRefs>
     <ds:schemaRef ds:uri="http://schemas.openxmlformats.org/officeDocument/2006/bibliography"/>
   </ds:schemaRefs>

</xml_diff>

<commit_message>
Added multiple switches opcode
</commit_message>
<xml_diff>
--- a/doc/Documentation.docx
+++ b/doc/Documentation.docx
@@ -2845,8 +2845,6 @@
         </w:rPr>
         <w:t>0x87</w:t>
       </w:r>
-      <w:bookmarkStart w:id="4" w:name="_GoBack"/>
-      <w:bookmarkEnd w:id="4"/>
     </w:p>
     <w:p>
       <w:pPr>
@@ -2962,7 +2960,7 @@
         <w:tab/>
         <w:t>Admin Code 2 bytes (0-65534)</w:t>
       </w:r>
-      <w:bookmarkStart w:id="5" w:name="_Toc506196250"/>
+      <w:bookmarkStart w:id="4" w:name="_Toc506196250"/>
       <w:r>
         <w:rPr>
           <w:color w:val="FF0000"/>
@@ -3109,7 +3107,7 @@
         </w:rPr>
         <w:t xml:space="preserve"> (0x40 Flag)</w:t>
       </w:r>
-      <w:bookmarkEnd w:id="5"/>
+      <w:bookmarkEnd w:id="4"/>
       <w:r>
         <w:rPr>
           <w:lang w:val="en-US"/>
@@ -4304,11 +4302,6 @@
           <w:lang w:val="en-US"/>
         </w:rPr>
         <w:tab/>
-      </w:r>
-      <w:r>
-        <w:rPr>
-          <w:lang w:val="en-US"/>
-        </w:rPr>
         <w:t>BBBB</w:t>
       </w:r>
       <w:r>
@@ -4322,11 +4315,6 @@
           <w:lang w:val="en-US"/>
         </w:rPr>
         <w:tab/>
-      </w:r>
-      <w:r>
-        <w:rPr>
-          <w:lang w:val="en-US"/>
-        </w:rPr>
         <w:t>BBBB</w:t>
       </w:r>
       <w:r>
@@ -4334,13 +4322,7 @@
           <w:lang w:val="en-US"/>
         </w:rPr>
         <w:tab/>
-        <w:t xml:space="preserve">= </w:t>
-      </w:r>
-      <w:r>
-        <w:rPr>
-          <w:lang w:val="en-US"/>
-        </w:rPr>
-        <w:t>Destination Module</w:t>
+        <w:t>= Destination Module</w:t>
       </w:r>
     </w:p>
     <w:p>
@@ -4361,11 +4343,6 @@
           <w:lang w:val="en-US"/>
         </w:rPr>
         <w:tab/>
-      </w:r>
-      <w:r>
-        <w:rPr>
-          <w:lang w:val="en-US"/>
-        </w:rPr>
         <w:t>CCCC</w:t>
       </w:r>
       <w:r>
@@ -4379,11 +4356,6 @@
           <w:lang w:val="en-US"/>
         </w:rPr>
         <w:tab/>
-      </w:r>
-      <w:r>
-        <w:rPr>
-          <w:lang w:val="en-US"/>
-        </w:rPr>
         <w:t>CCCC</w:t>
       </w:r>
       <w:r>
@@ -4391,13 +4363,7 @@
           <w:lang w:val="en-US"/>
         </w:rPr>
         <w:tab/>
-        <w:t xml:space="preserve">= </w:t>
-      </w:r>
-      <w:r>
-        <w:rPr>
-          <w:lang w:val="en-US"/>
-        </w:rPr>
-        <w:t>Destination Station/Platform number</w:t>
+        <w:t>= Destination Station/Platform number</w:t>
       </w:r>
     </w:p>
     <w:p>
@@ -4470,7 +4436,7 @@
           <w:lang w:val="en-US"/>
         </w:rPr>
       </w:pPr>
-      <w:bookmarkStart w:id="6" w:name="_Toc506196251"/>
+      <w:bookmarkStart w:id="5" w:name="_Toc506196251"/>
       <w:r>
         <w:rPr>
           <w:lang w:val="en-US"/>
@@ -4483,7 +4449,7 @@
         </w:rPr>
         <w:t xml:space="preserve"> (0x20 Flag)</w:t>
       </w:r>
-      <w:bookmarkEnd w:id="6"/>
+      <w:bookmarkEnd w:id="5"/>
     </w:p>
     <w:p>
       <w:pPr>
@@ -4598,19 +4564,7 @@
               <w:rPr>
                 <w:lang w:val="en-US"/>
               </w:rPr>
-              <w:t>BCCC</w:t>
-            </w:r>
-            <w:r>
-              <w:rPr>
-                <w:lang w:val="en-US"/>
-              </w:rPr>
-              <w:t xml:space="preserve"> </w:t>
-            </w:r>
-            <w:r>
-              <w:rPr>
-                <w:lang w:val="en-US"/>
-              </w:rPr>
-              <w:t>CCCC</w:t>
+              <w:t>BCCC CCCC</w:t>
             </w:r>
           </w:p>
         </w:tc>
@@ -4629,13 +4583,7 @@
               <w:rPr>
                 <w:lang w:val="en-US"/>
               </w:rPr>
-              <w:t>DDDD</w:t>
-            </w:r>
-            <w:r>
-              <w:rPr>
-                <w:lang w:val="en-US"/>
-              </w:rPr>
-              <w:t xml:space="preserve"> </w:t>
+              <w:t xml:space="preserve">DDDD </w:t>
             </w:r>
             <w:proofErr w:type="spellStart"/>
             <w:r>
@@ -4812,12 +4760,14 @@
         </w:rPr>
         <w:tab/>
       </w:r>
+      <w:proofErr w:type="spellStart"/>
       <w:r>
         <w:rPr>
           <w:lang w:val="en-US"/>
         </w:rPr>
         <w:t>DDDD</w:t>
       </w:r>
+      <w:proofErr w:type="spellEnd"/>
       <w:r>
         <w:rPr>
           <w:lang w:val="en-US"/>
@@ -4843,6 +4793,474 @@
         <w:pStyle w:val="Heading3"/>
       </w:pPr>
       <w:r>
+        <w:lastRenderedPageBreak/>
+        <w:t>Set Multiple switches</w:t>
+      </w:r>
+    </w:p>
+    <w:p>
+      <w:pPr>
+        <w:rPr>
+          <w:i/>
+          <w:sz w:val="18"/>
+          <w:lang w:val="en-US"/>
+        </w:rPr>
+      </w:pPr>
+      <w:r>
+        <w:rPr>
+          <w:i/>
+          <w:sz w:val="18"/>
+          <w:lang w:val="en-US"/>
+        </w:rPr>
+        <w:t>from client to server</w:t>
+      </w:r>
+      <w:bookmarkStart w:id="6" w:name="_GoBack"/>
+      <w:bookmarkEnd w:id="6"/>
+      <w:r>
+        <w:rPr>
+          <w:i/>
+          <w:sz w:val="18"/>
+          <w:lang w:val="en-US"/>
+        </w:rPr>
+        <w:br/>
+        <w:t>Set multiple</w:t>
+      </w:r>
+      <w:r>
+        <w:rPr>
+          <w:i/>
+          <w:sz w:val="18"/>
+          <w:lang w:val="en-US"/>
+        </w:rPr>
+        <w:t xml:space="preserve"> (MS)Switch</w:t>
+      </w:r>
+      <w:r>
+        <w:rPr>
+          <w:i/>
+          <w:sz w:val="18"/>
+          <w:lang w:val="en-US"/>
+        </w:rPr>
+        <w:t>es</w:t>
+      </w:r>
+      <w:r>
+        <w:rPr>
+          <w:i/>
+          <w:sz w:val="18"/>
+          <w:lang w:val="en-US"/>
+        </w:rPr>
+        <w:t xml:space="preserve"> to a specific state. 0 = Straight, 1 = Diverging.</w:t>
+      </w:r>
+    </w:p>
+    <w:tbl>
+      <w:tblPr>
+        <w:tblStyle w:val="TableGrid"/>
+        <w:tblW w:w="0" w:type="auto"/>
+        <w:tblLook w:val="04A0" w:firstRow="1" w:lastRow="0" w:firstColumn="1" w:lastColumn="0" w:noHBand="0" w:noVBand="1"/>
+      </w:tblPr>
+      <w:tblGrid>
+        <w:gridCol w:w="704"/>
+        <w:gridCol w:w="1417"/>
+        <w:gridCol w:w="1417"/>
+        <w:gridCol w:w="1417"/>
+        <w:gridCol w:w="1417"/>
+        <w:gridCol w:w="1417"/>
+      </w:tblGrid>
+      <w:tr>
+        <w:tc>
+          <w:tcPr>
+            <w:tcW w:w="704" w:type="dxa"/>
+            <w:tcBorders>
+              <w:right w:val="single" w:sz="4" w:space="0" w:color="auto"/>
+            </w:tcBorders>
+          </w:tcPr>
+          <w:p>
+            <w:pPr>
+              <w:rPr>
+                <w:lang w:val="en-US"/>
+              </w:rPr>
+            </w:pPr>
+            <w:r>
+              <w:rPr>
+                <w:lang w:val="en-US"/>
+              </w:rPr>
+              <w:t>0x20</w:t>
+            </w:r>
+          </w:p>
+        </w:tc>
+        <w:tc>
+          <w:tcPr>
+            <w:tcW w:w="1417" w:type="dxa"/>
+            <w:tcBorders>
+              <w:right w:val="double" w:sz="4" w:space="0" w:color="auto"/>
+            </w:tcBorders>
+          </w:tcPr>
+          <w:p>
+            <w:pPr>
+              <w:jc w:val="center"/>
+              <w:rPr>
+                <w:lang w:val="en-US"/>
+              </w:rPr>
+            </w:pPr>
+            <w:r>
+              <w:rPr>
+                <w:lang w:val="en-US"/>
+              </w:rPr>
+              <w:t xml:space="preserve">AAAA </w:t>
+            </w:r>
+            <w:proofErr w:type="spellStart"/>
+            <w:r>
+              <w:rPr>
+                <w:lang w:val="en-US"/>
+              </w:rPr>
+              <w:t>AAAA</w:t>
+            </w:r>
+            <w:proofErr w:type="spellEnd"/>
+          </w:p>
+        </w:tc>
+        <w:tc>
+          <w:tcPr>
+            <w:tcW w:w="1417" w:type="dxa"/>
+            <w:tcBorders>
+              <w:left w:val="double" w:sz="4" w:space="0" w:color="auto"/>
+            </w:tcBorders>
+          </w:tcPr>
+          <w:p>
+            <w:pPr>
+              <w:jc w:val="center"/>
+              <w:rPr>
+                <w:lang w:val="en-US"/>
+              </w:rPr>
+            </w:pPr>
+            <w:r>
+              <w:rPr>
+                <w:lang w:val="en-US"/>
+              </w:rPr>
+              <w:t>BCCC CCCC</w:t>
+            </w:r>
+          </w:p>
+        </w:tc>
+        <w:tc>
+          <w:tcPr>
+            <w:tcW w:w="1417" w:type="dxa"/>
+          </w:tcPr>
+          <w:p>
+            <w:pPr>
+              <w:jc w:val="center"/>
+              <w:rPr>
+                <w:lang w:val="en-US"/>
+              </w:rPr>
+            </w:pPr>
+            <w:r>
+              <w:rPr>
+                <w:lang w:val="en-US"/>
+              </w:rPr>
+              <w:t xml:space="preserve">DDDD </w:t>
+            </w:r>
+            <w:proofErr w:type="spellStart"/>
+            <w:r>
+              <w:rPr>
+                <w:lang w:val="en-US"/>
+              </w:rPr>
+              <w:t>DDDD</w:t>
+            </w:r>
+            <w:proofErr w:type="spellEnd"/>
+          </w:p>
+        </w:tc>
+        <w:tc>
+          <w:tcPr>
+            <w:tcW w:w="1417" w:type="dxa"/>
+            <w:tcBorders>
+              <w:right w:val="double" w:sz="4" w:space="0" w:color="auto"/>
+            </w:tcBorders>
+          </w:tcPr>
+          <w:p>
+            <w:pPr>
+              <w:jc w:val="center"/>
+              <w:rPr>
+                <w:lang w:val="en-US"/>
+              </w:rPr>
+            </w:pPr>
+            <w:r>
+              <w:rPr>
+                <w:lang w:val="en-US"/>
+              </w:rPr>
+              <w:t xml:space="preserve">EEEE </w:t>
+            </w:r>
+            <w:proofErr w:type="spellStart"/>
+            <w:r>
+              <w:rPr>
+                <w:lang w:val="en-US"/>
+              </w:rPr>
+              <w:t>EEEE</w:t>
+            </w:r>
+            <w:proofErr w:type="spellEnd"/>
+          </w:p>
+        </w:tc>
+        <w:tc>
+          <w:tcPr>
+            <w:tcW w:w="1417" w:type="dxa"/>
+            <w:tcBorders>
+              <w:left w:val="double" w:sz="4" w:space="0" w:color="auto"/>
+            </w:tcBorders>
+          </w:tcPr>
+          <w:p>
+            <w:pPr>
+              <w:jc w:val="center"/>
+              <w:rPr>
+                <w:lang w:val="en-US"/>
+              </w:rPr>
+            </w:pPr>
+            <w:r>
+              <w:rPr>
+                <w:color w:val="BFBFBF" w:themeColor="background1" w:themeShade="BF"/>
+                <w:lang w:val="en-US"/>
+              </w:rPr>
+              <w:t>BCCC CCCC</w:t>
+            </w:r>
+          </w:p>
+        </w:tc>
+      </w:tr>
+    </w:tbl>
+    <w:p>
+      <w:pPr>
+        <w:tabs>
+          <w:tab w:val="center" w:pos="284"/>
+          <w:tab w:val="center" w:pos="851"/>
+          <w:tab w:val="left" w:pos="1134"/>
+        </w:tabs>
+        <w:rPr>
+          <w:lang w:val="en-US"/>
+        </w:rPr>
+      </w:pPr>
+      <w:r>
+        <w:rPr>
+          <w:lang w:val="en-US"/>
+        </w:rPr>
+        <w:tab/>
+      </w:r>
+      <w:r>
+        <w:rPr>
+          <w:lang w:val="en-US"/>
+        </w:rPr>
+        <w:t>AAAA</w:t>
+      </w:r>
+      <w:r>
+        <w:rPr>
+          <w:lang w:val="en-US"/>
+        </w:rPr>
+        <w:tab/>
+      </w:r>
+      <w:r>
+        <w:rPr>
+          <w:lang w:val="en-US"/>
+        </w:rPr>
+        <w:t>AAAA</w:t>
+      </w:r>
+      <w:r>
+        <w:rPr>
+          <w:lang w:val="en-US"/>
+        </w:rPr>
+        <w:tab/>
+        <w:t xml:space="preserve">= </w:t>
+      </w:r>
+      <w:r>
+        <w:rPr>
+          <w:lang w:val="en-US"/>
+        </w:rPr>
+        <w:t>Number of switches</w:t>
+      </w:r>
+      <w:r>
+        <w:rPr>
+          <w:lang w:val="en-US"/>
+        </w:rPr>
+        <w:br/>
+      </w:r>
+      <w:r>
+        <w:rPr>
+          <w:lang w:val="en-US"/>
+        </w:rPr>
+        <w:tab/>
+      </w:r>
+      <w:r>
+        <w:rPr>
+          <w:lang w:val="en-US"/>
+        </w:rPr>
+        <w:t>BBBB</w:t>
+      </w:r>
+      <w:r>
+        <w:rPr>
+          <w:lang w:val="en-US"/>
+        </w:rPr>
+        <w:tab/>
+      </w:r>
+      <w:proofErr w:type="spellStart"/>
+      <w:r>
+        <w:rPr>
+          <w:lang w:val="en-US"/>
+        </w:rPr>
+        <w:t>BBBB</w:t>
+      </w:r>
+      <w:proofErr w:type="spellEnd"/>
+      <w:r>
+        <w:rPr>
+          <w:lang w:val="en-US"/>
+        </w:rPr>
+        <w:tab/>
+        <w:t>= Module number of switch</w:t>
+      </w:r>
+      <w:r>
+        <w:rPr>
+          <w:lang w:val="en-US"/>
+        </w:rPr>
+        <w:br/>
+      </w:r>
+      <w:r>
+        <w:rPr>
+          <w:lang w:val="en-US"/>
+        </w:rPr>
+        <w:tab/>
+      </w:r>
+      <w:proofErr w:type="spellStart"/>
+      <w:r>
+        <w:rPr>
+          <w:lang w:val="en-US"/>
+        </w:rPr>
+        <w:t>Cxxx</w:t>
+      </w:r>
+      <w:proofErr w:type="spellEnd"/>
+      <w:r>
+        <w:rPr>
+          <w:lang w:val="en-US"/>
+        </w:rPr>
+        <w:tab/>
+      </w:r>
+      <w:proofErr w:type="spellStart"/>
+      <w:r>
+        <w:rPr>
+          <w:lang w:val="en-US"/>
+        </w:rPr>
+        <w:t>xxxx</w:t>
+      </w:r>
+      <w:proofErr w:type="spellEnd"/>
+      <w:r>
+        <w:rPr>
+          <w:lang w:val="en-US"/>
+        </w:rPr>
+        <w:tab/>
+        <w:t xml:space="preserve">= Set if </w:t>
+      </w:r>
+      <w:proofErr w:type="spellStart"/>
+      <w:r>
+        <w:rPr>
+          <w:lang w:val="en-US"/>
+        </w:rPr>
+        <w:t>MSSwitch</w:t>
+      </w:r>
+      <w:proofErr w:type="spellEnd"/>
+      <w:r>
+        <w:rPr>
+          <w:lang w:val="en-US"/>
+        </w:rPr>
+        <w:br/>
+      </w:r>
+      <w:r>
+        <w:rPr>
+          <w:lang w:val="en-US"/>
+        </w:rPr>
+        <w:tab/>
+      </w:r>
+      <w:proofErr w:type="spellStart"/>
+      <w:r>
+        <w:rPr>
+          <w:lang w:val="en-US"/>
+        </w:rPr>
+        <w:t>xDDD</w:t>
+      </w:r>
+      <w:proofErr w:type="spellEnd"/>
+      <w:r>
+        <w:rPr>
+          <w:lang w:val="en-US"/>
+        </w:rPr>
+        <w:tab/>
+      </w:r>
+      <w:r>
+        <w:rPr>
+          <w:lang w:val="en-US"/>
+        </w:rPr>
+        <w:t>DDDD</w:t>
+      </w:r>
+      <w:r>
+        <w:rPr>
+          <w:lang w:val="en-US"/>
+        </w:rPr>
+        <w:tab/>
+        <w:t xml:space="preserve">= </w:t>
+      </w:r>
+      <w:r>
+        <w:rPr>
+          <w:lang w:val="en-US"/>
+        </w:rPr>
+        <w:t>(MS)</w:t>
+      </w:r>
+      <w:r>
+        <w:rPr>
+          <w:lang w:val="en-US"/>
+        </w:rPr>
+        <w:t>Switch ID</w:t>
+      </w:r>
+      <w:r>
+        <w:rPr>
+          <w:lang w:val="en-US"/>
+        </w:rPr>
+        <w:br/>
+      </w:r>
+      <w:r>
+        <w:rPr>
+          <w:lang w:val="en-US"/>
+        </w:rPr>
+        <w:tab/>
+      </w:r>
+      <w:r>
+        <w:rPr>
+          <w:lang w:val="en-US"/>
+        </w:rPr>
+        <w:t>EEEE</w:t>
+      </w:r>
+      <w:r>
+        <w:rPr>
+          <w:lang w:val="en-US"/>
+        </w:rPr>
+        <w:tab/>
+      </w:r>
+      <w:r>
+        <w:rPr>
+          <w:lang w:val="en-US"/>
+        </w:rPr>
+        <w:t>EEEE</w:t>
+      </w:r>
+      <w:r>
+        <w:rPr>
+          <w:lang w:val="en-US"/>
+        </w:rPr>
+        <w:tab/>
+        <w:t xml:space="preserve">= </w:t>
+      </w:r>
+      <w:r>
+        <w:rPr>
+          <w:lang w:val="en-US"/>
+        </w:rPr>
+        <w:t>New state</w:t>
+      </w:r>
+      <w:r>
+        <w:rPr>
+          <w:lang w:val="en-US"/>
+        </w:rPr>
+        <w:t xml:space="preserve"> </w:t>
+      </w:r>
+    </w:p>
+    <w:p>
+      <w:pPr>
+        <w:pStyle w:val="Heading3"/>
+      </w:pPr>
+      <w:r>
         <w:t>Set switch reserved</w:t>
       </w:r>
     </w:p>
@@ -4856,7 +5274,7 @@
         <w:rPr>
           <w:lang w:val="en-US"/>
         </w:rPr>
-        <w:t>0x21</w:t>
+        <w:t>0x22</w:t>
       </w:r>
     </w:p>
     <w:p>
@@ -4864,7 +5282,6 @@
         <w:pStyle w:val="Heading3"/>
       </w:pPr>
       <w:r>
-        <w:lastRenderedPageBreak/>
         <w:t>Change reserved switch</w:t>
       </w:r>
     </w:p>
@@ -4878,7 +5295,7 @@
         <w:rPr>
           <w:lang w:val="en-US"/>
         </w:rPr>
-        <w:t>0x22</w:t>
+        <w:t>0x23</w:t>
       </w:r>
     </w:p>
     <w:p>
@@ -6311,6 +6728,7 @@
           <w:sz w:val="18"/>
           <w:lang w:val="en-US"/>
         </w:rPr>
+        <w:lastRenderedPageBreak/>
         <w:t>Send the total layout to the client</w:t>
       </w:r>
     </w:p>
@@ -6689,7 +7107,6 @@
               <w:rPr>
                 <w:lang w:val="en-US"/>
               </w:rPr>
-              <w:lastRenderedPageBreak/>
               <w:t>0x10</w:t>
             </w:r>
           </w:p>
@@ -7783,6 +8200,7 @@
         <w:pStyle w:val="Heading3"/>
       </w:pPr>
       <w:r>
+        <w:lastRenderedPageBreak/>
         <w:t>Message Clear</w:t>
       </w:r>
     </w:p>
@@ -8068,7 +8486,6 @@
         <w:pStyle w:val="Heading3"/>
       </w:pPr>
       <w:r>
-        <w:lastRenderedPageBreak/>
         <w:t>Server state</w:t>
       </w:r>
     </w:p>
@@ -15083,7 +15500,7 @@
 </file>
 
 <file path=customXml/itemProps1.xml><?xml version="1.0" encoding="utf-8"?>
-<ds:datastoreItem xmlns:ds="http://schemas.openxmlformats.org/officeDocument/2006/customXml" ds:itemID="{7EDB4778-419F-440F-B657-23E0FD096323}">
+<ds:datastoreItem xmlns:ds="http://schemas.openxmlformats.org/officeDocument/2006/customXml" ds:itemID="{F1AEE236-FF6D-4C76-8525-EF4FDC5DFE31}">
   <ds:schemaRefs>
     <ds:schemaRef ds:uri="http://schemas.openxmlformats.org/officeDocument/2006/bibliography"/>
   </ds:schemaRefs>

</xml_diff>

<commit_message>
Described New version of RNet
</commit_message>
<xml_diff>
--- a/doc/Documentation.docx
+++ b/doc/Documentation.docx
@@ -92,7 +92,7 @@
         </w:rPr>
         <w:fldChar w:fldCharType="separate"/>
       </w:r>
-      <w:hyperlink w:anchor="_Toc519417078" w:history="1">
+      <w:hyperlink w:anchor="_Toc522106779" w:history="1">
         <w:r>
           <w:rPr>
             <w:rStyle w:val="Hyperlink"/>
@@ -119,7 +119,7 @@
             <w:noProof/>
             <w:webHidden/>
           </w:rPr>
-          <w:instrText xml:space="preserve"> PAGEREF _Toc519417078 \h </w:instrText>
+          <w:instrText xml:space="preserve"> PAGEREF _Toc522106779 \h </w:instrText>
         </w:r>
         <w:r>
           <w:rPr>
@@ -162,7 +162,7 @@
           <w:lang w:val="en-US"/>
         </w:rPr>
       </w:pPr>
-      <w:hyperlink w:anchor="_Toc519417079" w:history="1">
+      <w:hyperlink w:anchor="_Toc522106780" w:history="1">
         <w:r>
           <w:rPr>
             <w:rStyle w:val="Hyperlink"/>
@@ -189,7 +189,7 @@
             <w:noProof/>
             <w:webHidden/>
           </w:rPr>
-          <w:instrText xml:space="preserve"> PAGEREF _Toc519417079 \h </w:instrText>
+          <w:instrText xml:space="preserve"> PAGEREF _Toc522106780 \h </w:instrText>
         </w:r>
         <w:r>
           <w:rPr>
@@ -222,7 +222,7 @@
     </w:p>
     <w:p>
       <w:pPr>
-        <w:pStyle w:val="TOC1"/>
+        <w:pStyle w:val="TOC2"/>
         <w:tabs>
           <w:tab w:val="right" w:leader="dot" w:pos="9016"/>
         </w:tabs>
@@ -232,11 +232,12 @@
           <w:lang w:val="en-US"/>
         </w:rPr>
       </w:pPr>
-      <w:hyperlink w:anchor="_Toc519417080" w:history="1">
+      <w:hyperlink w:anchor="_Toc522106781" w:history="1">
         <w:r>
           <w:rPr>
             <w:rStyle w:val="Hyperlink"/>
             <w:noProof/>
+            <w:lang w:val="en-US"/>
           </w:rPr>
           <w:t>RNet (v1)</w:t>
         </w:r>
@@ -259,7 +260,7 @@
             <w:noProof/>
             <w:webHidden/>
           </w:rPr>
-          <w:instrText xml:space="preserve"> PAGEREF _Toc519417080 \h </w:instrText>
+          <w:instrText xml:space="preserve"> PAGEREF _Toc522106781 \h </w:instrText>
         </w:r>
         <w:r>
           <w:rPr>
@@ -292,7 +293,7 @@
     </w:p>
     <w:p>
       <w:pPr>
-        <w:pStyle w:val="TOC1"/>
+        <w:pStyle w:val="TOC2"/>
         <w:tabs>
           <w:tab w:val="right" w:leader="dot" w:pos="9016"/>
         </w:tabs>
@@ -302,11 +303,12 @@
           <w:lang w:val="en-US"/>
         </w:rPr>
       </w:pPr>
-      <w:hyperlink w:anchor="_Toc519417081" w:history="1">
+      <w:hyperlink w:anchor="_Toc522106782" w:history="1">
         <w:r>
           <w:rPr>
             <w:rStyle w:val="Hyperlink"/>
             <w:noProof/>
+            <w:lang w:val="en-US"/>
           </w:rPr>
           <w:t>RNet (v2)</w:t>
         </w:r>
@@ -329,78 +331,7 @@
             <w:noProof/>
             <w:webHidden/>
           </w:rPr>
-          <w:instrText xml:space="preserve"> PAGEREF _Toc519417081 \h </w:instrText>
-        </w:r>
-        <w:r>
-          <w:rPr>
-            <w:noProof/>
-            <w:webHidden/>
-          </w:rPr>
-        </w:r>
-        <w:r>
-          <w:rPr>
-            <w:noProof/>
-            <w:webHidden/>
-          </w:rPr>
-          <w:fldChar w:fldCharType="separate"/>
-        </w:r>
-        <w:r>
-          <w:rPr>
-            <w:noProof/>
-            <w:webHidden/>
-          </w:rPr>
-          <w:t>2</w:t>
-        </w:r>
-        <w:r>
-          <w:rPr>
-            <w:noProof/>
-            <w:webHidden/>
-          </w:rPr>
-          <w:fldChar w:fldCharType="end"/>
-        </w:r>
-      </w:hyperlink>
-    </w:p>
-    <w:p>
-      <w:pPr>
-        <w:pStyle w:val="TOC2"/>
-        <w:tabs>
-          <w:tab w:val="right" w:leader="dot" w:pos="9016"/>
-        </w:tabs>
-        <w:rPr>
-          <w:rFonts w:eastAsiaTheme="minorEastAsia"/>
-          <w:noProof/>
-          <w:lang w:val="en-US"/>
-        </w:rPr>
-      </w:pPr>
-      <w:hyperlink w:anchor="_Toc519417082" w:history="1">
-        <w:r>
-          <w:rPr>
-            <w:rStyle w:val="Hyperlink"/>
-            <w:noProof/>
-            <w:lang w:val="en-US"/>
-          </w:rPr>
-          <w:t>Websocket</w:t>
-        </w:r>
-        <w:r>
-          <w:rPr>
-            <w:noProof/>
-            <w:webHidden/>
-          </w:rPr>
-          <w:tab/>
-        </w:r>
-        <w:r>
-          <w:rPr>
-            <w:noProof/>
-            <w:webHidden/>
-          </w:rPr>
-          <w:fldChar w:fldCharType="begin"/>
-        </w:r>
-        <w:r>
-          <w:rPr>
-            <w:noProof/>
-            <w:webHidden/>
-          </w:rPr>
-          <w:instrText xml:space="preserve"> PAGEREF _Toc519417082 \h </w:instrText>
+          <w:instrText xml:space="preserve"> PAGEREF _Toc522106782 \h </w:instrText>
         </w:r>
         <w:r>
           <w:rPr>
@@ -443,14 +374,14 @@
           <w:lang w:val="en-US"/>
         </w:rPr>
       </w:pPr>
-      <w:hyperlink w:anchor="_Toc519417083" w:history="1">
+      <w:hyperlink w:anchor="_Toc522106783" w:history="1">
         <w:r>
           <w:rPr>
             <w:rStyle w:val="Hyperlink"/>
             <w:noProof/>
             <w:lang w:val="en-US"/>
           </w:rPr>
-          <w:t>Trains</w:t>
+          <w:t>Websocket</w:t>
         </w:r>
         <w:r>
           <w:rPr>
@@ -471,7 +402,7 @@
             <w:noProof/>
             <w:webHidden/>
           </w:rPr>
-          <w:instrText xml:space="preserve"> PAGEREF _Toc519417083 \h </w:instrText>
+          <w:instrText xml:space="preserve"> PAGEREF _Toc522106783 \h </w:instrText>
         </w:r>
         <w:r>
           <w:rPr>
@@ -514,14 +445,14 @@
           <w:lang w:val="en-US"/>
         </w:rPr>
       </w:pPr>
-      <w:hyperlink w:anchor="_Toc519417084" w:history="1">
+      <w:hyperlink w:anchor="_Toc522106784" w:history="1">
         <w:r>
           <w:rPr>
             <w:rStyle w:val="Hyperlink"/>
             <w:noProof/>
             <w:lang w:val="en-US"/>
           </w:rPr>
-          <w:t>Website</w:t>
+          <w:t>Trains</w:t>
         </w:r>
         <w:r>
           <w:rPr>
@@ -542,7 +473,7 @@
             <w:noProof/>
             <w:webHidden/>
           </w:rPr>
-          <w:instrText xml:space="preserve"> PAGEREF _Toc519417084 \h </w:instrText>
+          <w:instrText xml:space="preserve"> PAGEREF _Toc522106784 \h </w:instrText>
         </w:r>
         <w:r>
           <w:rPr>
@@ -585,7 +516,78 @@
           <w:lang w:val="en-US"/>
         </w:rPr>
       </w:pPr>
-      <w:hyperlink w:anchor="_Toc519417085" w:history="1">
+      <w:hyperlink w:anchor="_Toc522106785" w:history="1">
+        <w:r>
+          <w:rPr>
+            <w:rStyle w:val="Hyperlink"/>
+            <w:noProof/>
+            <w:lang w:val="en-US"/>
+          </w:rPr>
+          <w:t>Website</w:t>
+        </w:r>
+        <w:r>
+          <w:rPr>
+            <w:noProof/>
+            <w:webHidden/>
+          </w:rPr>
+          <w:tab/>
+        </w:r>
+        <w:r>
+          <w:rPr>
+            <w:noProof/>
+            <w:webHidden/>
+          </w:rPr>
+          <w:fldChar w:fldCharType="begin"/>
+        </w:r>
+        <w:r>
+          <w:rPr>
+            <w:noProof/>
+            <w:webHidden/>
+          </w:rPr>
+          <w:instrText xml:space="preserve"> PAGEREF _Toc522106785 \h </w:instrText>
+        </w:r>
+        <w:r>
+          <w:rPr>
+            <w:noProof/>
+            <w:webHidden/>
+          </w:rPr>
+        </w:r>
+        <w:r>
+          <w:rPr>
+            <w:noProof/>
+            <w:webHidden/>
+          </w:rPr>
+          <w:fldChar w:fldCharType="separate"/>
+        </w:r>
+        <w:r>
+          <w:rPr>
+            <w:noProof/>
+            <w:webHidden/>
+          </w:rPr>
+          <w:t>4</w:t>
+        </w:r>
+        <w:r>
+          <w:rPr>
+            <w:noProof/>
+            <w:webHidden/>
+          </w:rPr>
+          <w:fldChar w:fldCharType="end"/>
+        </w:r>
+      </w:hyperlink>
+    </w:p>
+    <w:p>
+      <w:pPr>
+        <w:pStyle w:val="TOC2"/>
+        <w:tabs>
+          <w:tab w:val="right" w:leader="dot" w:pos="9016"/>
+        </w:tabs>
+        <w:rPr>
+          <w:rFonts w:eastAsiaTheme="minorEastAsia"/>
+          <w:noProof/>
+          <w:lang w:val="en-US"/>
+        </w:rPr>
+      </w:pPr>
+      <w:hyperlink w:anchor="_Toc522106786" w:history="1">
         <w:r>
           <w:rPr>
             <w:rStyle w:val="Hyperlink"/>
@@ -613,7 +615,7 @@
             <w:noProof/>
             <w:webHidden/>
           </w:rPr>
-          <w:instrText xml:space="preserve"> PAGEREF _Toc519417085 \h </w:instrText>
+          <w:instrText xml:space="preserve"> PAGEREF _Toc522106786 \h </w:instrText>
         </w:r>
         <w:r>
           <w:rPr>
@@ -633,7 +635,7 @@
             <w:noProof/>
             <w:webHidden/>
           </w:rPr>
-          <w:t>3</w:t>
+          <w:t>4</w:t>
         </w:r>
         <w:r>
           <w:rPr>
@@ -656,7 +658,7 @@
           <w:lang w:val="en-US"/>
         </w:rPr>
       </w:pPr>
-      <w:hyperlink w:anchor="_Toc519417086" w:history="1">
+      <w:hyperlink w:anchor="_Toc522106787" w:history="1">
         <w:r>
           <w:rPr>
             <w:rStyle w:val="Hyperlink"/>
@@ -684,77 +686,7 @@
             <w:noProof/>
             <w:webHidden/>
           </w:rPr>
-          <w:instrText xml:space="preserve"> PAGEREF _Toc519417086 \h </w:instrText>
-        </w:r>
-        <w:r>
-          <w:rPr>
-            <w:noProof/>
-            <w:webHidden/>
-          </w:rPr>
-        </w:r>
-        <w:r>
-          <w:rPr>
-            <w:noProof/>
-            <w:webHidden/>
-          </w:rPr>
-          <w:fldChar w:fldCharType="separate"/>
-        </w:r>
-        <w:r>
-          <w:rPr>
-            <w:noProof/>
-            <w:webHidden/>
-          </w:rPr>
-          <w:t>5</w:t>
-        </w:r>
-        <w:r>
-          <w:rPr>
-            <w:noProof/>
-            <w:webHidden/>
-          </w:rPr>
-          <w:fldChar w:fldCharType="end"/>
-        </w:r>
-      </w:hyperlink>
-    </w:p>
-    <w:p>
-      <w:pPr>
-        <w:pStyle w:val="TOC1"/>
-        <w:tabs>
-          <w:tab w:val="right" w:leader="dot" w:pos="9016"/>
-        </w:tabs>
-        <w:rPr>
-          <w:rFonts w:eastAsiaTheme="minorEastAsia"/>
-          <w:noProof/>
-          <w:lang w:val="en-US"/>
-        </w:rPr>
-      </w:pPr>
-      <w:hyperlink w:anchor="_Toc519417087" w:history="1">
-        <w:r>
-          <w:rPr>
-            <w:rStyle w:val="Hyperlink"/>
-            <w:noProof/>
-          </w:rPr>
-          <w:t>UDP Z21</w:t>
-        </w:r>
-        <w:r>
-          <w:rPr>
-            <w:noProof/>
-            <w:webHidden/>
-          </w:rPr>
-          <w:tab/>
-        </w:r>
-        <w:r>
-          <w:rPr>
-            <w:noProof/>
-            <w:webHidden/>
-          </w:rPr>
-          <w:fldChar w:fldCharType="begin"/>
-        </w:r>
-        <w:r>
-          <w:rPr>
-            <w:noProof/>
-            <w:webHidden/>
-          </w:rPr>
-          <w:instrText xml:space="preserve"> PAGEREF _Toc519417087 \h </w:instrText>
+          <w:instrText xml:space="preserve"> PAGEREF _Toc522106787 \h </w:instrText>
         </w:r>
         <w:r>
           <w:rPr>
@@ -797,13 +729,13 @@
           <w:lang w:val="en-US"/>
         </w:rPr>
       </w:pPr>
-      <w:hyperlink w:anchor="_Toc519417088" w:history="1">
+      <w:hyperlink w:anchor="_Toc522106788" w:history="1">
         <w:r>
           <w:rPr>
             <w:rStyle w:val="Hyperlink"/>
             <w:noProof/>
           </w:rPr>
-          <w:t>WebSocket Protocol</w:t>
+          <w:t>UDP Z21</w:t>
         </w:r>
         <w:r>
           <w:rPr>
@@ -824,7 +756,7 @@
             <w:noProof/>
             <w:webHidden/>
           </w:rPr>
-          <w:instrText xml:space="preserve"> PAGEREF _Toc519417088 \h </w:instrText>
+          <w:instrText xml:space="preserve"> PAGEREF _Toc522106788 \h </w:instrText>
         </w:r>
         <w:r>
           <w:rPr>
@@ -857,7 +789,7 @@
     </w:p>
     <w:p>
       <w:pPr>
-        <w:pStyle w:val="TOC2"/>
+        <w:pStyle w:val="TOC1"/>
         <w:tabs>
           <w:tab w:val="right" w:leader="dot" w:pos="9016"/>
         </w:tabs>
@@ -867,14 +799,13 @@
           <w:lang w:val="en-US"/>
         </w:rPr>
       </w:pPr>
-      <w:hyperlink w:anchor="_Toc519417089" w:history="1">
+      <w:hyperlink w:anchor="_Toc522106789" w:history="1">
         <w:r>
           <w:rPr>
             <w:rStyle w:val="Hyperlink"/>
             <w:noProof/>
-            <w:lang w:val="en-US"/>
           </w:rPr>
-          <w:t>Admin Controls</w:t>
+          <w:t>WebSocket Protocol</w:t>
         </w:r>
         <w:r>
           <w:rPr>
@@ -895,7 +826,7 @@
             <w:noProof/>
             <w:webHidden/>
           </w:rPr>
-          <w:instrText xml:space="preserve"> PAGEREF _Toc519417089 \h </w:instrText>
+          <w:instrText xml:space="preserve"> PAGEREF _Toc522106789 \h </w:instrText>
         </w:r>
         <w:r>
           <w:rPr>
@@ -938,7 +869,78 @@
           <w:lang w:val="en-US"/>
         </w:rPr>
       </w:pPr>
-      <w:hyperlink w:anchor="_Toc519417090" w:history="1">
+      <w:hyperlink w:anchor="_Toc522106790" w:history="1">
+        <w:r>
+          <w:rPr>
+            <w:rStyle w:val="Hyperlink"/>
+            <w:noProof/>
+            <w:lang w:val="en-US"/>
+          </w:rPr>
+          <w:t>Admin Controls</w:t>
+        </w:r>
+        <w:r>
+          <w:rPr>
+            <w:noProof/>
+            <w:webHidden/>
+          </w:rPr>
+          <w:tab/>
+        </w:r>
+        <w:r>
+          <w:rPr>
+            <w:noProof/>
+            <w:webHidden/>
+          </w:rPr>
+          <w:fldChar w:fldCharType="begin"/>
+        </w:r>
+        <w:r>
+          <w:rPr>
+            <w:noProof/>
+            <w:webHidden/>
+          </w:rPr>
+          <w:instrText xml:space="preserve"> PAGEREF _Toc522106790 \h </w:instrText>
+        </w:r>
+        <w:r>
+          <w:rPr>
+            <w:noProof/>
+            <w:webHidden/>
+          </w:rPr>
+        </w:r>
+        <w:r>
+          <w:rPr>
+            <w:noProof/>
+            <w:webHidden/>
+          </w:rPr>
+          <w:fldChar w:fldCharType="separate"/>
+        </w:r>
+        <w:r>
+          <w:rPr>
+            <w:noProof/>
+            <w:webHidden/>
+          </w:rPr>
+          <w:t>7</w:t>
+        </w:r>
+        <w:r>
+          <w:rPr>
+            <w:noProof/>
+            <w:webHidden/>
+          </w:rPr>
+          <w:fldChar w:fldCharType="end"/>
+        </w:r>
+      </w:hyperlink>
+    </w:p>
+    <w:p>
+      <w:pPr>
+        <w:pStyle w:val="TOC2"/>
+        <w:tabs>
+          <w:tab w:val="right" w:leader="dot" w:pos="9016"/>
+        </w:tabs>
+        <w:rPr>
+          <w:rFonts w:eastAsiaTheme="minorEastAsia"/>
+          <w:noProof/>
+          <w:lang w:val="en-US"/>
+        </w:rPr>
+      </w:pPr>
+      <w:hyperlink w:anchor="_Toc522106791" w:history="1">
         <w:r>
           <w:rPr>
             <w:rStyle w:val="Hyperlink"/>
@@ -966,7 +968,7 @@
             <w:noProof/>
             <w:webHidden/>
           </w:rPr>
-          <w:instrText xml:space="preserve"> PAGEREF _Toc519417090 \h </w:instrText>
+          <w:instrText xml:space="preserve"> PAGEREF _Toc522106791 \h </w:instrText>
         </w:r>
         <w:r>
           <w:rPr>
@@ -986,7 +988,7 @@
             <w:noProof/>
             <w:webHidden/>
           </w:rPr>
-          <w:t>8</w:t>
+          <w:t>9</w:t>
         </w:r>
         <w:r>
           <w:rPr>
@@ -1009,7 +1011,7 @@
           <w:lang w:val="en-US"/>
         </w:rPr>
       </w:pPr>
-      <w:hyperlink w:anchor="_Toc519417091" w:history="1">
+      <w:hyperlink w:anchor="_Toc522106792" w:history="1">
         <w:r>
           <w:rPr>
             <w:rStyle w:val="Hyperlink"/>
@@ -1037,7 +1039,7 @@
             <w:noProof/>
             <w:webHidden/>
           </w:rPr>
-          <w:instrText xml:space="preserve"> PAGEREF _Toc519417091 \h </w:instrText>
+          <w:instrText xml:space="preserve"> PAGEREF _Toc522106792 \h </w:instrText>
         </w:r>
         <w:r>
           <w:rPr>
@@ -1057,7 +1059,7 @@
             <w:noProof/>
             <w:webHidden/>
           </w:rPr>
-          <w:t>10</w:t>
+          <w:t>11</w:t>
         </w:r>
         <w:r>
           <w:rPr>
@@ -1080,7 +1082,7 @@
           <w:lang w:val="en-US"/>
         </w:rPr>
       </w:pPr>
-      <w:hyperlink w:anchor="_Toc519417092" w:history="1">
+      <w:hyperlink w:anchor="_Toc522106793" w:history="1">
         <w:r>
           <w:rPr>
             <w:rStyle w:val="Hyperlink"/>
@@ -1108,7 +1110,7 @@
             <w:noProof/>
             <w:webHidden/>
           </w:rPr>
-          <w:instrText xml:space="preserve"> PAGEREF _Toc519417092 \h </w:instrText>
+          <w:instrText xml:space="preserve"> PAGEREF _Toc522106793 \h </w:instrText>
         </w:r>
         <w:r>
           <w:rPr>
@@ -1151,7 +1153,7 @@
           <w:lang w:val="en-US"/>
         </w:rPr>
       </w:pPr>
-      <w:hyperlink w:anchor="_Toc519417093" w:history="1">
+      <w:hyperlink w:anchor="_Toc522106794" w:history="1">
         <w:r>
           <w:rPr>
             <w:rStyle w:val="Hyperlink"/>
@@ -1178,77 +1180,7 @@
             <w:noProof/>
             <w:webHidden/>
           </w:rPr>
-          <w:instrText xml:space="preserve"> PAGEREF _Toc519417093 \h </w:instrText>
-        </w:r>
-        <w:r>
-          <w:rPr>
-            <w:noProof/>
-            <w:webHidden/>
-          </w:rPr>
-        </w:r>
-        <w:r>
-          <w:rPr>
-            <w:noProof/>
-            <w:webHidden/>
-          </w:rPr>
-          <w:fldChar w:fldCharType="separate"/>
-        </w:r>
-        <w:r>
-          <w:rPr>
-            <w:noProof/>
-            <w:webHidden/>
-          </w:rPr>
-          <w:t>13</w:t>
-        </w:r>
-        <w:r>
-          <w:rPr>
-            <w:noProof/>
-            <w:webHidden/>
-          </w:rPr>
-          <w:fldChar w:fldCharType="end"/>
-        </w:r>
-      </w:hyperlink>
-    </w:p>
-    <w:p>
-      <w:pPr>
-        <w:pStyle w:val="TOC1"/>
-        <w:tabs>
-          <w:tab w:val="right" w:leader="dot" w:pos="9016"/>
-        </w:tabs>
-        <w:rPr>
-          <w:rFonts w:eastAsiaTheme="minorEastAsia"/>
-          <w:noProof/>
-          <w:lang w:val="en-US"/>
-        </w:rPr>
-      </w:pPr>
-      <w:hyperlink w:anchor="_Toc519417094" w:history="1">
-        <w:r>
-          <w:rPr>
-            <w:rStyle w:val="Hyperlink"/>
-            <w:noProof/>
-          </w:rPr>
-          <w:t>Protocol of RailNet</w:t>
-        </w:r>
-        <w:r>
-          <w:rPr>
-            <w:noProof/>
-            <w:webHidden/>
-          </w:rPr>
-          <w:tab/>
-        </w:r>
-        <w:r>
-          <w:rPr>
-            <w:noProof/>
-            <w:webHidden/>
-          </w:rPr>
-          <w:fldChar w:fldCharType="begin"/>
-        </w:r>
-        <w:r>
-          <w:rPr>
-            <w:noProof/>
-            <w:webHidden/>
-          </w:rPr>
-          <w:instrText xml:space="preserve"> PAGEREF _Toc519417094 \h </w:instrText>
+          <w:instrText xml:space="preserve"> PAGEREF _Toc522106794 \h </w:instrText>
         </w:r>
         <w:r>
           <w:rPr>
@@ -1281,7 +1213,7 @@
     </w:p>
     <w:p>
       <w:pPr>
-        <w:pStyle w:val="TOC2"/>
+        <w:pStyle w:val="TOC1"/>
         <w:tabs>
           <w:tab w:val="right" w:leader="dot" w:pos="9016"/>
         </w:tabs>
@@ -1291,14 +1223,13 @@
           <w:lang w:val="en-US"/>
         </w:rPr>
       </w:pPr>
-      <w:hyperlink w:anchor="_Toc519417095" w:history="1">
+      <w:hyperlink w:anchor="_Toc522106795" w:history="1">
         <w:r>
           <w:rPr>
             <w:rStyle w:val="Hyperlink"/>
             <w:noProof/>
-            <w:lang w:val="en-US"/>
           </w:rPr>
-          <w:t>General</w:t>
+          <w:t>Protocol of RailNet</w:t>
         </w:r>
         <w:r>
           <w:rPr>
@@ -1319,149 +1250,7 @@
             <w:noProof/>
             <w:webHidden/>
           </w:rPr>
-          <w:instrText xml:space="preserve"> PAGEREF _Toc519417095 \h </w:instrText>
-        </w:r>
-        <w:r>
-          <w:rPr>
-            <w:noProof/>
-            <w:webHidden/>
-          </w:rPr>
-        </w:r>
-        <w:r>
-          <w:rPr>
-            <w:noProof/>
-            <w:webHidden/>
-          </w:rPr>
-          <w:fldChar w:fldCharType="separate"/>
-        </w:r>
-        <w:r>
-          <w:rPr>
-            <w:noProof/>
-            <w:webHidden/>
-          </w:rPr>
-          <w:t>14</w:t>
-        </w:r>
-        <w:r>
-          <w:rPr>
-            <w:noProof/>
-            <w:webHidden/>
-          </w:rPr>
-          <w:fldChar w:fldCharType="end"/>
-        </w:r>
-      </w:hyperlink>
-    </w:p>
-    <w:p>
-      <w:pPr>
-        <w:pStyle w:val="TOC2"/>
-        <w:tabs>
-          <w:tab w:val="right" w:leader="dot" w:pos="9016"/>
-        </w:tabs>
-        <w:rPr>
-          <w:rFonts w:eastAsiaTheme="minorEastAsia"/>
-          <w:noProof/>
-          <w:lang w:val="en-US"/>
-        </w:rPr>
-      </w:pPr>
-      <w:hyperlink w:anchor="_Toc519417096" w:history="1">
-        <w:r>
-          <w:rPr>
-            <w:rStyle w:val="Hyperlink"/>
-            <w:noProof/>
-            <w:lang w:val="en-US"/>
-          </w:rPr>
-          <w:t>IO</w:t>
-        </w:r>
-        <w:r>
-          <w:rPr>
-            <w:noProof/>
-            <w:webHidden/>
-          </w:rPr>
-          <w:tab/>
-        </w:r>
-        <w:r>
-          <w:rPr>
-            <w:noProof/>
-            <w:webHidden/>
-          </w:rPr>
-          <w:fldChar w:fldCharType="begin"/>
-        </w:r>
-        <w:r>
-          <w:rPr>
-            <w:noProof/>
-            <w:webHidden/>
-          </w:rPr>
-          <w:instrText xml:space="preserve"> PAGEREF _Toc519417096 \h </w:instrText>
-        </w:r>
-        <w:r>
-          <w:rPr>
-            <w:noProof/>
-            <w:webHidden/>
-          </w:rPr>
-        </w:r>
-        <w:r>
-          <w:rPr>
-            <w:noProof/>
-            <w:webHidden/>
-          </w:rPr>
-          <w:fldChar w:fldCharType="separate"/>
-        </w:r>
-        <w:r>
-          <w:rPr>
-            <w:noProof/>
-            <w:webHidden/>
-          </w:rPr>
-          <w:t>14</w:t>
-        </w:r>
-        <w:r>
-          <w:rPr>
-            <w:noProof/>
-            <w:webHidden/>
-          </w:rPr>
-          <w:fldChar w:fldCharType="end"/>
-        </w:r>
-      </w:hyperlink>
-    </w:p>
-    <w:p>
-      <w:pPr>
-        <w:pStyle w:val="TOC2"/>
-        <w:tabs>
-          <w:tab w:val="right" w:leader="dot" w:pos="9016"/>
-        </w:tabs>
-        <w:rPr>
-          <w:rFonts w:eastAsiaTheme="minorEastAsia"/>
-          <w:noProof/>
-          <w:lang w:val="en-US"/>
-        </w:rPr>
-      </w:pPr>
-      <w:hyperlink w:anchor="_Toc519417097" w:history="1">
-        <w:r>
-          <w:rPr>
-            <w:rStyle w:val="Hyperlink"/>
-            <w:noProof/>
-            <w:lang w:val="en-US"/>
-          </w:rPr>
-          <w:t>Set Device Parameters</w:t>
-        </w:r>
-        <w:r>
-          <w:rPr>
-            <w:noProof/>
-            <w:webHidden/>
-          </w:rPr>
-          <w:tab/>
-        </w:r>
-        <w:r>
-          <w:rPr>
-            <w:noProof/>
-            <w:webHidden/>
-          </w:rPr>
-          <w:fldChar w:fldCharType="begin"/>
-        </w:r>
-        <w:r>
-          <w:rPr>
-            <w:noProof/>
-            <w:webHidden/>
-          </w:rPr>
-          <w:instrText xml:space="preserve"> PAGEREF _Toc519417097 \h </w:instrText>
+          <w:instrText xml:space="preserve"> PAGEREF _Toc522106795 \h </w:instrText>
         </w:r>
         <w:r>
           <w:rPr>
@@ -1504,13 +1293,14 @@
           <w:lang w:val="en-US"/>
         </w:rPr>
       </w:pPr>
-      <w:hyperlink w:anchor="_Toc519417098" w:history="1">
+      <w:hyperlink w:anchor="_Toc522106796" w:history="1">
         <w:r>
           <w:rPr>
             <w:rStyle w:val="Hyperlink"/>
             <w:noProof/>
+            <w:lang w:val="en-US"/>
           </w:rPr>
-          <w:t>EEPROM on ATMega328P</w:t>
+          <w:t>General</w:t>
         </w:r>
         <w:r>
           <w:rPr>
@@ -1531,7 +1321,149 @@
             <w:noProof/>
             <w:webHidden/>
           </w:rPr>
-          <w:instrText xml:space="preserve"> PAGEREF _Toc519417098 \h </w:instrText>
+          <w:instrText xml:space="preserve"> PAGEREF _Toc522106796 \h </w:instrText>
+        </w:r>
+        <w:r>
+          <w:rPr>
+            <w:noProof/>
+            <w:webHidden/>
+          </w:rPr>
+        </w:r>
+        <w:r>
+          <w:rPr>
+            <w:noProof/>
+            <w:webHidden/>
+          </w:rPr>
+          <w:fldChar w:fldCharType="separate"/>
+        </w:r>
+        <w:r>
+          <w:rPr>
+            <w:noProof/>
+            <w:webHidden/>
+          </w:rPr>
+          <w:t>15</w:t>
+        </w:r>
+        <w:r>
+          <w:rPr>
+            <w:noProof/>
+            <w:webHidden/>
+          </w:rPr>
+          <w:fldChar w:fldCharType="end"/>
+        </w:r>
+      </w:hyperlink>
+    </w:p>
+    <w:p>
+      <w:pPr>
+        <w:pStyle w:val="TOC2"/>
+        <w:tabs>
+          <w:tab w:val="right" w:leader="dot" w:pos="9016"/>
+        </w:tabs>
+        <w:rPr>
+          <w:rFonts w:eastAsiaTheme="minorEastAsia"/>
+          <w:noProof/>
+          <w:lang w:val="en-US"/>
+        </w:rPr>
+      </w:pPr>
+      <w:hyperlink w:anchor="_Toc522106797" w:history="1">
+        <w:r>
+          <w:rPr>
+            <w:rStyle w:val="Hyperlink"/>
+            <w:noProof/>
+            <w:lang w:val="en-US"/>
+          </w:rPr>
+          <w:t>IO</w:t>
+        </w:r>
+        <w:r>
+          <w:rPr>
+            <w:noProof/>
+            <w:webHidden/>
+          </w:rPr>
+          <w:tab/>
+        </w:r>
+        <w:r>
+          <w:rPr>
+            <w:noProof/>
+            <w:webHidden/>
+          </w:rPr>
+          <w:fldChar w:fldCharType="begin"/>
+        </w:r>
+        <w:r>
+          <w:rPr>
+            <w:noProof/>
+            <w:webHidden/>
+          </w:rPr>
+          <w:instrText xml:space="preserve"> PAGEREF _Toc522106797 \h </w:instrText>
+        </w:r>
+        <w:r>
+          <w:rPr>
+            <w:noProof/>
+            <w:webHidden/>
+          </w:rPr>
+        </w:r>
+        <w:r>
+          <w:rPr>
+            <w:noProof/>
+            <w:webHidden/>
+          </w:rPr>
+          <w:fldChar w:fldCharType="separate"/>
+        </w:r>
+        <w:r>
+          <w:rPr>
+            <w:noProof/>
+            <w:webHidden/>
+          </w:rPr>
+          <w:t>15</w:t>
+        </w:r>
+        <w:r>
+          <w:rPr>
+            <w:noProof/>
+            <w:webHidden/>
+          </w:rPr>
+          <w:fldChar w:fldCharType="end"/>
+        </w:r>
+      </w:hyperlink>
+    </w:p>
+    <w:p>
+      <w:pPr>
+        <w:pStyle w:val="TOC2"/>
+        <w:tabs>
+          <w:tab w:val="right" w:leader="dot" w:pos="9016"/>
+        </w:tabs>
+        <w:rPr>
+          <w:rFonts w:eastAsiaTheme="minorEastAsia"/>
+          <w:noProof/>
+          <w:lang w:val="en-US"/>
+        </w:rPr>
+      </w:pPr>
+      <w:hyperlink w:anchor="_Toc522106798" w:history="1">
+        <w:r>
+          <w:rPr>
+            <w:rStyle w:val="Hyperlink"/>
+            <w:noProof/>
+            <w:lang w:val="en-US"/>
+          </w:rPr>
+          <w:t>Set Device Parameters</w:t>
+        </w:r>
+        <w:r>
+          <w:rPr>
+            <w:noProof/>
+            <w:webHidden/>
+          </w:rPr>
+          <w:tab/>
+        </w:r>
+        <w:r>
+          <w:rPr>
+            <w:noProof/>
+            <w:webHidden/>
+          </w:rPr>
+          <w:fldChar w:fldCharType="begin"/>
+        </w:r>
+        <w:r>
+          <w:rPr>
+            <w:noProof/>
+            <w:webHidden/>
+          </w:rPr>
+          <w:instrText xml:space="preserve"> PAGEREF _Toc522106798 \h </w:instrText>
         </w:r>
         <w:r>
           <w:rPr>
@@ -1564,6 +1496,76 @@
     </w:p>
     <w:p>
       <w:pPr>
+        <w:pStyle w:val="TOC2"/>
+        <w:tabs>
+          <w:tab w:val="right" w:leader="dot" w:pos="9016"/>
+        </w:tabs>
+        <w:rPr>
+          <w:rFonts w:eastAsiaTheme="minorEastAsia"/>
+          <w:noProof/>
+          <w:lang w:val="en-US"/>
+        </w:rPr>
+      </w:pPr>
+      <w:hyperlink w:anchor="_Toc522106799" w:history="1">
+        <w:r>
+          <w:rPr>
+            <w:rStyle w:val="Hyperlink"/>
+            <w:noProof/>
+          </w:rPr>
+          <w:t>EEPROM on ATMega328P</w:t>
+        </w:r>
+        <w:r>
+          <w:rPr>
+            <w:noProof/>
+            <w:webHidden/>
+          </w:rPr>
+          <w:tab/>
+        </w:r>
+        <w:r>
+          <w:rPr>
+            <w:noProof/>
+            <w:webHidden/>
+          </w:rPr>
+          <w:fldChar w:fldCharType="begin"/>
+        </w:r>
+        <w:r>
+          <w:rPr>
+            <w:noProof/>
+            <w:webHidden/>
+          </w:rPr>
+          <w:instrText xml:space="preserve"> PAGEREF _Toc522106799 \h </w:instrText>
+        </w:r>
+        <w:r>
+          <w:rPr>
+            <w:noProof/>
+            <w:webHidden/>
+          </w:rPr>
+        </w:r>
+        <w:r>
+          <w:rPr>
+            <w:noProof/>
+            <w:webHidden/>
+          </w:rPr>
+          <w:fldChar w:fldCharType="separate"/>
+        </w:r>
+        <w:r>
+          <w:rPr>
+            <w:noProof/>
+            <w:webHidden/>
+          </w:rPr>
+          <w:t>17</w:t>
+        </w:r>
+        <w:r>
+          <w:rPr>
+            <w:noProof/>
+            <w:webHidden/>
+          </w:rPr>
+          <w:fldChar w:fldCharType="end"/>
+        </w:r>
+      </w:hyperlink>
+    </w:p>
+    <w:p>
+      <w:pPr>
         <w:rPr>
           <w:rFonts w:asciiTheme="majorHAnsi" w:hAnsiTheme="majorHAnsi" w:cstheme="majorHAnsi"/>
           <w:color w:val="4472C4" w:themeColor="accent5"/>
@@ -1591,7 +1593,7 @@
       <w:pPr>
         <w:pStyle w:val="Heading1"/>
       </w:pPr>
-      <w:bookmarkStart w:id="0" w:name="_Toc519417078"/>
+      <w:bookmarkStart w:id="0" w:name="_Toc522106779"/>
       <w:r>
         <w:lastRenderedPageBreak/>
         <w:t>General Overview</w:t>
@@ -1734,7 +1736,7 @@
       <w:pPr>
         <w:pStyle w:val="Heading1"/>
       </w:pPr>
-      <w:bookmarkStart w:id="1" w:name="_Toc519417079"/>
+      <w:bookmarkStart w:id="1" w:name="_Toc522106780"/>
       <w:r>
         <w:t>Requirements</w:t>
       </w:r>
@@ -1747,7 +1749,7 @@
           <w:lang w:val="en-US"/>
         </w:rPr>
       </w:pPr>
-      <w:bookmarkStart w:id="2" w:name="_Toc519417080"/>
+      <w:bookmarkStart w:id="2" w:name="_Toc522106781"/>
       <w:proofErr w:type="spellStart"/>
       <w:r>
         <w:rPr>
@@ -1866,21 +1868,35 @@
           <w:rStyle w:val="ilfuvd"/>
           <w:lang w:val="en-US"/>
         </w:rPr>
-        <w:t>To be compatible with v2:</w:t>
-      </w:r>
-    </w:p>
-    <w:p>
-      <w:pPr>
+        <w:t>To be compatible with v2</w:t>
+      </w:r>
+      <w:r>
         <w:rPr>
           <w:rStyle w:val="ilfuvd"/>
           <w:lang w:val="en-US"/>
         </w:rPr>
-      </w:pPr>
+        <w:t>/v2.1</w:t>
+      </w:r>
       <w:r>
         <w:rPr>
           <w:rStyle w:val="ilfuvd"/>
           <w:lang w:val="en-US"/>
         </w:rPr>
+        <w:t>:</w:t>
+      </w:r>
+    </w:p>
+    <w:p>
+      <w:pPr>
+        <w:rPr>
+          <w:rStyle w:val="ilfuvd"/>
+          <w:lang w:val="en-US"/>
+        </w:rPr>
+      </w:pPr>
+      <w:r>
+        <w:rPr>
+          <w:rStyle w:val="ilfuvd"/>
+          <w:lang w:val="en-US"/>
+        </w:rPr>
         <w:t>Inputs are first and Output will be offset =&gt; 16 inputs, 8 output =&gt; IO 16 is first output, 23 the last</w:t>
       </w:r>
     </w:p>
@@ -1905,7 +1921,7 @@
           <w:lang w:val="en-US"/>
         </w:rPr>
       </w:pPr>
-      <w:bookmarkStart w:id="3" w:name="_Toc519417081"/>
+      <w:bookmarkStart w:id="3" w:name="_Toc522106782"/>
       <w:proofErr w:type="spellStart"/>
       <w:r>
         <w:rPr>
@@ -1921,6 +1937,21 @@
         <w:t xml:space="preserve"> (v2)</w:t>
       </w:r>
       <w:bookmarkEnd w:id="3"/>
+    </w:p>
+    <w:p>
+      <w:pPr>
+        <w:rPr>
+          <w:color w:val="FF0000"/>
+          <w:lang w:val="en-US"/>
+        </w:rPr>
+      </w:pPr>
+      <w:r>
+        <w:rPr>
+          <w:color w:val="FF0000"/>
+          <w:lang w:val="en-US"/>
+        </w:rPr>
+        <w:t>Won’t be developed</w:t>
+      </w:r>
     </w:p>
     <w:p>
       <w:pPr>
@@ -2269,6 +2300,7 @@
     <w:p>
       <w:pPr>
         <w:rPr>
+          <w:rStyle w:val="ilfuvd"/>
           <w:lang w:val="en-US"/>
         </w:rPr>
       </w:pPr>
@@ -2295,7 +2327,305 @@
           <w:lang w:val="en-US"/>
         </w:rPr>
       </w:pPr>
-      <w:bookmarkStart w:id="4" w:name="_Toc519417082"/>
+      <w:proofErr w:type="spellStart"/>
+      <w:r>
+        <w:rPr>
+          <w:lang w:val="en-US"/>
+        </w:rPr>
+        <w:t>RNet</w:t>
+      </w:r>
+      <w:proofErr w:type="spellEnd"/>
+      <w:r>
+        <w:rPr>
+          <w:lang w:val="en-US"/>
+        </w:rPr>
+        <w:t xml:space="preserve"> (v2</w:t>
+      </w:r>
+      <w:r>
+        <w:rPr>
+          <w:lang w:val="en-US"/>
+        </w:rPr>
+        <w:t>.1</w:t>
+      </w:r>
+      <w:r>
+        <w:rPr>
+          <w:lang w:val="en-US"/>
+        </w:rPr>
+        <w:t>)</w:t>
+      </w:r>
+    </w:p>
+    <w:p>
+      <w:pPr>
+        <w:rPr>
+          <w:rStyle w:val="ilfuvd"/>
+          <w:lang w:val="en-US"/>
+        </w:rPr>
+      </w:pPr>
+      <w:r>
+        <w:rPr>
+          <w:lang w:val="en-US"/>
+        </w:rPr>
+        <w:t xml:space="preserve">Every device on the network can start transmitting. </w:t>
+      </w:r>
+      <w:r>
+        <w:rPr>
+          <w:rStyle w:val="ilfuvd"/>
+          <w:bCs/>
+          <w:lang w:val="en-US"/>
+        </w:rPr>
+        <w:t>CSMA</w:t>
+      </w:r>
+      <w:r>
+        <w:rPr>
+          <w:rStyle w:val="ilfuvd"/>
+          <w:lang w:val="en-US"/>
+        </w:rPr>
+        <w:t>/CD (Carrier Sense Multiple Access / Collision Detection) as well as RS-485</w:t>
+      </w:r>
+      <w:r>
+        <w:rPr>
+          <w:rStyle w:val="ilfuvd"/>
+          <w:lang w:val="en-US"/>
+        </w:rPr>
+        <w:t xml:space="preserve"> are used to interconnect Modules.</w:t>
+      </w:r>
+    </w:p>
+    <w:p>
+      <w:pPr>
+        <w:rPr>
+          <w:rStyle w:val="ilfuvd"/>
+          <w:lang w:val="en-US"/>
+        </w:rPr>
+      </w:pPr>
+      <w:r>
+        <w:rPr>
+          <w:rStyle w:val="ilfuvd"/>
+          <w:lang w:val="en-US"/>
+        </w:rPr>
+        <w:t>There are several different sizes of the boards. Ranging from 10 IO until 60 IO.</w:t>
+      </w:r>
+    </w:p>
+    <w:p>
+      <w:pPr>
+        <w:rPr>
+          <w:rStyle w:val="ilfuvd"/>
+          <w:lang w:val="en-US"/>
+        </w:rPr>
+      </w:pPr>
+      <w:r>
+        <w:rPr>
+          <w:rStyle w:val="ilfuvd"/>
+          <w:lang w:val="en-US"/>
+        </w:rPr>
+        <w:t xml:space="preserve">Each board has an interface to the </w:t>
+      </w:r>
+      <w:proofErr w:type="spellStart"/>
+      <w:r>
+        <w:rPr>
+          <w:rStyle w:val="ilfuvd"/>
+          <w:lang w:val="en-US"/>
+        </w:rPr>
+        <w:t>RNet</w:t>
+      </w:r>
+      <w:proofErr w:type="spellEnd"/>
+      <w:r>
+        <w:rPr>
+          <w:rStyle w:val="ilfuvd"/>
+          <w:lang w:val="en-US"/>
+        </w:rPr>
+        <w:t xml:space="preserve"> bus.</w:t>
+      </w:r>
+    </w:p>
+    <w:p>
+      <w:pPr>
+        <w:rPr>
+          <w:rStyle w:val="ilfuvd"/>
+          <w:lang w:val="en-US"/>
+        </w:rPr>
+      </w:pPr>
+      <w:r>
+        <w:rPr>
+          <w:rStyle w:val="ilfuvd"/>
+          <w:lang w:val="en-US"/>
+        </w:rPr>
+        <w:t>Each port of an node can be an output as well as an input. An output can be a regular output, Servo, PWM. An input can only be TOGGLE/PUSH.</w:t>
+      </w:r>
+    </w:p>
+    <w:p>
+      <w:pPr>
+        <w:rPr>
+          <w:rStyle w:val="ilfuvd"/>
+          <w:lang w:val="en-US"/>
+        </w:rPr>
+      </w:pPr>
+      <w:r>
+        <w:rPr>
+          <w:rStyle w:val="ilfuvd"/>
+          <w:lang w:val="en-US"/>
+        </w:rPr>
+        <w:t>Master node has address 8, slaves have counting numbers from 9 until 119.</w:t>
+      </w:r>
+    </w:p>
+    <w:p>
+      <w:pPr>
+        <w:rPr>
+          <w:rStyle w:val="ilfuvd"/>
+          <w:lang w:val="en-US"/>
+        </w:rPr>
+      </w:pPr>
+      <w:r>
+        <w:rPr>
+          <w:rStyle w:val="ilfuvd"/>
+          <w:lang w:val="en-US"/>
+        </w:rPr>
+        <w:t xml:space="preserve">A master node has a power supply for all local slave nodes. </w:t>
+      </w:r>
+    </w:p>
+    <w:p>
+      <w:pPr>
+        <w:rPr>
+          <w:rStyle w:val="ilfuvd"/>
+          <w:lang w:val="en-US"/>
+        </w:rPr>
+      </w:pPr>
+      <w:r>
+        <w:rPr>
+          <w:rStyle w:val="ilfuvd"/>
+          <w:lang w:val="en-US"/>
+        </w:rPr>
+        <w:t>There is only one addresses list for a IO port.</w:t>
+      </w:r>
+    </w:p>
+    <w:p>
+      <w:pPr>
+        <w:rPr>
+          <w:rStyle w:val="ilfuvd"/>
+          <w:lang w:val="en-US"/>
+        </w:rPr>
+      </w:pPr>
+      <w:r>
+        <w:rPr>
+          <w:rStyle w:val="ilfuvd"/>
+          <w:lang w:val="en-US"/>
+        </w:rPr>
+        <w:lastRenderedPageBreak/>
+        <w:t xml:space="preserve">Addressing scheme will be like </w:t>
+      </w:r>
+      <w:proofErr w:type="spellStart"/>
+      <w:r>
+        <w:rPr>
+          <w:rStyle w:val="ilfuvd"/>
+          <w:lang w:val="en-US"/>
+        </w:rPr>
+        <w:t>Module:Node:Port</w:t>
+      </w:r>
+      <w:proofErr w:type="spellEnd"/>
+    </w:p>
+    <w:p>
+      <w:pPr>
+        <w:rPr>
+          <w:rStyle w:val="ilfuvd"/>
+          <w:lang w:val="en-US"/>
+        </w:rPr>
+      </w:pPr>
+      <w:r>
+        <w:rPr>
+          <w:rStyle w:val="ilfuvd"/>
+          <w:lang w:val="en-US"/>
+        </w:rPr>
+        <w:t>An servo could have four position and thus four states</w:t>
+      </w:r>
+    </w:p>
+    <w:p>
+      <w:pPr>
+        <w:rPr>
+          <w:rStyle w:val="ilfuvd"/>
+          <w:lang w:val="en-US"/>
+        </w:rPr>
+      </w:pPr>
+      <w:r>
+        <w:rPr>
+          <w:rStyle w:val="ilfuvd"/>
+          <w:lang w:val="en-US"/>
+        </w:rPr>
+        <w:t>An output could be High, Blinking pattern 1, Blinking pattern 2, pulse and off</w:t>
+      </w:r>
+    </w:p>
+    <w:p>
+      <w:pPr>
+        <w:rPr>
+          <w:rStyle w:val="ilfuvd"/>
+          <w:lang w:val="en-US"/>
+        </w:rPr>
+      </w:pPr>
+      <w:r>
+        <w:rPr>
+          <w:rStyle w:val="ilfuvd"/>
+          <w:lang w:val="en-US"/>
+        </w:rPr>
+        <w:t>A PWM output could have four values and thus four states.</w:t>
+      </w:r>
+    </w:p>
+    <w:p>
+      <w:pPr>
+        <w:rPr>
+          <w:rStyle w:val="ilfuvd"/>
+          <w:lang w:val="en-US"/>
+        </w:rPr>
+      </w:pPr>
+      <w:r>
+        <w:rPr>
+          <w:rStyle w:val="ilfuvd"/>
+          <w:lang w:val="en-US"/>
+        </w:rPr>
+        <w:t>A toggle input responds on both a rising edge as a falling edge.</w:t>
+      </w:r>
+      <w:r>
+        <w:rPr>
+          <w:rStyle w:val="ilfuvd"/>
+          <w:lang w:val="en-US"/>
+        </w:rPr>
+        <w:br/>
+        <w:t>A push input responds only on a rising edge.</w:t>
+      </w:r>
+    </w:p>
+    <w:p>
+      <w:pPr>
+        <w:rPr>
+          <w:lang w:val="en-US"/>
+        </w:rPr>
+      </w:pPr>
+      <w:r>
+        <w:rPr>
+          <w:rStyle w:val="ilfuvd"/>
+          <w:lang w:val="en-US"/>
+        </w:rPr>
+        <w:t>Blinking pattern 1, 2 and the pulse are programmable.</w:t>
+      </w:r>
+      <w:r>
+        <w:rPr>
+          <w:rStyle w:val="ilfuvd"/>
+          <w:lang w:val="en-US"/>
+        </w:rPr>
+        <w:br/>
+        <w:t>PWM and Servo states are programmable.</w:t>
+      </w:r>
+    </w:p>
+    <w:p>
+      <w:pPr>
+        <w:rPr>
+          <w:lang w:val="en-US"/>
+        </w:rPr>
+      </w:pPr>
+    </w:p>
+    <w:p>
+      <w:pPr>
+        <w:pStyle w:val="Heading2"/>
+        <w:rPr>
+          <w:lang w:val="en-US"/>
+        </w:rPr>
+      </w:pPr>
+      <w:bookmarkStart w:id="4" w:name="_Toc522106783"/>
       <w:proofErr w:type="spellStart"/>
       <w:r>
         <w:rPr>
@@ -2340,7 +2670,7 @@
           <w:lang w:val="en-US"/>
         </w:rPr>
       </w:pPr>
-      <w:bookmarkStart w:id="5" w:name="_Toc519417083"/>
+      <w:bookmarkStart w:id="5" w:name="_Toc522106784"/>
       <w:r>
         <w:rPr>
           <w:lang w:val="en-US"/>
@@ -2539,182 +2869,198 @@
         <w:rPr>
           <w:lang w:val="en-US"/>
         </w:rPr>
+        <w:t xml:space="preserve">An engine can only be used once, when in use: </w:t>
+      </w:r>
+      <w:proofErr w:type="spellStart"/>
+      <w:r>
+        <w:rPr>
+          <w:lang w:val="en-US"/>
+        </w:rPr>
+        <w:t>use_flag</w:t>
+      </w:r>
+      <w:proofErr w:type="spellEnd"/>
+      <w:r>
+        <w:rPr>
+          <w:lang w:val="en-US"/>
+        </w:rPr>
+        <w:t xml:space="preserve"> is set.</w:t>
+      </w:r>
+    </w:p>
+    <w:p>
+      <w:pPr>
+        <w:rPr>
+          <w:lang w:val="en-US"/>
+        </w:rPr>
+      </w:pPr>
+    </w:p>
+    <w:p>
+      <w:pPr>
+        <w:rPr>
+          <w:lang w:val="en-US"/>
+        </w:rPr>
+      </w:pPr>
+      <w:r>
+        <w:rPr>
+          <w:lang w:val="en-US"/>
+        </w:rPr>
+        <w:t>Be able to add an engine, car or train.</w:t>
+      </w:r>
+    </w:p>
+    <w:p>
+      <w:pPr>
+        <w:rPr>
+          <w:lang w:val="en-US"/>
+        </w:rPr>
+      </w:pPr>
+      <w:r>
+        <w:rPr>
+          <w:lang w:val="en-US"/>
+        </w:rPr>
+        <w:t xml:space="preserve">Be able to add an engine, car or train from </w:t>
+      </w:r>
+      <w:proofErr w:type="spellStart"/>
+      <w:r>
+        <w:rPr>
+          <w:lang w:val="en-US"/>
+        </w:rPr>
+        <w:t>config</w:t>
+      </w:r>
+      <w:proofErr w:type="spellEnd"/>
+      <w:r>
+        <w:rPr>
+          <w:lang w:val="en-US"/>
+        </w:rPr>
+        <w:t xml:space="preserve"> files.</w:t>
+      </w:r>
+    </w:p>
+    <w:p>
+      <w:pPr>
+        <w:rPr>
+          <w:lang w:val="en-US"/>
+        </w:rPr>
+      </w:pPr>
+      <w:r>
+        <w:rPr>
+          <w:lang w:val="en-US"/>
+        </w:rPr>
+        <w:t>Be able to add route to train.</w:t>
+      </w:r>
+    </w:p>
+    <w:p>
+      <w:pPr>
+        <w:rPr>
+          <w:lang w:val="en-US"/>
+        </w:rPr>
+      </w:pPr>
+      <w:r>
+        <w:rPr>
+          <w:lang w:val="en-US"/>
+        </w:rPr>
+        <w:t>Be able to retrieve data from Z21 concerning several engines.</w:t>
+      </w:r>
+    </w:p>
+    <w:p>
+      <w:pPr>
+        <w:rPr>
+          <w:lang w:val="en-US"/>
+        </w:rPr>
+      </w:pPr>
+      <w:r>
+        <w:rPr>
+          <w:lang w:val="en-US"/>
+        </w:rPr>
+        <w:t>Be able to change speed, direction and functions of a train/engine.</w:t>
+      </w:r>
+    </w:p>
+    <w:p>
+      <w:pPr>
+        <w:rPr>
+          <w:lang w:val="en-US"/>
+        </w:rPr>
+      </w:pPr>
+      <w:r>
+        <w:rPr>
+          <w:lang w:val="en-US"/>
+        </w:rPr>
+        <w:t>Only a train can be on the rails, not an engine or car alone.</w:t>
+      </w:r>
+    </w:p>
+    <w:p>
+      <w:pPr>
+        <w:rPr>
+          <w:lang w:val="en-US"/>
+        </w:rPr>
+      </w:pPr>
+      <w:r>
+        <w:rPr>
+          <w:lang w:val="en-US"/>
+        </w:rPr>
+        <w:t xml:space="preserve">The engine, car </w:t>
+      </w:r>
+      <w:proofErr w:type="spellStart"/>
+      <w:r>
+        <w:rPr>
+          <w:lang w:val="en-US"/>
+        </w:rPr>
+        <w:t>configs</w:t>
+      </w:r>
+      <w:proofErr w:type="spellEnd"/>
+      <w:r>
+        <w:rPr>
+          <w:lang w:val="en-US"/>
+        </w:rPr>
+        <w:t xml:space="preserve"> are stored in non-volatile memory. </w:t>
+      </w:r>
+    </w:p>
+    <w:p>
+      <w:pPr>
+        <w:rPr>
+          <w:lang w:val="en-US"/>
+        </w:rPr>
+      </w:pPr>
+      <w:r>
+        <w:rPr>
+          <w:lang w:val="en-US"/>
+        </w:rPr>
+        <w:t>A train will be linked to a follow id, that is stored on the blocks.</w:t>
+      </w:r>
+    </w:p>
+    <w:p>
+      <w:pPr>
+        <w:rPr>
+          <w:lang w:val="en-US"/>
+        </w:rPr>
+      </w:pPr>
+      <w:r>
+        <w:rPr>
+          <w:lang w:val="en-US"/>
+        </w:rPr>
+        <w:t>A train will be linked to a dcc id, that is stored in memory.</w:t>
+      </w:r>
+    </w:p>
+    <w:p>
+      <w:pPr>
+        <w:rPr>
+          <w:lang w:val="en-US"/>
+        </w:rPr>
+      </w:pPr>
+    </w:p>
+    <w:p>
+      <w:pPr>
+        <w:pStyle w:val="Heading2"/>
+        <w:rPr>
+          <w:lang w:val="en-US"/>
+        </w:rPr>
+      </w:pPr>
+      <w:bookmarkStart w:id="6" w:name="_Toc522106785"/>
+      <w:r>
+        <w:rPr>
+          <w:lang w:val="en-US"/>
+        </w:rPr>
         <w:lastRenderedPageBreak/>
-        <w:t xml:space="preserve">An engine can only be used once, when in use: </w:t>
-      </w:r>
-      <w:proofErr w:type="spellStart"/>
-      <w:r>
-        <w:rPr>
-          <w:lang w:val="en-US"/>
-        </w:rPr>
-        <w:t>use_flag</w:t>
-      </w:r>
-      <w:proofErr w:type="spellEnd"/>
-      <w:r>
-        <w:rPr>
-          <w:lang w:val="en-US"/>
-        </w:rPr>
-        <w:t xml:space="preserve"> is set.</w:t>
-      </w:r>
-    </w:p>
-    <w:p>
-      <w:pPr>
-        <w:rPr>
-          <w:lang w:val="en-US"/>
-        </w:rPr>
-      </w:pPr>
-    </w:p>
-    <w:p>
-      <w:pPr>
-        <w:rPr>
-          <w:lang w:val="en-US"/>
-        </w:rPr>
-      </w:pPr>
-      <w:r>
-        <w:rPr>
-          <w:lang w:val="en-US"/>
-        </w:rPr>
-        <w:t>Be able to add an engine, car or train.</w:t>
-      </w:r>
-    </w:p>
-    <w:p>
-      <w:pPr>
-        <w:rPr>
-          <w:lang w:val="en-US"/>
-        </w:rPr>
-      </w:pPr>
-      <w:r>
-        <w:rPr>
-          <w:lang w:val="en-US"/>
-        </w:rPr>
-        <w:t xml:space="preserve">Be able to add an engine, car or train from </w:t>
-      </w:r>
-      <w:proofErr w:type="spellStart"/>
-      <w:r>
-        <w:rPr>
-          <w:lang w:val="en-US"/>
-        </w:rPr>
-        <w:t>config</w:t>
-      </w:r>
-      <w:proofErr w:type="spellEnd"/>
-      <w:r>
-        <w:rPr>
-          <w:lang w:val="en-US"/>
-        </w:rPr>
-        <w:t xml:space="preserve"> files.</w:t>
-      </w:r>
-    </w:p>
-    <w:p>
-      <w:pPr>
-        <w:rPr>
-          <w:lang w:val="en-US"/>
-        </w:rPr>
-      </w:pPr>
-      <w:r>
-        <w:rPr>
-          <w:lang w:val="en-US"/>
-        </w:rPr>
-        <w:t>Be able to add route to train.</w:t>
-      </w:r>
-    </w:p>
-    <w:p>
-      <w:pPr>
-        <w:rPr>
-          <w:lang w:val="en-US"/>
-        </w:rPr>
-      </w:pPr>
-      <w:r>
-        <w:rPr>
-          <w:lang w:val="en-US"/>
-        </w:rPr>
-        <w:t>Be able to retrieve data from Z21 concerning several engines.</w:t>
-      </w:r>
-    </w:p>
-    <w:p>
-      <w:pPr>
-        <w:rPr>
-          <w:lang w:val="en-US"/>
-        </w:rPr>
-      </w:pPr>
-      <w:r>
-        <w:rPr>
-          <w:lang w:val="en-US"/>
-        </w:rPr>
-        <w:t>Be able to change speed, direction and functions of a train/engine.</w:t>
-      </w:r>
-    </w:p>
-    <w:p>
-      <w:pPr>
-        <w:rPr>
-          <w:lang w:val="en-US"/>
-        </w:rPr>
-      </w:pPr>
-      <w:r>
-        <w:rPr>
-          <w:lang w:val="en-US"/>
-        </w:rPr>
-        <w:t>Only a train can be on the rails, not an engine or car alone.</w:t>
-      </w:r>
-    </w:p>
-    <w:p>
-      <w:pPr>
-        <w:rPr>
-          <w:lang w:val="en-US"/>
-        </w:rPr>
-      </w:pPr>
-      <w:r>
-        <w:rPr>
-          <w:lang w:val="en-US"/>
-        </w:rPr>
-        <w:t xml:space="preserve">The engine, car </w:t>
-      </w:r>
-      <w:proofErr w:type="spellStart"/>
-      <w:r>
-        <w:rPr>
-          <w:lang w:val="en-US"/>
-        </w:rPr>
-        <w:t>configs</w:t>
-      </w:r>
-      <w:proofErr w:type="spellEnd"/>
-      <w:r>
-        <w:rPr>
-          <w:lang w:val="en-US"/>
-        </w:rPr>
-        <w:t xml:space="preserve"> are stored in non-volatile memory. </w:t>
-      </w:r>
-    </w:p>
-    <w:p>
-      <w:pPr>
-        <w:rPr>
-          <w:lang w:val="en-US"/>
-        </w:rPr>
-      </w:pPr>
-      <w:r>
-        <w:rPr>
-          <w:lang w:val="en-US"/>
-        </w:rPr>
-        <w:t>A train will be linked to a follow id, that is stored on the blocks.</w:t>
-      </w:r>
-    </w:p>
-    <w:p>
-      <w:pPr>
-        <w:rPr>
-          <w:lang w:val="en-US"/>
-        </w:rPr>
-      </w:pPr>
-      <w:r>
-        <w:rPr>
-          <w:lang w:val="en-US"/>
-        </w:rPr>
-        <w:t>A train will be linked to a dcc id, that is stored in memory.</w:t>
-      </w:r>
-    </w:p>
-    <w:p>
-      <w:pPr>
-        <w:rPr>
-          <w:lang w:val="en-US"/>
-        </w:rPr>
-      </w:pPr>
+        <w:t>Website</w:t>
+      </w:r>
+      <w:bookmarkEnd w:id="6"/>
     </w:p>
     <w:p>
       <w:pPr>
@@ -2723,14 +3069,6 @@
           <w:lang w:val="en-US"/>
         </w:rPr>
       </w:pPr>
-      <w:bookmarkStart w:id="6" w:name="_Toc519417084"/>
-      <w:r>
-        <w:rPr>
-          <w:lang w:val="en-US"/>
-        </w:rPr>
-        <w:t>Website</w:t>
-      </w:r>
-      <w:bookmarkEnd w:id="6"/>
     </w:p>
     <w:p>
       <w:pPr>
@@ -2739,15 +3077,7 @@
           <w:lang w:val="en-US"/>
         </w:rPr>
       </w:pPr>
-    </w:p>
-    <w:p>
-      <w:pPr>
-        <w:pStyle w:val="Heading2"/>
-        <w:rPr>
-          <w:lang w:val="en-US"/>
-        </w:rPr>
-      </w:pPr>
-      <w:bookmarkStart w:id="7" w:name="_Toc519417085"/>
+      <w:bookmarkStart w:id="7" w:name="_Toc522106786"/>
       <w:r>
         <w:rPr>
           <w:lang w:val="en-US"/>
@@ -2994,8 +3324,6 @@
         </w:rPr>
         <w:t>&gt;</w:t>
       </w:r>
-      <w:bookmarkStart w:id="8" w:name="_GoBack"/>
-      <w:bookmarkEnd w:id="8"/>
     </w:p>
     <w:p>
       <w:pPr>
@@ -3295,7 +3623,6 @@
         <w:rPr>
           <w:lang w:val="en-US"/>
         </w:rPr>
-        <w:lastRenderedPageBreak/>
         <w:t>The reversed flag is for polarity switching.</w:t>
       </w:r>
       <w:r>
@@ -3526,6 +3853,7 @@
         <w:rPr>
           <w:lang w:val="en-US"/>
         </w:rPr>
+        <w:lastRenderedPageBreak/>
         <w:t>A switch has a default state. It will return on reset to this state.</w:t>
       </w:r>
       <w:r>
@@ -4014,224 +4342,236 @@
         <w:pStyle w:val="Heading3"/>
       </w:pPr>
       <w:r>
+        <w:t>Station</w:t>
+      </w:r>
+    </w:p>
+    <w:p>
+      <w:pPr>
+        <w:rPr>
+          <w:lang w:val="en-US"/>
+        </w:rPr>
+      </w:pPr>
+      <w:r>
+        <w:rPr>
+          <w:lang w:val="en-US"/>
+        </w:rPr>
+        <w:t>A Station consist of one or more blocks, a name, a type and switches.</w:t>
+      </w:r>
+    </w:p>
+    <w:p>
+      <w:pPr>
+        <w:rPr>
+          <w:lang w:val="en-US"/>
+        </w:rPr>
+      </w:pPr>
+      <w:r>
+        <w:rPr>
+          <w:lang w:val="en-US"/>
+        </w:rPr>
+        <w:t>Station type: person, cargo or yard.</w:t>
+      </w:r>
+    </w:p>
+    <w:p>
+      <w:pPr>
+        <w:rPr>
+          <w:lang w:val="en-US"/>
+        </w:rPr>
+      </w:pPr>
+      <w:r>
+        <w:rPr>
+          <w:lang w:val="en-US"/>
+        </w:rPr>
+        <w:t>Switches should be added to a station if a switch is between the begin and end point.</w:t>
+      </w:r>
+    </w:p>
+    <w:p>
+      <w:pPr>
+        <w:pStyle w:val="Heading3"/>
+      </w:pPr>
+      <w:r>
+        <w:t>Signals</w:t>
+      </w:r>
+    </w:p>
+    <w:p>
+      <w:pPr>
+        <w:rPr>
+          <w:lang w:val="en-US"/>
+        </w:rPr>
+      </w:pPr>
+      <w:r>
+        <w:rPr>
+          <w:lang w:val="en-US"/>
+        </w:rPr>
+        <w:t>A signal</w:t>
+      </w:r>
+      <w:r>
+        <w:rPr>
+          <w:lang w:val="en-US"/>
+        </w:rPr>
+        <w:t xml:space="preserve"> has a module number, id and </w:t>
+      </w:r>
+      <w:proofErr w:type="spellStart"/>
+      <w:r>
+        <w:rPr>
+          <w:lang w:val="en-US"/>
+        </w:rPr>
+        <w:t>io</w:t>
+      </w:r>
+      <w:proofErr w:type="spellEnd"/>
+      <w:r>
+        <w:rPr>
+          <w:lang w:val="en-US"/>
+        </w:rPr>
+        <w:t xml:space="preserve"> number. It has a </w:t>
+      </w:r>
+      <w:proofErr w:type="spellStart"/>
+      <w:r>
+        <w:rPr>
+          <w:lang w:val="en-US"/>
+        </w:rPr>
+        <w:t>rail_state</w:t>
+      </w:r>
+      <w:proofErr w:type="spellEnd"/>
+      <w:r>
+        <w:rPr>
+          <w:lang w:val="en-US"/>
+        </w:rPr>
+        <w:t xml:space="preserve"> state, </w:t>
+      </w:r>
+    </w:p>
+    <w:p>
+      <w:pPr>
+        <w:rPr>
+          <w:lang w:val="en-US"/>
+        </w:rPr>
+      </w:pPr>
+      <w:r>
+        <w:rPr>
+          <w:lang w:val="en-US"/>
+        </w:rPr>
+        <w:t>A signals can have 8 output pins maximum</w:t>
+      </w:r>
+      <w:r>
+        <w:rPr>
+          <w:lang w:val="en-US"/>
+        </w:rPr>
+        <w:t>.</w:t>
+      </w:r>
+    </w:p>
+    <w:p>
+      <w:pPr>
+        <w:rPr>
+          <w:lang w:val="en-US"/>
+        </w:rPr>
+      </w:pPr>
+      <w:r>
+        <w:rPr>
+          <w:lang w:val="en-US"/>
+        </w:rPr>
+        <w:t>The output signal are defined for all states.</w:t>
+      </w:r>
+    </w:p>
+    <w:p>
+      <w:pPr>
+        <w:rPr>
+          <w:lang w:val="en-US"/>
+        </w:rPr>
+      </w:pPr>
+      <w:r>
+        <w:rPr>
+          <w:lang w:val="en-US"/>
+        </w:rPr>
+        <w:t>The output flash signals are defined for all states.</w:t>
+      </w:r>
+    </w:p>
+    <w:p>
+      <w:pPr>
+        <w:pStyle w:val="Heading2"/>
+        <w:rPr>
+          <w:lang w:val="en-US"/>
+        </w:rPr>
+      </w:pPr>
+      <w:bookmarkStart w:id="8" w:name="_Toc522106787"/>
+      <w:r>
+        <w:rPr>
+          <w:lang w:val="en-US"/>
+        </w:rPr>
+        <w:t>Algorithm</w:t>
+      </w:r>
+      <w:bookmarkEnd w:id="8"/>
+    </w:p>
+    <w:p>
+      <w:pPr>
+        <w:rPr>
+          <w:lang w:val="en-US"/>
+        </w:rPr>
+      </w:pPr>
+      <w:r>
+        <w:rPr>
+          <w:lang w:val="en-US"/>
+        </w:rPr>
+        <w:t xml:space="preserve">The algorithm shall select neighboring blocks for over 3 times the minimum </w:t>
+      </w:r>
+      <w:proofErr w:type="spellStart"/>
+      <w:r>
+        <w:rPr>
+          <w:lang w:val="en-US"/>
+        </w:rPr>
+        <w:t>algor_block_length</w:t>
+      </w:r>
+      <w:proofErr w:type="spellEnd"/>
+      <w:r>
+        <w:rPr>
+          <w:lang w:val="en-US"/>
+        </w:rPr>
+        <w:t>. It is divided into 3 groups: PPP PP P CB N NN NNN.</w:t>
+      </w:r>
+    </w:p>
+    <w:p>
+      <w:pPr>
+        <w:rPr>
+          <w:lang w:val="en-US"/>
+        </w:rPr>
+      </w:pPr>
+      <w:r>
+        <w:rPr>
+          <w:lang w:val="en-US"/>
+        </w:rPr>
+        <w:t>Blocks are only check if they changed from FREE to BLOCKED, from BLOCKED to FREE or are forced to be checked.</w:t>
+      </w:r>
+    </w:p>
+    <w:p>
+      <w:pPr>
+        <w:pStyle w:val="Heading3"/>
+      </w:pPr>
+      <w:r>
         <w:lastRenderedPageBreak/>
-        <w:t>Station</w:t>
-      </w:r>
-    </w:p>
-    <w:p>
-      <w:pPr>
-        <w:rPr>
-          <w:lang w:val="en-US"/>
-        </w:rPr>
-      </w:pPr>
-      <w:r>
-        <w:rPr>
-          <w:lang w:val="en-US"/>
-        </w:rPr>
-        <w:t>A Station consist of one or more blocks, a name, a type and switches.</w:t>
-      </w:r>
-    </w:p>
-    <w:p>
-      <w:pPr>
-        <w:rPr>
-          <w:lang w:val="en-US"/>
-        </w:rPr>
-      </w:pPr>
-      <w:r>
-        <w:rPr>
-          <w:lang w:val="en-US"/>
-        </w:rPr>
-        <w:t>Station type: person, cargo or yard.</w:t>
-      </w:r>
-    </w:p>
-    <w:p>
-      <w:pPr>
-        <w:rPr>
-          <w:lang w:val="en-US"/>
-        </w:rPr>
-      </w:pPr>
-      <w:r>
-        <w:rPr>
-          <w:lang w:val="en-US"/>
-        </w:rPr>
-        <w:t>Switches should be added to a station if a switch is between the begin and end point.</w:t>
-      </w:r>
-    </w:p>
-    <w:p>
-      <w:pPr>
-        <w:pStyle w:val="Heading3"/>
-      </w:pPr>
-      <w:r>
-        <w:t>Signals</w:t>
-      </w:r>
-    </w:p>
-    <w:p>
-      <w:pPr>
-        <w:rPr>
-          <w:lang w:val="en-US"/>
-        </w:rPr>
-      </w:pPr>
-      <w:r>
-        <w:rPr>
-          <w:lang w:val="en-US"/>
-        </w:rPr>
-        <w:t>A signal</w:t>
-      </w:r>
-      <w:r>
-        <w:rPr>
-          <w:lang w:val="en-US"/>
-        </w:rPr>
-        <w:t xml:space="preserve"> has a module number, id and </w:t>
-      </w:r>
-      <w:proofErr w:type="spellStart"/>
-      <w:r>
-        <w:rPr>
-          <w:lang w:val="en-US"/>
-        </w:rPr>
-        <w:t>io</w:t>
-      </w:r>
-      <w:proofErr w:type="spellEnd"/>
-      <w:r>
-        <w:rPr>
-          <w:lang w:val="en-US"/>
-        </w:rPr>
-        <w:t xml:space="preserve"> number. It has a </w:t>
-      </w:r>
-      <w:proofErr w:type="spellStart"/>
-      <w:r>
-        <w:rPr>
-          <w:lang w:val="en-US"/>
-        </w:rPr>
-        <w:t>rail_state</w:t>
-      </w:r>
-      <w:proofErr w:type="spellEnd"/>
-      <w:r>
-        <w:rPr>
-          <w:lang w:val="en-US"/>
-        </w:rPr>
-        <w:t xml:space="preserve"> state, </w:t>
-      </w:r>
-    </w:p>
-    <w:p>
-      <w:pPr>
-        <w:rPr>
-          <w:lang w:val="en-US"/>
-        </w:rPr>
-      </w:pPr>
-      <w:r>
-        <w:rPr>
-          <w:lang w:val="en-US"/>
-        </w:rPr>
-        <w:t>A signals can have 8 output pins maximum</w:t>
+        <w:t>States</w:t>
+      </w:r>
+    </w:p>
+    <w:p>
+      <w:pPr>
+        <w:rPr>
+          <w:lang w:val="en-US"/>
+        </w:rPr>
+      </w:pPr>
+      <w:r>
+        <w:rPr>
+          <w:lang w:val="en-US"/>
+        </w:rPr>
+        <w:t>The block shall be set to DANGER if the next block is BLOCKED</w:t>
+      </w:r>
+      <w:r>
+        <w:rPr>
+          <w:lang w:val="en-US"/>
+        </w:rPr>
+        <w:t xml:space="preserve"> and current block is not BLOCKED</w:t>
       </w:r>
       <w:r>
         <w:rPr>
           <w:lang w:val="en-US"/>
         </w:rPr>
         <w:t>.</w:t>
-      </w:r>
-    </w:p>
-    <w:p>
-      <w:pPr>
-        <w:rPr>
-          <w:lang w:val="en-US"/>
-        </w:rPr>
-      </w:pPr>
-      <w:r>
-        <w:rPr>
-          <w:lang w:val="en-US"/>
-        </w:rPr>
-        <w:t>The output signal are defined for all states.</w:t>
-      </w:r>
-    </w:p>
-    <w:p>
-      <w:pPr>
-        <w:rPr>
-          <w:lang w:val="en-US"/>
-        </w:rPr>
-      </w:pPr>
-      <w:r>
-        <w:rPr>
-          <w:lang w:val="en-US"/>
-        </w:rPr>
-        <w:t>The output flash signals are defined for all states.</w:t>
-      </w:r>
-    </w:p>
-    <w:p>
-      <w:pPr>
-        <w:pStyle w:val="Heading2"/>
-        <w:rPr>
-          <w:lang w:val="en-US"/>
-        </w:rPr>
-      </w:pPr>
-      <w:bookmarkStart w:id="9" w:name="_Toc519417086"/>
-      <w:r>
-        <w:rPr>
-          <w:lang w:val="en-US"/>
-        </w:rPr>
-        <w:t>Algorithm</w:t>
-      </w:r>
-      <w:bookmarkEnd w:id="9"/>
-    </w:p>
-    <w:p>
-      <w:pPr>
-        <w:rPr>
-          <w:lang w:val="en-US"/>
-        </w:rPr>
-      </w:pPr>
-      <w:r>
-        <w:rPr>
-          <w:lang w:val="en-US"/>
-        </w:rPr>
-        <w:t xml:space="preserve">The algorithm shall select neighboring blocks for over 3 times the minimum </w:t>
-      </w:r>
-      <w:proofErr w:type="spellStart"/>
-      <w:r>
-        <w:rPr>
-          <w:lang w:val="en-US"/>
-        </w:rPr>
-        <w:t>algor_block_length</w:t>
-      </w:r>
-      <w:proofErr w:type="spellEnd"/>
-      <w:r>
-        <w:rPr>
-          <w:lang w:val="en-US"/>
-        </w:rPr>
-        <w:t>. It is divided into 3 groups: PPP PP P CB N NN NNN.</w:t>
-      </w:r>
-    </w:p>
-    <w:p>
-      <w:pPr>
-        <w:rPr>
-          <w:lang w:val="en-US"/>
-        </w:rPr>
-      </w:pPr>
-      <w:r>
-        <w:rPr>
-          <w:lang w:val="en-US"/>
-        </w:rPr>
-        <w:t>Blocks are only check if they changed from FREE to BLOCKED, from BLOCKED to FREE or are forced to be checked.</w:t>
-      </w:r>
-    </w:p>
-    <w:p>
-      <w:pPr>
-        <w:pStyle w:val="Heading3"/>
-      </w:pPr>
-      <w:r>
-        <w:t>States</w:t>
-      </w:r>
-    </w:p>
-    <w:p>
-      <w:pPr>
-        <w:rPr>
-          <w:lang w:val="en-US"/>
-        </w:rPr>
-      </w:pPr>
-      <w:r>
-        <w:rPr>
-          <w:lang w:val="en-US"/>
-        </w:rPr>
-        <w:t>The block shall be set to DANGER if the current block is clear and the next block is BLOCKED.</w:t>
       </w:r>
       <w:r>
         <w:rPr>
@@ -4271,7 +4611,7 @@
         <w:rPr>
           <w:lang w:val="en-US"/>
         </w:rPr>
-        <w:t xml:space="preserve"> previous block is not blocked. Further back should also be clear.</w:t>
+        <w:t xml:space="preserve"> previous block is not blocked. Further back should be clear.</w:t>
       </w:r>
     </w:p>
     <w:p>
@@ -4398,69 +4738,69 @@
       <w:pPr>
         <w:pStyle w:val="Heading1"/>
       </w:pPr>
-      <w:bookmarkStart w:id="10" w:name="_Toc519417087"/>
+      <w:bookmarkStart w:id="9" w:name="_Toc522106788"/>
       <w:r>
         <w:t>UDP Z21</w:t>
       </w:r>
+      <w:bookmarkEnd w:id="9"/>
+    </w:p>
+    <w:p>
+      <w:pPr>
+        <w:rPr>
+          <w:lang w:val="en-US"/>
+        </w:rPr>
+      </w:pPr>
+      <w:r>
+        <w:rPr>
+          <w:lang w:val="en-US"/>
+        </w:rPr>
+        <w:t xml:space="preserve">The Z21 uses its own predefined protocol. It can be studied </w:t>
+      </w:r>
+      <w:r>
+        <w:rPr>
+          <w:lang w:val="en-US"/>
+        </w:rPr>
+        <w:t>from</w:t>
+      </w:r>
+      <w:r>
+        <w:rPr>
+          <w:lang w:val="en-US"/>
+        </w:rPr>
+        <w:t xml:space="preserve"> the “</w:t>
+      </w:r>
+      <w:r>
+        <w:rPr>
+          <w:lang w:val="en-US"/>
+        </w:rPr>
+        <w:t>Z21_LAN_Protokoll V1.05</w:t>
+      </w:r>
+      <w:r>
+        <w:rPr>
+          <w:lang w:val="en-US"/>
+        </w:rPr>
+        <w:t>.pdf” file, it is only published in German.</w:t>
+      </w:r>
+    </w:p>
+    <w:p>
+      <w:pPr>
+        <w:pStyle w:val="Heading1"/>
+      </w:pPr>
+      <w:bookmarkStart w:id="10" w:name="_Toc522106789"/>
+      <w:proofErr w:type="spellStart"/>
+      <w:r>
+        <w:t>Web</w:t>
+      </w:r>
+      <w:r>
+        <w:t>S</w:t>
+      </w:r>
+      <w:r>
+        <w:t>ocket</w:t>
+      </w:r>
+      <w:proofErr w:type="spellEnd"/>
+      <w:r>
+        <w:t xml:space="preserve"> Protocol</w:t>
+      </w:r>
       <w:bookmarkEnd w:id="10"/>
-    </w:p>
-    <w:p>
-      <w:pPr>
-        <w:rPr>
-          <w:lang w:val="en-US"/>
-        </w:rPr>
-      </w:pPr>
-      <w:r>
-        <w:rPr>
-          <w:lang w:val="en-US"/>
-        </w:rPr>
-        <w:t xml:space="preserve">The Z21 uses its own predefined protocol. It can be studied </w:t>
-      </w:r>
-      <w:r>
-        <w:rPr>
-          <w:lang w:val="en-US"/>
-        </w:rPr>
-        <w:t>from</w:t>
-      </w:r>
-      <w:r>
-        <w:rPr>
-          <w:lang w:val="en-US"/>
-        </w:rPr>
-        <w:t xml:space="preserve"> the “</w:t>
-      </w:r>
-      <w:r>
-        <w:rPr>
-          <w:lang w:val="en-US"/>
-        </w:rPr>
-        <w:t>Z21_LAN_Protokoll V1.05</w:t>
-      </w:r>
-      <w:r>
-        <w:rPr>
-          <w:lang w:val="en-US"/>
-        </w:rPr>
-        <w:t>.pdf” file, it is only published in German.</w:t>
-      </w:r>
-    </w:p>
-    <w:p>
-      <w:pPr>
-        <w:pStyle w:val="Heading1"/>
-      </w:pPr>
-      <w:bookmarkStart w:id="11" w:name="_Toc519417088"/>
-      <w:proofErr w:type="spellStart"/>
-      <w:r>
-        <w:t>Web</w:t>
-      </w:r>
-      <w:r>
-        <w:t>S</w:t>
-      </w:r>
-      <w:r>
-        <w:t>ocket</w:t>
-      </w:r>
-      <w:proofErr w:type="spellEnd"/>
-      <w:r>
-        <w:t xml:space="preserve"> Protocol</w:t>
-      </w:r>
-      <w:bookmarkEnd w:id="11"/>
     </w:p>
     <w:p>
       <w:pPr>
@@ -4660,7 +5000,6 @@
         <w:rPr>
           <w:lang w:val="en-US"/>
         </w:rPr>
-        <w:lastRenderedPageBreak/>
         <w:t>The flags are setup as following:</w:t>
       </w:r>
     </w:p>
@@ -4793,14 +5132,14 @@
           <w:lang w:val="en-US"/>
         </w:rPr>
       </w:pPr>
-      <w:bookmarkStart w:id="12" w:name="_Toc519417089"/>
+      <w:bookmarkStart w:id="11" w:name="_Toc522106790"/>
       <w:r>
         <w:rPr>
           <w:lang w:val="en-US"/>
         </w:rPr>
         <w:t>Admin Controls</w:t>
       </w:r>
-      <w:bookmarkEnd w:id="12"/>
+      <w:bookmarkEnd w:id="11"/>
     </w:p>
     <w:p>
       <w:pPr>
@@ -4926,6 +5265,7 @@
               <w:rPr>
                 <w:lang w:val="en-US"/>
               </w:rPr>
+              <w:lastRenderedPageBreak/>
               <w:t>0x80</w:t>
             </w:r>
           </w:p>
@@ -5646,7 +5986,6 @@
               <w:rPr>
                 <w:lang w:val="en-US"/>
               </w:rPr>
-              <w:lastRenderedPageBreak/>
               <w:t>0x83</w:t>
             </w:r>
           </w:p>
@@ -6009,6 +6348,7 @@
         <w:pStyle w:val="Heading3"/>
       </w:pPr>
       <w:r>
+        <w:lastRenderedPageBreak/>
         <w:t>Toggle (Light) Output</w:t>
       </w:r>
     </w:p>
@@ -6330,12 +6670,11 @@
           <w:lang w:val="en-US"/>
         </w:rPr>
       </w:pPr>
-      <w:bookmarkStart w:id="13" w:name="_Toc519417090"/>
-      <w:r>
-        <w:rPr>
-          <w:lang w:val="en-US"/>
-        </w:rPr>
-        <w:lastRenderedPageBreak/>
+      <w:bookmarkStart w:id="12" w:name="_Toc522106791"/>
+      <w:r>
+        <w:rPr>
+          <w:lang w:val="en-US"/>
+        </w:rPr>
         <w:t>Train</w:t>
       </w:r>
       <w:r>
@@ -6344,7 +6683,7 @@
         </w:rPr>
         <w:t xml:space="preserve"> (0x40 Flag)</w:t>
       </w:r>
-      <w:bookmarkEnd w:id="13"/>
+      <w:bookmarkEnd w:id="12"/>
       <w:r>
         <w:rPr>
           <w:lang w:val="en-US"/>
@@ -7033,6 +7372,7 @@
         <w:rPr>
           <w:lang w:val="en-US"/>
         </w:rPr>
+        <w:lastRenderedPageBreak/>
         <w:t>0x43</w:t>
       </w:r>
     </w:p>
@@ -8869,6 +9209,7 @@
         <w:pStyle w:val="Heading3"/>
       </w:pPr>
       <w:r>
+        <w:lastRenderedPageBreak/>
         <w:t xml:space="preserve">Add </w:t>
       </w:r>
       <w:r>
@@ -10008,7 +10349,6 @@
         <w:pStyle w:val="Heading3"/>
       </w:pPr>
       <w:r>
-        <w:lastRenderedPageBreak/>
         <w:t>Train Library</w:t>
       </w:r>
     </w:p>
@@ -10769,7 +11109,7 @@
           <w:lang w:val="en-US"/>
         </w:rPr>
       </w:pPr>
-      <w:bookmarkStart w:id="14" w:name="_Toc519417091"/>
+      <w:bookmarkStart w:id="13" w:name="_Toc522106792"/>
       <w:r>
         <w:rPr>
           <w:lang w:val="en-US"/>
@@ -10782,7 +11122,7 @@
         </w:rPr>
         <w:t xml:space="preserve"> (0x20 Flag)</w:t>
       </w:r>
-      <w:bookmarkEnd w:id="14"/>
+      <w:bookmarkEnd w:id="13"/>
     </w:p>
     <w:p>
       <w:pPr>
@@ -11126,6 +11466,7 @@
         <w:pStyle w:val="Heading3"/>
       </w:pPr>
       <w:r>
+        <w:lastRenderedPageBreak/>
         <w:t>Set Multiple switches</w:t>
       </w:r>
     </w:p>
@@ -12077,7 +12418,6 @@
               <w:rPr>
                 <w:lang w:val="en-US"/>
               </w:rPr>
-              <w:lastRenderedPageBreak/>
               <w:t>0x2</w:t>
             </w:r>
             <w:r>
@@ -13127,6 +13467,7 @@
           <w:sz w:val="18"/>
           <w:lang w:val="en-US"/>
         </w:rPr>
+        <w:lastRenderedPageBreak/>
         <w:t>Send the total layout to the client</w:t>
       </w:r>
     </w:p>
@@ -13436,7 +13777,7 @@
           <w:lang w:val="en-US"/>
         </w:rPr>
       </w:pPr>
-      <w:bookmarkStart w:id="15" w:name="_Toc519417092"/>
+      <w:bookmarkStart w:id="14" w:name="_Toc522106793"/>
       <w:r>
         <w:rPr>
           <w:lang w:val="en-US"/>
@@ -13449,7 +13790,7 @@
         </w:rPr>
         <w:t xml:space="preserve"> (0x10 Flag)</w:t>
       </w:r>
-      <w:bookmarkEnd w:id="15"/>
+      <w:bookmarkEnd w:id="14"/>
     </w:p>
     <w:p>
       <w:pPr>
@@ -13674,7 +14015,6 @@
         <w:pStyle w:val="Heading3"/>
       </w:pPr>
       <w:r>
-        <w:lastRenderedPageBreak/>
         <w:t>New Message</w:t>
       </w:r>
     </w:p>
@@ -14656,6 +14996,7 @@
                 <w:sz w:val="14"/>
                 <w:lang w:val="en-US"/>
               </w:rPr>
+              <w:lastRenderedPageBreak/>
               <w:t>Header</w:t>
             </w:r>
           </w:p>
@@ -15483,7 +15824,6 @@
               <w:rPr>
                 <w:lang w:val="en-US"/>
               </w:rPr>
-              <w:lastRenderedPageBreak/>
               <w:t>0x16</w:t>
             </w:r>
           </w:p>
@@ -16015,7 +16355,7 @@
       <w:pPr>
         <w:pStyle w:val="Heading1"/>
       </w:pPr>
-      <w:bookmarkStart w:id="16" w:name="_Toc519417093"/>
+      <w:bookmarkStart w:id="15" w:name="_Toc522106794"/>
       <w:r>
         <w:t xml:space="preserve">Circuit of </w:t>
       </w:r>
@@ -16029,7 +16369,7 @@
       <w:r>
         <w:t>Net</w:t>
       </w:r>
-      <w:bookmarkEnd w:id="16"/>
+      <w:bookmarkEnd w:id="15"/>
       <w:proofErr w:type="spellEnd"/>
     </w:p>
     <w:p>
@@ -16155,7 +16495,7 @@
       <w:pPr>
         <w:pStyle w:val="Heading1"/>
       </w:pPr>
-      <w:bookmarkStart w:id="17" w:name="_Toc519417094"/>
+      <w:bookmarkStart w:id="16" w:name="_Toc522106795"/>
       <w:r>
         <w:lastRenderedPageBreak/>
         <w:t>Protocol</w:t>
@@ -16170,37 +16510,37 @@
       <w:r>
         <w:t>Net</w:t>
       </w:r>
+      <w:bookmarkEnd w:id="16"/>
+      <w:proofErr w:type="spellEnd"/>
+    </w:p>
+    <w:p>
+      <w:pPr>
+        <w:rPr>
+          <w:lang w:val="en-US"/>
+        </w:rPr>
+      </w:pPr>
+      <w:r>
+        <w:rPr>
+          <w:lang w:val="en-US"/>
+        </w:rPr>
+        <w:t>A message must contain an opcode and a checksum. Some packet do not have a predefined length, then it is mandatory to send a length byte after the opcode.</w:t>
+      </w:r>
+    </w:p>
+    <w:p>
+      <w:pPr>
+        <w:pStyle w:val="Heading2"/>
+        <w:rPr>
+          <w:lang w:val="en-US"/>
+        </w:rPr>
+      </w:pPr>
+      <w:bookmarkStart w:id="17" w:name="_Toc522106796"/>
+      <w:r>
+        <w:rPr>
+          <w:lang w:val="en-US"/>
+        </w:rPr>
+        <w:t>General</w:t>
+      </w:r>
       <w:bookmarkEnd w:id="17"/>
-      <w:proofErr w:type="spellEnd"/>
-    </w:p>
-    <w:p>
-      <w:pPr>
-        <w:rPr>
-          <w:lang w:val="en-US"/>
-        </w:rPr>
-      </w:pPr>
-      <w:r>
-        <w:rPr>
-          <w:lang w:val="en-US"/>
-        </w:rPr>
-        <w:t>A message must contain an opcode and a checksum. Some packet do not have a predefined length, then it is mandatory to send a length byte after the opcode.</w:t>
-      </w:r>
-    </w:p>
-    <w:p>
-      <w:pPr>
-        <w:pStyle w:val="Heading2"/>
-        <w:rPr>
-          <w:lang w:val="en-US"/>
-        </w:rPr>
-      </w:pPr>
-      <w:bookmarkStart w:id="18" w:name="_Toc519417095"/>
-      <w:r>
-        <w:rPr>
-          <w:lang w:val="en-US"/>
-        </w:rPr>
-        <w:t>General</w:t>
-      </w:r>
-      <w:bookmarkEnd w:id="18"/>
     </w:p>
     <w:p>
       <w:pPr>
@@ -16950,14 +17290,14 @@
           <w:lang w:val="en-US"/>
         </w:rPr>
       </w:pPr>
-      <w:bookmarkStart w:id="19" w:name="_Toc519417096"/>
+      <w:bookmarkStart w:id="18" w:name="_Toc522106797"/>
       <w:r>
         <w:rPr>
           <w:lang w:val="en-US"/>
         </w:rPr>
         <w:t>IO</w:t>
       </w:r>
-      <w:bookmarkEnd w:id="19"/>
+      <w:bookmarkEnd w:id="18"/>
     </w:p>
     <w:p>
       <w:pPr>
@@ -17675,14 +18015,14 @@
           <w:lang w:val="en-US"/>
         </w:rPr>
       </w:pPr>
-      <w:bookmarkStart w:id="20" w:name="_Toc519417097"/>
+      <w:bookmarkStart w:id="19" w:name="_Toc522106798"/>
       <w:r>
         <w:rPr>
           <w:lang w:val="en-US"/>
         </w:rPr>
         <w:t>Set Device Parameters</w:t>
       </w:r>
-      <w:bookmarkEnd w:id="20"/>
+      <w:bookmarkEnd w:id="19"/>
     </w:p>
     <w:p>
       <w:pPr>
@@ -17953,117 +18293,16 @@
         <w:pStyle w:val="Heading3"/>
       </w:pPr>
       <w:r>
-        <w:t xml:space="preserve">Set number of </w:t>
-      </w:r>
-      <w:r>
-        <w:t>nodes</w:t>
+        <w:t xml:space="preserve">Set blink </w:t>
+      </w:r>
+      <w:r>
+        <w:t>pattern</w:t>
       </w:r>
     </w:p>
     <w:tbl>
       <w:tblPr>
         <w:tblStyle w:val="TableGrid"/>
-        <w:tblW w:w="0" w:type="auto"/>
-        <w:tblLook w:val="04A0" w:firstRow="1" w:lastRow="0" w:firstColumn="1" w:lastColumn="0" w:noHBand="0" w:noVBand="1"/>
-      </w:tblPr>
-      <w:tblGrid>
-        <w:gridCol w:w="680"/>
-        <w:gridCol w:w="1134"/>
-        <w:gridCol w:w="1134"/>
-        <w:gridCol w:w="1134"/>
-      </w:tblGrid>
-      <w:tr>
-        <w:trPr>
-          <w:trHeight w:val="256"/>
-        </w:trPr>
-        <w:tc>
-          <w:tcPr>
-            <w:tcW w:w="680" w:type="dxa"/>
-          </w:tcPr>
-          <w:p>
-            <w:pPr>
-              <w:rPr>
-                <w:lang w:val="en-US"/>
-              </w:rPr>
-            </w:pPr>
-            <w:r>
-              <w:rPr>
-                <w:lang w:val="en-US"/>
-              </w:rPr>
-              <w:t>0x51</w:t>
-            </w:r>
-          </w:p>
-        </w:tc>
-        <w:tc>
-          <w:tcPr>
-            <w:tcW w:w="1134" w:type="dxa"/>
-          </w:tcPr>
-          <w:p>
-            <w:pPr>
-              <w:rPr>
-                <w:lang w:val="en-US"/>
-              </w:rPr>
-            </w:pPr>
-            <w:r>
-              <w:rPr>
-                <w:lang w:val="en-US"/>
-              </w:rPr>
-              <w:t>Dev ID</w:t>
-            </w:r>
-          </w:p>
-        </w:tc>
-        <w:tc>
-          <w:tcPr>
-            <w:tcW w:w="1134" w:type="dxa"/>
-          </w:tcPr>
-          <w:p>
-            <w:pPr>
-              <w:rPr>
-                <w:lang w:val="en-US"/>
-              </w:rPr>
-            </w:pPr>
-            <w:r>
-              <w:rPr>
-                <w:lang w:val="en-US"/>
-              </w:rPr>
-              <w:t>Nodes</w:t>
-            </w:r>
-          </w:p>
-        </w:tc>
-        <w:tc>
-          <w:tcPr>
-            <w:tcW w:w="1134" w:type="dxa"/>
-          </w:tcPr>
-          <w:p>
-            <w:pPr>
-              <w:rPr>
-                <w:lang w:val="en-US"/>
-              </w:rPr>
-            </w:pPr>
-            <w:r>
-              <w:rPr>
-                <w:lang w:val="en-US"/>
-              </w:rPr>
-              <w:t>Checksum</w:t>
-            </w:r>
-          </w:p>
-        </w:tc>
-      </w:tr>
-    </w:tbl>
-    <w:p>
-      <w:pPr>
-        <w:pStyle w:val="Heading3"/>
-      </w:pPr>
-      <w:r>
-        <w:t xml:space="preserve">Set blink </w:t>
-      </w:r>
-      <w:r>
-        <w:t>pattern</w:t>
-      </w:r>
-    </w:p>
-    <w:tbl>
-      <w:tblPr>
-        <w:tblStyle w:val="TableGrid"/>
-        <w:tblW w:w="0" w:type="auto"/>
+        <w:tblW w:w="8784" w:type="dxa"/>
         <w:tblLook w:val="04A0" w:firstRow="1" w:lastRow="0" w:firstColumn="1" w:lastColumn="0" w:noHBand="0" w:noVBand="1"/>
       </w:tblPr>
       <w:tblGrid>
@@ -18073,6 +18312,8 @@
         <w:gridCol w:w="1134"/>
         <w:gridCol w:w="1300"/>
         <w:gridCol w:w="1134"/>
+        <w:gridCol w:w="1134"/>
+        <w:gridCol w:w="1134"/>
       </w:tblGrid>
       <w:tr>
         <w:trPr>
@@ -18159,7 +18400,7 @@
               <w:rPr>
                 <w:lang w:val="en-US"/>
               </w:rPr>
-              <w:t>Timing On</w:t>
+              <w:t>Timing On1</w:t>
             </w:r>
           </w:p>
         </w:tc>
@@ -18179,7 +18420,7 @@
               <w:rPr>
                 <w:lang w:val="en-US"/>
               </w:rPr>
-              <w:t>Timing Off</w:t>
+              <w:t>Timing Off1</w:t>
             </w:r>
           </w:p>
         </w:tc>
@@ -18199,6 +18440,46 @@
               <w:rPr>
                 <w:lang w:val="en-US"/>
               </w:rPr>
+              <w:t>Timing On2</w:t>
+            </w:r>
+          </w:p>
+        </w:tc>
+        <w:tc>
+          <w:tcPr>
+            <w:tcW w:w="1134" w:type="dxa"/>
+            <w:vAlign w:val="center"/>
+          </w:tcPr>
+          <w:p>
+            <w:pPr>
+              <w:jc w:val="center"/>
+              <w:rPr>
+                <w:lang w:val="en-US"/>
+              </w:rPr>
+            </w:pPr>
+            <w:r>
+              <w:rPr>
+                <w:lang w:val="en-US"/>
+              </w:rPr>
+              <w:t>Timing Off2</w:t>
+            </w:r>
+          </w:p>
+        </w:tc>
+        <w:tc>
+          <w:tcPr>
+            <w:tcW w:w="1134" w:type="dxa"/>
+            <w:vAlign w:val="center"/>
+          </w:tcPr>
+          <w:p>
+            <w:pPr>
+              <w:jc w:val="center"/>
+              <w:rPr>
+                <w:lang w:val="en-US"/>
+              </w:rPr>
+            </w:pPr>
+            <w:r>
+              <w:rPr>
+                <w:lang w:val="en-US"/>
+              </w:rPr>
               <w:t>Checksum</w:t>
             </w:r>
           </w:p>
@@ -18222,7 +18503,26 @@
           <w:lang w:val="en-US"/>
         </w:rPr>
         <w:br/>
-        <w:t>So 10, 10 will be a one Hertz blink (500ms on, 500ms off)</w:t>
+        <w:t>So 10, 10</w:t>
+      </w:r>
+      <w:r>
+        <w:rPr>
+          <w:lang w:val="en-US"/>
+        </w:rPr>
+        <w:t>, 0, 0</w:t>
+      </w:r>
+      <w:r>
+        <w:rPr>
+          <w:lang w:val="en-US"/>
+        </w:rPr>
+        <w:t xml:space="preserve"> will be a one Hertz blink (500ms on, 500ms off)</w:t>
+      </w:r>
+      <w:r>
+        <w:rPr>
+          <w:lang w:val="en-US"/>
+        </w:rPr>
+        <w:br/>
+        <w:t>So 10, 10, 20, 20 will be a blink of 500ms on, 500ms off, 1000ms on, 1000ms off</w:t>
       </w:r>
     </w:p>
     <w:p>
@@ -18846,170 +19146,135 @@
     <w:p>
       <w:pPr>
         <w:pStyle w:val="Heading2"/>
-        <w:rPr>
-          <w:highlight w:val="cyan"/>
-        </w:rPr>
-      </w:pPr>
-      <w:bookmarkStart w:id="21" w:name="_Toc519417098"/>
-      <w:r>
-        <w:rPr>
-          <w:highlight w:val="cyan"/>
-        </w:rPr>
+      </w:pPr>
+      <w:bookmarkStart w:id="20" w:name="_Toc522106799"/>
+      <w:r>
+        <w:lastRenderedPageBreak/>
         <w:t xml:space="preserve">EEPROM on </w:t>
       </w:r>
       <w:r>
-        <w:rPr>
-          <w:highlight w:val="cyan"/>
-        </w:rPr>
         <w:t>ATMega328P</w:t>
       </w:r>
-      <w:bookmarkEnd w:id="21"/>
+      <w:bookmarkEnd w:id="20"/>
     </w:p>
     <w:tbl>
       <w:tblPr>
         <w:tblStyle w:val="TableGrid"/>
         <w:tblW w:w="0" w:type="auto"/>
+        <w:tblBorders>
+          <w:top w:val="none" w:sz="0" w:space="0" w:color="auto"/>
+          <w:left w:val="none" w:sz="0" w:space="0" w:color="auto"/>
+          <w:bottom w:val="none" w:sz="0" w:space="0" w:color="auto"/>
+          <w:right w:val="none" w:sz="0" w:space="0" w:color="auto"/>
+          <w:insideV w:val="none" w:sz="0" w:space="0" w:color="auto"/>
+        </w:tblBorders>
         <w:tblLook w:val="04A0" w:firstRow="1" w:lastRow="0" w:firstColumn="1" w:lastColumn="0" w:noHBand="0" w:noVBand="1"/>
       </w:tblPr>
       <w:tblGrid>
-        <w:gridCol w:w="562"/>
-        <w:gridCol w:w="1837"/>
-        <w:gridCol w:w="1837"/>
+        <w:gridCol w:w="1980"/>
+        <w:gridCol w:w="1984"/>
+        <w:gridCol w:w="850"/>
       </w:tblGrid>
       <w:tr>
         <w:trPr>
-          <w:trHeight w:val="209"/>
+          <w:trHeight w:val="537"/>
         </w:trPr>
         <w:tc>
           <w:tcPr>
-            <w:tcW w:w="562" w:type="dxa"/>
-            <w:tcBorders>
-              <w:top w:val="nil"/>
-              <w:left w:val="nil"/>
-            </w:tcBorders>
-          </w:tcPr>
-          <w:p>
-            <w:pPr>
-              <w:keepNext/>
-              <w:keepLines/>
-              <w:rPr>
-                <w:highlight w:val="cyan"/>
-                <w:lang w:val="en-US"/>
-              </w:rPr>
-            </w:pPr>
-          </w:p>
-        </w:tc>
-        <w:tc>
-          <w:tcPr>
-            <w:tcW w:w="1837" w:type="dxa"/>
-            <w:tcBorders>
-              <w:top w:val="nil"/>
-              <w:bottom w:val="single" w:sz="4" w:space="0" w:color="auto"/>
-            </w:tcBorders>
-          </w:tcPr>
-          <w:p>
-            <w:pPr>
-              <w:keepNext/>
-              <w:keepLines/>
-              <w:rPr>
-                <w:highlight w:val="cyan"/>
-                <w:lang w:val="en-US"/>
-              </w:rPr>
-            </w:pPr>
-            <w:r>
-              <w:rPr>
-                <w:highlight w:val="cyan"/>
-                <w:lang w:val="en-US"/>
-              </w:rPr>
-              <w:t>0x00</w:t>
-            </w:r>
-          </w:p>
-        </w:tc>
-        <w:tc>
-          <w:tcPr>
-            <w:tcW w:w="1837" w:type="dxa"/>
-            <w:tcBorders>
-              <w:top w:val="nil"/>
-              <w:bottom w:val="single" w:sz="4" w:space="0" w:color="auto"/>
-              <w:right w:val="nil"/>
-            </w:tcBorders>
-          </w:tcPr>
-          <w:p>
-            <w:pPr>
-              <w:keepNext/>
-              <w:keepLines/>
-              <w:rPr>
-                <w:highlight w:val="cyan"/>
-                <w:lang w:val="en-US"/>
-              </w:rPr>
-            </w:pPr>
-            <w:r>
-              <w:rPr>
-                <w:highlight w:val="cyan"/>
-                <w:lang w:val="en-US"/>
-              </w:rPr>
-              <w:t>0x10</w:t>
-            </w:r>
+            <w:tcW w:w="1980" w:type="dxa"/>
+            <w:vAlign w:val="center"/>
+          </w:tcPr>
+          <w:p>
+            <w:pPr>
+              <w:jc w:val="center"/>
+            </w:pPr>
+            <w:r>
+              <w:t>Device ID</w:t>
+            </w:r>
+          </w:p>
+        </w:tc>
+        <w:tc>
+          <w:tcPr>
+            <w:tcW w:w="1984" w:type="dxa"/>
+            <w:vAlign w:val="center"/>
+          </w:tcPr>
+          <w:p>
+            <w:pPr>
+              <w:jc w:val="center"/>
+            </w:pPr>
+            <w:r>
+              <w:t>Uint8</w:t>
+            </w:r>
+          </w:p>
+        </w:tc>
+        <w:tc>
+          <w:tcPr>
+            <w:tcW w:w="850" w:type="dxa"/>
+            <w:vAlign w:val="center"/>
+          </w:tcPr>
+          <w:p>
+            <w:pPr>
+              <w:jc w:val="center"/>
+            </w:pPr>
           </w:p>
         </w:tc>
       </w:tr>
       <w:tr>
         <w:trPr>
-          <w:trHeight w:val="198"/>
+          <w:trHeight w:val="537"/>
         </w:trPr>
         <w:tc>
           <w:tcPr>
-            <w:tcW w:w="562" w:type="dxa"/>
-            <w:tcBorders>
-              <w:left w:val="nil"/>
-            </w:tcBorders>
-          </w:tcPr>
-          <w:p>
-            <w:pPr>
-              <w:keepNext/>
-              <w:keepLines/>
-              <w:rPr>
-                <w:highlight w:val="cyan"/>
-                <w:lang w:val="en-US"/>
-              </w:rPr>
-            </w:pPr>
-            <w:r>
-              <w:rPr>
-                <w:highlight w:val="cyan"/>
-                <w:lang w:val="en-US"/>
-              </w:rPr>
-              <w:t>0x0</w:t>
-            </w:r>
-          </w:p>
-        </w:tc>
-        <w:tc>
-          <w:tcPr>
-            <w:tcW w:w="1837" w:type="dxa"/>
-          </w:tcPr>
-          <w:p>
-            <w:pPr>
-              <w:keepNext/>
-              <w:keepLines/>
-              <w:rPr>
-                <w:highlight w:val="cyan"/>
-                <w:lang w:val="en-US"/>
-              </w:rPr>
-            </w:pPr>
-          </w:p>
-        </w:tc>
-        <w:tc>
-          <w:tcPr>
-            <w:tcW w:w="1837" w:type="dxa"/>
-            <w:tcBorders>
-              <w:right w:val="nil"/>
-            </w:tcBorders>
-          </w:tcPr>
-          <w:p>
-            <w:pPr>
-              <w:keepNext/>
-              <w:keepLines/>
-              <w:rPr>
-                <w:highlight w:val="cyan"/>
+            <w:tcW w:w="1980" w:type="dxa"/>
+            <w:shd w:val="clear" w:color="auto" w:fill="D9D9D9" w:themeFill="background1" w:themeFillShade="D9"/>
+            <w:vAlign w:val="center"/>
+          </w:tcPr>
+          <w:p>
+            <w:pPr>
+              <w:jc w:val="center"/>
+              <w:rPr>
+                <w:lang w:val="en-US"/>
+              </w:rPr>
+            </w:pPr>
+            <w:r>
+              <w:rPr>
+                <w:lang w:val="en-US"/>
+              </w:rPr>
+              <w:t>Node id</w:t>
+            </w:r>
+          </w:p>
+        </w:tc>
+        <w:tc>
+          <w:tcPr>
+            <w:tcW w:w="1984" w:type="dxa"/>
+            <w:shd w:val="clear" w:color="auto" w:fill="D9D9D9" w:themeFill="background1" w:themeFillShade="D9"/>
+            <w:vAlign w:val="center"/>
+          </w:tcPr>
+          <w:p>
+            <w:pPr>
+              <w:jc w:val="center"/>
+              <w:rPr>
+                <w:lang w:val="en-US"/>
+              </w:rPr>
+            </w:pPr>
+            <w:r>
+              <w:rPr>
+                <w:lang w:val="en-US"/>
+              </w:rPr>
+              <w:t>Uint8</w:t>
+            </w:r>
+          </w:p>
+        </w:tc>
+        <w:tc>
+          <w:tcPr>
+            <w:tcW w:w="850" w:type="dxa"/>
+            <w:shd w:val="clear" w:color="auto" w:fill="D9D9D9" w:themeFill="background1" w:themeFillShade="D9"/>
+            <w:vAlign w:val="center"/>
+          </w:tcPr>
+          <w:p>
+            <w:pPr>
+              <w:jc w:val="center"/>
+              <w:rPr>
                 <w:lang w:val="en-US"/>
               </w:rPr>
             </w:pPr>
@@ -19018,990 +19283,91 @@
       </w:tr>
       <w:tr>
         <w:trPr>
-          <w:trHeight w:val="209"/>
+          <w:trHeight w:val="537"/>
         </w:trPr>
         <w:tc>
           <w:tcPr>
-            <w:tcW w:w="562" w:type="dxa"/>
-            <w:tcBorders>
-              <w:left w:val="nil"/>
-            </w:tcBorders>
-          </w:tcPr>
-          <w:p>
-            <w:pPr>
-              <w:keepNext/>
-              <w:keepLines/>
-              <w:rPr>
-                <w:highlight w:val="cyan"/>
-                <w:lang w:val="en-US"/>
-              </w:rPr>
-            </w:pPr>
-            <w:r>
-              <w:rPr>
-                <w:highlight w:val="cyan"/>
-                <w:lang w:val="en-US"/>
-              </w:rPr>
-              <w:t>0x1</w:t>
-            </w:r>
-          </w:p>
-        </w:tc>
-        <w:tc>
-          <w:tcPr>
-            <w:tcW w:w="1837" w:type="dxa"/>
-          </w:tcPr>
-          <w:p>
-            <w:pPr>
-              <w:keepNext/>
-              <w:keepLines/>
-              <w:rPr>
-                <w:highlight w:val="cyan"/>
-                <w:lang w:val="en-US"/>
-              </w:rPr>
-            </w:pPr>
-            <w:r>
-              <w:rPr>
-                <w:highlight w:val="cyan"/>
-                <w:lang w:val="en-US"/>
-              </w:rPr>
-              <w:t>Device ID</w:t>
-            </w:r>
-          </w:p>
-        </w:tc>
-        <w:tc>
-          <w:tcPr>
-            <w:tcW w:w="1837" w:type="dxa"/>
-            <w:tcBorders>
-              <w:right w:val="nil"/>
-            </w:tcBorders>
-          </w:tcPr>
-          <w:p>
-            <w:pPr>
-              <w:keepNext/>
-              <w:keepLines/>
-              <w:rPr>
-                <w:highlight w:val="cyan"/>
-                <w:lang w:val="en-US"/>
-              </w:rPr>
-            </w:pPr>
-          </w:p>
-        </w:tc>
-      </w:tr>
-      <w:tr>
-        <w:trPr>
-          <w:trHeight w:val="198"/>
-        </w:trPr>
-        <w:tc>
-          <w:tcPr>
-            <w:tcW w:w="562" w:type="dxa"/>
-            <w:tcBorders>
-              <w:left w:val="nil"/>
-            </w:tcBorders>
-          </w:tcPr>
-          <w:p>
-            <w:pPr>
-              <w:keepNext/>
-              <w:keepLines/>
-              <w:rPr>
-                <w:highlight w:val="cyan"/>
-                <w:lang w:val="en-US"/>
-              </w:rPr>
-            </w:pPr>
-            <w:r>
-              <w:rPr>
-                <w:highlight w:val="cyan"/>
-                <w:lang w:val="en-US"/>
-              </w:rPr>
-              <w:t>0x2</w:t>
-            </w:r>
-          </w:p>
-        </w:tc>
-        <w:tc>
-          <w:tcPr>
-            <w:tcW w:w="1837" w:type="dxa"/>
-          </w:tcPr>
-          <w:p>
-            <w:pPr>
-              <w:keepNext/>
-              <w:keepLines/>
-              <w:rPr>
-                <w:highlight w:val="cyan"/>
-                <w:lang w:val="en-US"/>
-              </w:rPr>
-            </w:pPr>
-            <w:r>
-              <w:rPr>
-                <w:highlight w:val="cyan"/>
-                <w:lang w:val="en-US"/>
-              </w:rPr>
-              <w:t>Input Devices</w:t>
-            </w:r>
-          </w:p>
-        </w:tc>
-        <w:tc>
-          <w:tcPr>
-            <w:tcW w:w="1837" w:type="dxa"/>
-            <w:tcBorders>
-              <w:right w:val="nil"/>
-            </w:tcBorders>
-          </w:tcPr>
-          <w:p>
-            <w:pPr>
-              <w:keepNext/>
-              <w:keepLines/>
-              <w:rPr>
-                <w:highlight w:val="cyan"/>
-                <w:lang w:val="en-US"/>
-              </w:rPr>
-            </w:pPr>
-          </w:p>
-        </w:tc>
-      </w:tr>
-      <w:tr>
-        <w:trPr>
-          <w:trHeight w:val="209"/>
-        </w:trPr>
-        <w:tc>
-          <w:tcPr>
-            <w:tcW w:w="562" w:type="dxa"/>
-            <w:tcBorders>
-              <w:left w:val="nil"/>
-            </w:tcBorders>
-          </w:tcPr>
-          <w:p>
-            <w:pPr>
-              <w:keepNext/>
-              <w:keepLines/>
-              <w:rPr>
-                <w:highlight w:val="cyan"/>
-                <w:lang w:val="en-US"/>
-              </w:rPr>
-            </w:pPr>
-            <w:r>
-              <w:rPr>
-                <w:highlight w:val="cyan"/>
-                <w:lang w:val="en-US"/>
-              </w:rPr>
-              <w:t>0x3</w:t>
-            </w:r>
-          </w:p>
-        </w:tc>
-        <w:tc>
-          <w:tcPr>
-            <w:tcW w:w="1837" w:type="dxa"/>
-          </w:tcPr>
-          <w:p>
-            <w:pPr>
-              <w:keepNext/>
-              <w:keepLines/>
-              <w:rPr>
-                <w:highlight w:val="cyan"/>
-                <w:lang w:val="en-US"/>
-              </w:rPr>
-            </w:pPr>
-            <w:r>
-              <w:rPr>
-                <w:highlight w:val="cyan"/>
-                <w:lang w:val="en-US"/>
-              </w:rPr>
-              <w:t>Output Devices</w:t>
-            </w:r>
-          </w:p>
-        </w:tc>
-        <w:tc>
-          <w:tcPr>
-            <w:tcW w:w="1837" w:type="dxa"/>
-            <w:tcBorders>
-              <w:right w:val="nil"/>
-            </w:tcBorders>
-          </w:tcPr>
-          <w:p>
-            <w:pPr>
-              <w:keepNext/>
-              <w:keepLines/>
-              <w:rPr>
-                <w:highlight w:val="cyan"/>
-                <w:lang w:val="en-US"/>
-              </w:rPr>
-            </w:pPr>
-          </w:p>
-        </w:tc>
-      </w:tr>
-      <w:tr>
-        <w:trPr>
-          <w:trHeight w:val="209"/>
-        </w:trPr>
-        <w:tc>
-          <w:tcPr>
-            <w:tcW w:w="562" w:type="dxa"/>
-            <w:tcBorders>
-              <w:left w:val="nil"/>
-            </w:tcBorders>
-          </w:tcPr>
-          <w:p>
-            <w:pPr>
-              <w:keepNext/>
-              <w:keepLines/>
-              <w:rPr>
-                <w:highlight w:val="cyan"/>
-                <w:lang w:val="en-US"/>
-              </w:rPr>
-            </w:pPr>
-            <w:r>
-              <w:rPr>
-                <w:highlight w:val="cyan"/>
-                <w:lang w:val="en-US"/>
-              </w:rPr>
-              <w:t>0x4</w:t>
-            </w:r>
-          </w:p>
-        </w:tc>
-        <w:tc>
-          <w:tcPr>
-            <w:tcW w:w="1837" w:type="dxa"/>
-          </w:tcPr>
-          <w:p>
-            <w:pPr>
-              <w:keepNext/>
-              <w:keepLines/>
-              <w:rPr>
-                <w:highlight w:val="cyan"/>
-                <w:lang w:val="en-US"/>
-              </w:rPr>
-            </w:pPr>
-            <w:r>
-              <w:rPr>
-                <w:highlight w:val="cyan"/>
-                <w:lang w:val="en-US"/>
-              </w:rPr>
-              <w:t>Blink scalar</w:t>
-            </w:r>
-          </w:p>
-        </w:tc>
-        <w:tc>
-          <w:tcPr>
-            <w:tcW w:w="1837" w:type="dxa"/>
-            <w:tcBorders>
-              <w:right w:val="nil"/>
-            </w:tcBorders>
-          </w:tcPr>
-          <w:p>
-            <w:pPr>
-              <w:keepNext/>
-              <w:keepLines/>
-              <w:rPr>
-                <w:highlight w:val="cyan"/>
-                <w:lang w:val="en-US"/>
-              </w:rPr>
-            </w:pPr>
-          </w:p>
-        </w:tc>
-      </w:tr>
-      <w:tr>
-        <w:trPr>
-          <w:trHeight w:val="198"/>
-        </w:trPr>
-        <w:tc>
-          <w:tcPr>
-            <w:tcW w:w="562" w:type="dxa"/>
-            <w:tcBorders>
-              <w:left w:val="nil"/>
-            </w:tcBorders>
-          </w:tcPr>
-          <w:p>
-            <w:pPr>
-              <w:keepNext/>
-              <w:keepLines/>
-              <w:rPr>
-                <w:highlight w:val="cyan"/>
-                <w:lang w:val="en-US"/>
-              </w:rPr>
-            </w:pPr>
-            <w:r>
-              <w:rPr>
-                <w:highlight w:val="cyan"/>
-                <w:lang w:val="en-US"/>
-              </w:rPr>
-              <w:t>0x5</w:t>
-            </w:r>
-          </w:p>
-        </w:tc>
-        <w:tc>
-          <w:tcPr>
-            <w:tcW w:w="1837" w:type="dxa"/>
-          </w:tcPr>
-          <w:p>
-            <w:pPr>
-              <w:keepNext/>
-              <w:keepLines/>
-              <w:rPr>
-                <w:highlight w:val="cyan"/>
-                <w:lang w:val="en-US"/>
-              </w:rPr>
-            </w:pPr>
-            <w:r>
-              <w:rPr>
-                <w:highlight w:val="cyan"/>
-                <w:lang w:val="en-US"/>
-              </w:rPr>
-              <w:t>Pulse scalar</w:t>
-            </w:r>
-          </w:p>
-        </w:tc>
-        <w:tc>
-          <w:tcPr>
-            <w:tcW w:w="1837" w:type="dxa"/>
-            <w:tcBorders>
-              <w:right w:val="nil"/>
-            </w:tcBorders>
-          </w:tcPr>
-          <w:p>
-            <w:pPr>
-              <w:keepNext/>
-              <w:keepLines/>
-              <w:rPr>
-                <w:highlight w:val="cyan"/>
-                <w:lang w:val="en-US"/>
-              </w:rPr>
-            </w:pPr>
-          </w:p>
-        </w:tc>
-      </w:tr>
-      <w:tr>
-        <w:trPr>
-          <w:trHeight w:val="209"/>
-        </w:trPr>
-        <w:tc>
-          <w:tcPr>
-            <w:tcW w:w="562" w:type="dxa"/>
-            <w:tcBorders>
-              <w:left w:val="nil"/>
-            </w:tcBorders>
-          </w:tcPr>
-          <w:p>
-            <w:pPr>
-              <w:keepNext/>
-              <w:keepLines/>
-              <w:rPr>
-                <w:highlight w:val="cyan"/>
-                <w:lang w:val="en-US"/>
-              </w:rPr>
-            </w:pPr>
-            <w:r>
-              <w:rPr>
-                <w:highlight w:val="cyan"/>
-                <w:lang w:val="en-US"/>
-              </w:rPr>
-              <w:t>0x6</w:t>
-            </w:r>
-          </w:p>
-        </w:tc>
-        <w:tc>
-          <w:tcPr>
-            <w:tcW w:w="1837" w:type="dxa"/>
-          </w:tcPr>
-          <w:p>
-            <w:pPr>
-              <w:keepNext/>
-              <w:keepLines/>
-              <w:rPr>
-                <w:highlight w:val="cyan"/>
-                <w:lang w:val="en-US"/>
-              </w:rPr>
-            </w:pPr>
-            <w:r>
-              <w:rPr>
-                <w:highlight w:val="cyan"/>
-                <w:lang w:val="en-US"/>
-              </w:rPr>
-              <w:t>Check scalar</w:t>
-            </w:r>
-          </w:p>
-        </w:tc>
-        <w:tc>
-          <w:tcPr>
-            <w:tcW w:w="1837" w:type="dxa"/>
-            <w:tcBorders>
-              <w:right w:val="nil"/>
-            </w:tcBorders>
-          </w:tcPr>
-          <w:p>
-            <w:pPr>
-              <w:keepNext/>
-              <w:keepLines/>
-              <w:rPr>
-                <w:highlight w:val="cyan"/>
-                <w:lang w:val="en-US"/>
-              </w:rPr>
-            </w:pPr>
-          </w:p>
-        </w:tc>
-      </w:tr>
-      <w:tr>
-        <w:trPr>
-          <w:trHeight w:val="198"/>
-        </w:trPr>
-        <w:tc>
-          <w:tcPr>
-            <w:tcW w:w="562" w:type="dxa"/>
-            <w:tcBorders>
-              <w:left w:val="nil"/>
-            </w:tcBorders>
-          </w:tcPr>
-          <w:p>
-            <w:pPr>
-              <w:keepNext/>
-              <w:keepLines/>
-              <w:rPr>
-                <w:highlight w:val="cyan"/>
-                <w:lang w:val="en-US"/>
-              </w:rPr>
-            </w:pPr>
-            <w:r>
-              <w:rPr>
-                <w:highlight w:val="cyan"/>
-                <w:lang w:val="en-US"/>
-              </w:rPr>
-              <w:t>0x7</w:t>
-            </w:r>
-          </w:p>
-        </w:tc>
-        <w:tc>
-          <w:tcPr>
-            <w:tcW w:w="1837" w:type="dxa"/>
-          </w:tcPr>
-          <w:p>
-            <w:pPr>
-              <w:keepNext/>
-              <w:keepLines/>
-              <w:rPr>
-                <w:highlight w:val="cyan"/>
-                <w:lang w:val="en-US"/>
-              </w:rPr>
-            </w:pPr>
-          </w:p>
-        </w:tc>
-        <w:tc>
-          <w:tcPr>
-            <w:tcW w:w="1837" w:type="dxa"/>
-            <w:tcBorders>
-              <w:right w:val="nil"/>
-            </w:tcBorders>
-          </w:tcPr>
-          <w:p>
-            <w:pPr>
-              <w:keepNext/>
-              <w:keepLines/>
-              <w:rPr>
-                <w:highlight w:val="cyan"/>
-                <w:lang w:val="en-US"/>
-              </w:rPr>
-            </w:pPr>
-          </w:p>
-        </w:tc>
-      </w:tr>
-      <w:tr>
-        <w:trPr>
-          <w:trHeight w:val="209"/>
-        </w:trPr>
-        <w:tc>
-          <w:tcPr>
-            <w:tcW w:w="562" w:type="dxa"/>
-            <w:tcBorders>
-              <w:left w:val="nil"/>
-            </w:tcBorders>
-          </w:tcPr>
-          <w:p>
-            <w:pPr>
-              <w:keepNext/>
-              <w:keepLines/>
-              <w:rPr>
-                <w:highlight w:val="cyan"/>
-                <w:lang w:val="en-US"/>
-              </w:rPr>
-            </w:pPr>
-            <w:r>
-              <w:rPr>
-                <w:highlight w:val="cyan"/>
-                <w:lang w:val="en-US"/>
-              </w:rPr>
-              <w:t>0x8</w:t>
-            </w:r>
-          </w:p>
-        </w:tc>
-        <w:tc>
-          <w:tcPr>
-            <w:tcW w:w="1837" w:type="dxa"/>
-          </w:tcPr>
-          <w:p>
-            <w:pPr>
-              <w:keepNext/>
-              <w:keepLines/>
-              <w:rPr>
-                <w:highlight w:val="cyan"/>
-                <w:lang w:val="en-US"/>
-              </w:rPr>
-            </w:pPr>
-          </w:p>
-        </w:tc>
-        <w:tc>
-          <w:tcPr>
-            <w:tcW w:w="1837" w:type="dxa"/>
-            <w:tcBorders>
-              <w:right w:val="nil"/>
-            </w:tcBorders>
-          </w:tcPr>
-          <w:p>
-            <w:pPr>
-              <w:keepNext/>
-              <w:keepLines/>
-              <w:rPr>
-                <w:highlight w:val="cyan"/>
-                <w:lang w:val="en-US"/>
-              </w:rPr>
-            </w:pPr>
-          </w:p>
-        </w:tc>
-      </w:tr>
-      <w:tr>
-        <w:trPr>
-          <w:trHeight w:val="198"/>
-        </w:trPr>
-        <w:tc>
-          <w:tcPr>
-            <w:tcW w:w="562" w:type="dxa"/>
-            <w:tcBorders>
-              <w:left w:val="nil"/>
-            </w:tcBorders>
-          </w:tcPr>
-          <w:p>
-            <w:pPr>
-              <w:keepNext/>
-              <w:keepLines/>
-              <w:rPr>
-                <w:highlight w:val="cyan"/>
-                <w:lang w:val="en-US"/>
-              </w:rPr>
-            </w:pPr>
-            <w:r>
-              <w:rPr>
-                <w:highlight w:val="cyan"/>
-                <w:lang w:val="en-US"/>
-              </w:rPr>
-              <w:t>0x9</w:t>
-            </w:r>
-          </w:p>
-        </w:tc>
-        <w:tc>
-          <w:tcPr>
-            <w:tcW w:w="1837" w:type="dxa"/>
-          </w:tcPr>
-          <w:p>
-            <w:pPr>
-              <w:keepNext/>
-              <w:keepLines/>
-              <w:rPr>
-                <w:highlight w:val="cyan"/>
-                <w:lang w:val="en-US"/>
-              </w:rPr>
-            </w:pPr>
-          </w:p>
-        </w:tc>
-        <w:tc>
-          <w:tcPr>
-            <w:tcW w:w="1837" w:type="dxa"/>
-            <w:tcBorders>
-              <w:right w:val="nil"/>
-            </w:tcBorders>
-          </w:tcPr>
-          <w:p>
-            <w:pPr>
-              <w:keepNext/>
-              <w:keepLines/>
-              <w:rPr>
-                <w:highlight w:val="cyan"/>
-                <w:lang w:val="en-US"/>
-              </w:rPr>
-            </w:pPr>
-          </w:p>
-        </w:tc>
-      </w:tr>
-      <w:tr>
-        <w:trPr>
-          <w:trHeight w:val="209"/>
-        </w:trPr>
-        <w:tc>
-          <w:tcPr>
-            <w:tcW w:w="562" w:type="dxa"/>
-            <w:tcBorders>
-              <w:left w:val="nil"/>
-            </w:tcBorders>
-          </w:tcPr>
-          <w:p>
-            <w:pPr>
-              <w:keepNext/>
-              <w:keepLines/>
-              <w:rPr>
-                <w:highlight w:val="cyan"/>
-                <w:lang w:val="en-US"/>
-              </w:rPr>
-            </w:pPr>
-            <w:r>
-              <w:rPr>
-                <w:highlight w:val="cyan"/>
-                <w:lang w:val="en-US"/>
-              </w:rPr>
-              <w:t>0xA</w:t>
-            </w:r>
-          </w:p>
-        </w:tc>
-        <w:tc>
-          <w:tcPr>
-            <w:tcW w:w="1837" w:type="dxa"/>
-          </w:tcPr>
-          <w:p>
-            <w:pPr>
-              <w:keepNext/>
-              <w:keepLines/>
-              <w:rPr>
-                <w:highlight w:val="cyan"/>
-                <w:lang w:val="en-US"/>
-              </w:rPr>
-            </w:pPr>
-          </w:p>
-        </w:tc>
-        <w:tc>
-          <w:tcPr>
-            <w:tcW w:w="1837" w:type="dxa"/>
-            <w:tcBorders>
-              <w:right w:val="nil"/>
-            </w:tcBorders>
-          </w:tcPr>
-          <w:p>
-            <w:pPr>
-              <w:keepNext/>
-              <w:keepLines/>
-              <w:rPr>
-                <w:highlight w:val="cyan"/>
-                <w:lang w:val="en-US"/>
-              </w:rPr>
-            </w:pPr>
-          </w:p>
-        </w:tc>
-      </w:tr>
-      <w:tr>
-        <w:trPr>
-          <w:trHeight w:val="198"/>
-        </w:trPr>
-        <w:tc>
-          <w:tcPr>
-            <w:tcW w:w="562" w:type="dxa"/>
-            <w:tcBorders>
-              <w:left w:val="nil"/>
-            </w:tcBorders>
-          </w:tcPr>
-          <w:p>
-            <w:pPr>
-              <w:keepNext/>
-              <w:keepLines/>
-              <w:rPr>
-                <w:highlight w:val="cyan"/>
-                <w:lang w:val="en-US"/>
-              </w:rPr>
-            </w:pPr>
-            <w:r>
-              <w:rPr>
-                <w:highlight w:val="cyan"/>
-                <w:lang w:val="en-US"/>
-              </w:rPr>
-              <w:t>0xB</w:t>
-            </w:r>
-          </w:p>
-        </w:tc>
-        <w:tc>
-          <w:tcPr>
-            <w:tcW w:w="1837" w:type="dxa"/>
-          </w:tcPr>
-          <w:p>
-            <w:pPr>
-              <w:keepNext/>
-              <w:keepLines/>
-              <w:rPr>
-                <w:highlight w:val="cyan"/>
-                <w:lang w:val="en-US"/>
-              </w:rPr>
-            </w:pPr>
-          </w:p>
-        </w:tc>
-        <w:tc>
-          <w:tcPr>
-            <w:tcW w:w="1837" w:type="dxa"/>
-            <w:tcBorders>
-              <w:right w:val="nil"/>
-            </w:tcBorders>
-          </w:tcPr>
-          <w:p>
-            <w:pPr>
-              <w:keepNext/>
-              <w:keepLines/>
-              <w:rPr>
-                <w:highlight w:val="cyan"/>
-                <w:lang w:val="en-US"/>
-              </w:rPr>
-            </w:pPr>
-          </w:p>
-        </w:tc>
-      </w:tr>
-      <w:tr>
-        <w:trPr>
-          <w:trHeight w:val="209"/>
-        </w:trPr>
-        <w:tc>
-          <w:tcPr>
-            <w:tcW w:w="562" w:type="dxa"/>
-            <w:tcBorders>
-              <w:left w:val="nil"/>
-            </w:tcBorders>
-          </w:tcPr>
-          <w:p>
-            <w:pPr>
-              <w:keepNext/>
-              <w:keepLines/>
-              <w:rPr>
-                <w:highlight w:val="cyan"/>
-                <w:lang w:val="en-US"/>
-              </w:rPr>
-            </w:pPr>
-            <w:r>
-              <w:rPr>
-                <w:highlight w:val="cyan"/>
-                <w:lang w:val="en-US"/>
-              </w:rPr>
-              <w:t>0xC</w:t>
-            </w:r>
-          </w:p>
-        </w:tc>
-        <w:tc>
-          <w:tcPr>
-            <w:tcW w:w="1837" w:type="dxa"/>
-          </w:tcPr>
-          <w:p>
-            <w:pPr>
-              <w:keepNext/>
-              <w:keepLines/>
-              <w:rPr>
-                <w:highlight w:val="cyan"/>
-                <w:lang w:val="en-US"/>
-              </w:rPr>
-            </w:pPr>
-          </w:p>
-        </w:tc>
-        <w:tc>
-          <w:tcPr>
-            <w:tcW w:w="1837" w:type="dxa"/>
-            <w:tcBorders>
-              <w:right w:val="nil"/>
-            </w:tcBorders>
-          </w:tcPr>
-          <w:p>
-            <w:pPr>
-              <w:keepNext/>
-              <w:keepLines/>
-              <w:rPr>
-                <w:highlight w:val="cyan"/>
-                <w:lang w:val="en-US"/>
-              </w:rPr>
-            </w:pPr>
-          </w:p>
-        </w:tc>
-      </w:tr>
-      <w:tr>
-        <w:trPr>
-          <w:trHeight w:val="198"/>
-        </w:trPr>
-        <w:tc>
-          <w:tcPr>
-            <w:tcW w:w="562" w:type="dxa"/>
-            <w:tcBorders>
-              <w:left w:val="nil"/>
-            </w:tcBorders>
-          </w:tcPr>
-          <w:p>
-            <w:pPr>
-              <w:keepNext/>
-              <w:keepLines/>
-              <w:rPr>
-                <w:highlight w:val="cyan"/>
-                <w:lang w:val="en-US"/>
-              </w:rPr>
-            </w:pPr>
-            <w:r>
-              <w:rPr>
-                <w:highlight w:val="cyan"/>
-                <w:lang w:val="en-US"/>
-              </w:rPr>
-              <w:t>0xD</w:t>
-            </w:r>
-          </w:p>
-        </w:tc>
-        <w:tc>
-          <w:tcPr>
-            <w:tcW w:w="1837" w:type="dxa"/>
-          </w:tcPr>
-          <w:p>
-            <w:pPr>
-              <w:keepNext/>
-              <w:keepLines/>
-              <w:rPr>
-                <w:highlight w:val="cyan"/>
-                <w:lang w:val="en-US"/>
-              </w:rPr>
-            </w:pPr>
-          </w:p>
-        </w:tc>
-        <w:tc>
-          <w:tcPr>
-            <w:tcW w:w="1837" w:type="dxa"/>
-            <w:tcBorders>
-              <w:right w:val="nil"/>
-            </w:tcBorders>
-          </w:tcPr>
-          <w:p>
-            <w:pPr>
-              <w:keepNext/>
-              <w:keepLines/>
-              <w:rPr>
-                <w:highlight w:val="cyan"/>
-                <w:lang w:val="en-US"/>
-              </w:rPr>
-            </w:pPr>
-          </w:p>
-        </w:tc>
-      </w:tr>
-      <w:tr>
-        <w:trPr>
-          <w:trHeight w:val="209"/>
-        </w:trPr>
-        <w:tc>
-          <w:tcPr>
-            <w:tcW w:w="562" w:type="dxa"/>
-            <w:tcBorders>
-              <w:left w:val="nil"/>
-            </w:tcBorders>
-          </w:tcPr>
-          <w:p>
-            <w:pPr>
-              <w:keepNext/>
-              <w:keepLines/>
-              <w:rPr>
-                <w:highlight w:val="cyan"/>
-                <w:lang w:val="en-US"/>
-              </w:rPr>
-            </w:pPr>
-            <w:r>
-              <w:rPr>
-                <w:highlight w:val="cyan"/>
-                <w:lang w:val="en-US"/>
-              </w:rPr>
-              <w:t>0xE</w:t>
-            </w:r>
-          </w:p>
-        </w:tc>
-        <w:tc>
-          <w:tcPr>
-            <w:tcW w:w="1837" w:type="dxa"/>
-          </w:tcPr>
-          <w:p>
-            <w:pPr>
-              <w:keepNext/>
-              <w:keepLines/>
-              <w:rPr>
-                <w:highlight w:val="cyan"/>
-                <w:lang w:val="en-US"/>
-              </w:rPr>
-            </w:pPr>
-          </w:p>
-        </w:tc>
-        <w:tc>
-          <w:tcPr>
-            <w:tcW w:w="1837" w:type="dxa"/>
-            <w:tcBorders>
-              <w:right w:val="nil"/>
-            </w:tcBorders>
-          </w:tcPr>
-          <w:p>
-            <w:pPr>
-              <w:keepNext/>
-              <w:keepLines/>
-              <w:rPr>
-                <w:highlight w:val="cyan"/>
-                <w:lang w:val="en-US"/>
-              </w:rPr>
-            </w:pPr>
-          </w:p>
-        </w:tc>
-      </w:tr>
-      <w:tr>
-        <w:trPr>
-          <w:trHeight w:val="198"/>
-        </w:trPr>
-        <w:tc>
-          <w:tcPr>
-            <w:tcW w:w="562" w:type="dxa"/>
-            <w:tcBorders>
-              <w:left w:val="nil"/>
-              <w:bottom w:val="nil"/>
-            </w:tcBorders>
-          </w:tcPr>
-          <w:p>
-            <w:pPr>
-              <w:keepNext/>
-              <w:keepLines/>
-              <w:rPr>
-                <w:lang w:val="en-US"/>
-              </w:rPr>
-            </w:pPr>
-            <w:r>
-              <w:rPr>
-                <w:highlight w:val="cyan"/>
-                <w:lang w:val="en-US"/>
-              </w:rPr>
-              <w:t>0xF</w:t>
-            </w:r>
-          </w:p>
-        </w:tc>
-        <w:tc>
-          <w:tcPr>
-            <w:tcW w:w="1837" w:type="dxa"/>
-            <w:tcBorders>
-              <w:bottom w:val="nil"/>
-            </w:tcBorders>
-          </w:tcPr>
-          <w:p>
-            <w:pPr>
-              <w:keepNext/>
-              <w:keepLines/>
-              <w:rPr>
-                <w:lang w:val="en-US"/>
-              </w:rPr>
-            </w:pPr>
-          </w:p>
-        </w:tc>
-        <w:tc>
-          <w:tcPr>
-            <w:tcW w:w="1837" w:type="dxa"/>
-            <w:tcBorders>
-              <w:bottom w:val="nil"/>
-              <w:right w:val="nil"/>
-            </w:tcBorders>
-          </w:tcPr>
-          <w:p>
-            <w:pPr>
-              <w:keepNext/>
-              <w:keepLines/>
-              <w:rPr>
-                <w:lang w:val="en-US"/>
-              </w:rPr>
-            </w:pPr>
+            <w:tcW w:w="1980" w:type="dxa"/>
+            <w:vAlign w:val="center"/>
+          </w:tcPr>
+          <w:p>
+            <w:pPr>
+              <w:jc w:val="center"/>
+              <w:rPr>
+                <w:lang w:val="en-US"/>
+              </w:rPr>
+            </w:pPr>
+            <w:bookmarkStart w:id="21" w:name="_GoBack"/>
+            <w:bookmarkEnd w:id="21"/>
+            <w:r>
+              <w:rPr>
+                <w:lang w:val="en-US"/>
+              </w:rPr>
+              <w:t>IO</w:t>
+            </w:r>
+          </w:p>
+        </w:tc>
+        <w:tc>
+          <w:tcPr>
+            <w:tcW w:w="1984" w:type="dxa"/>
+            <w:vAlign w:val="center"/>
+          </w:tcPr>
+          <w:p>
+            <w:pPr>
+              <w:jc w:val="center"/>
+              <w:rPr>
+                <w:lang w:val="en-US"/>
+              </w:rPr>
+            </w:pPr>
+            <w:proofErr w:type="spellStart"/>
+            <w:r>
+              <w:rPr>
+                <w:lang w:val="en-US"/>
+              </w:rPr>
+              <w:t>Struct</w:t>
+            </w:r>
+            <w:proofErr w:type="spellEnd"/>
+            <w:r>
+              <w:rPr>
+                <w:lang w:val="en-US"/>
+              </w:rPr>
+              <w:t xml:space="preserve"> IO_EEPROM</w:t>
+            </w:r>
+          </w:p>
+        </w:tc>
+        <w:tc>
+          <w:tcPr>
+            <w:tcW w:w="850" w:type="dxa"/>
+            <w:vAlign w:val="center"/>
+          </w:tcPr>
+          <w:p>
+            <w:pPr>
+              <w:jc w:val="center"/>
+              <w:rPr>
+                <w:lang w:val="en-US"/>
+              </w:rPr>
+            </w:pPr>
+            <w:r>
+              <w:rPr>
+                <w:lang w:val="en-US"/>
+              </w:rPr>
+              <w:t>Repeat</w:t>
+            </w:r>
+            <w:r>
+              <w:rPr>
+                <w:lang w:val="en-US"/>
+              </w:rPr>
+              <w:br/>
+              <w:t xml:space="preserve">IO </w:t>
+            </w:r>
+            <w:proofErr w:type="spellStart"/>
+            <w:r>
+              <w:rPr>
+                <w:lang w:val="en-US"/>
+              </w:rPr>
+              <w:t>nr</w:t>
+            </w:r>
+            <w:proofErr w:type="spellEnd"/>
           </w:p>
         </w:tc>
       </w:tr>
@@ -20009,16 +19375,120 @@
     <w:p>
       <w:pPr>
         <w:rPr>
-          <w:lang w:val="en-US"/>
-        </w:rPr>
-      </w:pPr>
-    </w:p>
-    <w:p>
-      <w:pPr>
-        <w:rPr>
-          <w:lang w:val="en-US"/>
-        </w:rPr>
-      </w:pPr>
+          <w:highlight w:val="cyan"/>
+          <w:lang w:val="en-US"/>
+        </w:rPr>
+      </w:pPr>
+    </w:p>
+    <w:p>
+      <w:pPr>
+        <w:rPr>
+          <w:lang w:val="en-US"/>
+        </w:rPr>
+      </w:pPr>
+      <w:proofErr w:type="spellStart"/>
+      <w:r>
+        <w:rPr>
+          <w:lang w:val="en-US"/>
+        </w:rPr>
+        <w:t>Struct</w:t>
+      </w:r>
+      <w:proofErr w:type="spellEnd"/>
+      <w:r>
+        <w:rPr>
+          <w:lang w:val="en-US"/>
+        </w:rPr>
+        <w:t xml:space="preserve"> IO_EEPROM</w:t>
+      </w:r>
+    </w:p>
+    <w:p>
+      <w:pPr>
+        <w:rPr>
+          <w:lang w:val="en-US"/>
+        </w:rPr>
+      </w:pPr>
+      <w:r>
+        <w:rPr>
+          <w:lang w:val="en-US"/>
+        </w:rPr>
+        <w:t>Type: output/servo/</w:t>
+      </w:r>
+      <w:proofErr w:type="spellStart"/>
+      <w:r>
+        <w:rPr>
+          <w:lang w:val="en-US"/>
+        </w:rPr>
+        <w:t>pwm</w:t>
+      </w:r>
+      <w:proofErr w:type="spellEnd"/>
+      <w:r>
+        <w:rPr>
+          <w:lang w:val="en-US"/>
+        </w:rPr>
+        <w:t>/</w:t>
+      </w:r>
+      <w:proofErr w:type="spellStart"/>
+      <w:r>
+        <w:rPr>
+          <w:lang w:val="en-US"/>
+        </w:rPr>
+        <w:t>toggle_in</w:t>
+      </w:r>
+      <w:proofErr w:type="spellEnd"/>
+      <w:r>
+        <w:rPr>
+          <w:lang w:val="en-US"/>
+        </w:rPr>
+        <w:t>/</w:t>
+      </w:r>
+      <w:proofErr w:type="spellStart"/>
+      <w:r>
+        <w:rPr>
+          <w:lang w:val="en-US"/>
+        </w:rPr>
+        <w:t>push_in</w:t>
+      </w:r>
+      <w:proofErr w:type="spellEnd"/>
+    </w:p>
+    <w:p>
+      <w:pPr>
+        <w:rPr>
+          <w:lang w:val="en-US"/>
+        </w:rPr>
+      </w:pPr>
+      <w:r>
+        <w:rPr>
+          <w:lang w:val="en-US"/>
+        </w:rPr>
+        <w:t>Only output Blinking A, blinking B, pulse</w:t>
+      </w:r>
+    </w:p>
+    <w:p>
+      <w:pPr>
+        <w:rPr>
+          <w:lang w:val="en-US"/>
+        </w:rPr>
+      </w:pPr>
+      <w:r>
+        <w:rPr>
+          <w:lang w:val="en-US"/>
+        </w:rPr>
+        <w:t>Only servo/</w:t>
+      </w:r>
+      <w:proofErr w:type="spellStart"/>
+      <w:r>
+        <w:rPr>
+          <w:lang w:val="en-US"/>
+        </w:rPr>
+        <w:t>pwm</w:t>
+      </w:r>
+      <w:proofErr w:type="spellEnd"/>
+      <w:r>
+        <w:rPr>
+          <w:lang w:val="en-US"/>
+        </w:rPr>
+        <w:t xml:space="preserve"> state1, state2, state3, state4</w:t>
+      </w:r>
     </w:p>
     <w:sectPr>
       <w:pgSz w:w="11906" w:h="16838"/>
@@ -21005,7 +20475,7 @@
 </file>
 
 <file path=customXml/itemProps1.xml><?xml version="1.0" encoding="utf-8"?>
-<ds:datastoreItem xmlns:ds="http://schemas.openxmlformats.org/officeDocument/2006/customXml" ds:itemID="{6EAE1257-BEB7-4E94-A8A0-A2336A4F9801}">
+<ds:datastoreItem xmlns:ds="http://schemas.openxmlformats.org/officeDocument/2006/customXml" ds:itemID="{25EC9021-FFCA-4AE1-A4EF-E4BCB34AC2EE}">
   <ds:schemaRefs>
     <ds:schemaRef ds:uri="http://schemas.openxmlformats.org/officeDocument/2006/bibliography"/>
   </ds:schemaRefs>

</xml_diff>